<commit_message>
todo + 2nd vis is done + encoiding
</commit_message>
<xml_diff>
--- a/TODO.docx
+++ b/TODO.docx
@@ -1,6 +1,6 @@
 
 <file path=word/document.xml><?xml version="1.0" encoding="utf-8"?>
-<w:document xmlns:wpc="http://schemas.microsoft.com/office/word/2010/wordprocessingCanvas" xmlns:mc="http://schemas.openxmlformats.org/markup-compatibility/2006" xmlns:o="urn:schemas-microsoft-com:office:office" xmlns:r="http://schemas.openxmlformats.org/officeDocument/2006/relationships" xmlns:m="http://schemas.openxmlformats.org/officeDocument/2006/math" xmlns:v="urn:schemas-microsoft-com:vml" xmlns:wp14="http://schemas.microsoft.com/office/word/2010/wordprocessingDrawing" xmlns:wp="http://schemas.openxmlformats.org/drawingml/2006/wordprocessingDrawing" xmlns:w10="urn:schemas-microsoft-com:office:word" xmlns:w="http://schemas.openxmlformats.org/wordprocessingml/2006/main" xmlns:w14="http://schemas.microsoft.com/office/word/2010/wordml" xmlns:w15="http://schemas.microsoft.com/office/word/2012/wordml" xmlns:wpg="http://schemas.microsoft.com/office/word/2010/wordprocessingGroup" xmlns:wpi="http://schemas.microsoft.com/office/word/2010/wordprocessingInk" xmlns:wne="http://schemas.microsoft.com/office/word/2006/wordml" xmlns:wps="http://schemas.microsoft.com/office/word/2010/wordprocessingShape" mc:Ignorable="w14 w15 wp14">
+<w:document xmlns:wpc="http://schemas.microsoft.com/office/word/2010/wordprocessingCanvas" xmlns:mc="http://schemas.openxmlformats.org/markup-compatibility/2006" xmlns:o="urn:schemas-microsoft-com:office:office" xmlns:r="http://schemas.openxmlformats.org/officeDocument/2006/relationships" xmlns:m="http://schemas.openxmlformats.org/officeDocument/2006/math" xmlns:v="urn:schemas-microsoft-com:vml" xmlns:wp14="http://schemas.microsoft.com/office/word/2010/wordprocessingDrawing" xmlns:wp="http://schemas.openxmlformats.org/drawingml/2006/wordprocessingDrawing" xmlns:w10="urn:schemas-microsoft-com:office:word" xmlns:w="http://schemas.openxmlformats.org/wordprocessingml/2006/main" xmlns:w14="http://schemas.microsoft.com/office/word/2010/wordml" xmlns:wpg="http://schemas.microsoft.com/office/word/2010/wordprocessingGroup" xmlns:wpi="http://schemas.microsoft.com/office/word/2010/wordprocessingInk" xmlns:wne="http://schemas.microsoft.com/office/word/2006/wordml" xmlns:wps="http://schemas.microsoft.com/office/word/2010/wordprocessingShape" mc:Ignorable="w14 wp14">
   <w:body>
     <w:p>
       <w:pPr>
@@ -325,7 +325,7 @@
           <w:numId w:val="2"/>
         </w:numPr>
       </w:pPr>
-      <w:hyperlink r:id="rId5" w:history="1">
+      <w:hyperlink r:id="rId6" w:history="1">
         <w:r>
           <w:rPr>
             <w:rStyle w:val="Hyperlink"/>
@@ -337,14 +337,72 @@
         <w:t xml:space="preserve"> </w:t>
       </w:r>
     </w:p>
+    <w:p/>
+    <w:p/>
+    <w:p>
+      <w:r>
+        <w:t>todo</w:t>
+      </w:r>
+    </w:p>
     <w:p>
       <w:pPr>
         <w:pStyle w:val="ListParagraph"/>
         <w:numPr>
           <w:ilvl w:val="0"/>
-          <w:numId w:val="2"/>
+          <w:numId w:val="3"/>
         </w:numPr>
       </w:pPr>
+      <w:r>
+        <w:t>Line – ruler</w:t>
+      </w:r>
+    </w:p>
+    <w:p>
+      <w:pPr>
+        <w:pStyle w:val="ListParagraph"/>
+        <w:numPr>
+          <w:ilvl w:val="0"/>
+          <w:numId w:val="3"/>
+        </w:numPr>
+      </w:pPr>
+      <w:r>
+        <w:t>Multi combo box by cities</w:t>
+      </w:r>
+    </w:p>
+    <w:p>
+      <w:pPr>
+        <w:pStyle w:val="ListParagraph"/>
+        <w:numPr>
+          <w:ilvl w:val="0"/>
+          <w:numId w:val="3"/>
+        </w:numPr>
+      </w:pPr>
+      <w:r>
+        <w:t>List of cities aside</w:t>
+      </w:r>
+    </w:p>
+    <w:p>
+      <w:pPr>
+        <w:pStyle w:val="ListParagraph"/>
+        <w:numPr>
+          <w:ilvl w:val="0"/>
+          <w:numId w:val="3"/>
+        </w:numPr>
+      </w:pPr>
+      <w:r>
+        <w:t>Blocking prevent</w:t>
+      </w:r>
+    </w:p>
+    <w:p>
+      <w:pPr>
+        <w:pStyle w:val="ListParagraph"/>
+        <w:numPr>
+          <w:ilvl w:val="0"/>
+          <w:numId w:val="3"/>
+        </w:numPr>
+      </w:pPr>
+      <w:r>
+        <w:t>Maybe change scale</w:t>
+      </w:r>
       <w:bookmarkStart w:id="0" w:name="_GoBack"/>
       <w:bookmarkEnd w:id="0"/>
     </w:p>
@@ -359,8 +417,8 @@
 </file>
 
 <file path=word/numbering.xml><?xml version="1.0" encoding="utf-8"?>
-<w:numbering xmlns:wpc="http://schemas.microsoft.com/office/word/2010/wordprocessingCanvas" xmlns:mc="http://schemas.openxmlformats.org/markup-compatibility/2006" xmlns:o="urn:schemas-microsoft-com:office:office" xmlns:r="http://schemas.openxmlformats.org/officeDocument/2006/relationships" xmlns:m="http://schemas.openxmlformats.org/officeDocument/2006/math" xmlns:v="urn:schemas-microsoft-com:vml" xmlns:wp14="http://schemas.microsoft.com/office/word/2010/wordprocessingDrawing" xmlns:wp="http://schemas.openxmlformats.org/drawingml/2006/wordprocessingDrawing" xmlns:w10="urn:schemas-microsoft-com:office:word" xmlns:w="http://schemas.openxmlformats.org/wordprocessingml/2006/main" xmlns:w14="http://schemas.microsoft.com/office/word/2010/wordml" xmlns:w15="http://schemas.microsoft.com/office/word/2012/wordml" xmlns:wpg="http://schemas.microsoft.com/office/word/2010/wordprocessingGroup" xmlns:wpi="http://schemas.microsoft.com/office/word/2010/wordprocessingInk" xmlns:wne="http://schemas.microsoft.com/office/word/2006/wordml" xmlns:wps="http://schemas.microsoft.com/office/word/2010/wordprocessingShape" mc:Ignorable="w14 w15 wp14">
-  <w:abstractNum w:abstractNumId="0" w15:restartNumberingAfterBreak="0">
+<w:numbering xmlns:wpc="http://schemas.microsoft.com/office/word/2010/wordprocessingCanvas" xmlns:mc="http://schemas.openxmlformats.org/markup-compatibility/2006" xmlns:o="urn:schemas-microsoft-com:office:office" xmlns:r="http://schemas.openxmlformats.org/officeDocument/2006/relationships" xmlns:m="http://schemas.openxmlformats.org/officeDocument/2006/math" xmlns:v="urn:schemas-microsoft-com:vml" xmlns:wp14="http://schemas.microsoft.com/office/word/2010/wordprocessingDrawing" xmlns:wp="http://schemas.openxmlformats.org/drawingml/2006/wordprocessingDrawing" xmlns:w10="urn:schemas-microsoft-com:office:word" xmlns:w="http://schemas.openxmlformats.org/wordprocessingml/2006/main" xmlns:w14="http://schemas.microsoft.com/office/word/2010/wordml" xmlns:wpg="http://schemas.microsoft.com/office/word/2010/wordprocessingGroup" xmlns:wpi="http://schemas.microsoft.com/office/word/2010/wordprocessingInk" xmlns:wne="http://schemas.microsoft.com/office/word/2006/wordml" xmlns:wps="http://schemas.microsoft.com/office/word/2010/wordprocessingShape" mc:Ignorable="w14 wp14">
+  <w:abstractNum w:abstractNumId="0">
     <w:nsid w:val="536E576B"/>
     <w:multiLevelType w:val="multilevel"/>
     <w:tmpl w:val="C3E6F114"/>
@@ -473,10 +531,99 @@
       </w:pPr>
     </w:lvl>
   </w:abstractNum>
-  <w:abstractNum w:abstractNumId="1" w15:restartNumberingAfterBreak="0">
+  <w:abstractNum w:abstractNumId="1">
     <w:nsid w:val="60712766"/>
     <w:multiLevelType w:val="hybridMultilevel"/>
     <w:tmpl w:val="72BE80AE"/>
+    <w:lvl w:ilvl="0" w:tplc="0409000F">
+      <w:start w:val="1"/>
+      <w:numFmt w:val="decimal"/>
+      <w:lvlText w:val="%1."/>
+      <w:lvlJc w:val="left"/>
+      <w:pPr>
+        <w:ind w:left="720" w:hanging="360"/>
+      </w:pPr>
+      <w:rPr>
+        <w:rFonts w:hint="default"/>
+      </w:rPr>
+    </w:lvl>
+    <w:lvl w:ilvl="1" w:tplc="04090019" w:tentative="1">
+      <w:start w:val="1"/>
+      <w:numFmt w:val="lowerLetter"/>
+      <w:lvlText w:val="%2."/>
+      <w:lvlJc w:val="left"/>
+      <w:pPr>
+        <w:ind w:left="1440" w:hanging="360"/>
+      </w:pPr>
+    </w:lvl>
+    <w:lvl w:ilvl="2" w:tplc="0409001B" w:tentative="1">
+      <w:start w:val="1"/>
+      <w:numFmt w:val="lowerRoman"/>
+      <w:lvlText w:val="%3."/>
+      <w:lvlJc w:val="right"/>
+      <w:pPr>
+        <w:ind w:left="2160" w:hanging="180"/>
+      </w:pPr>
+    </w:lvl>
+    <w:lvl w:ilvl="3" w:tplc="0409000F" w:tentative="1">
+      <w:start w:val="1"/>
+      <w:numFmt w:val="decimal"/>
+      <w:lvlText w:val="%4."/>
+      <w:lvlJc w:val="left"/>
+      <w:pPr>
+        <w:ind w:left="2880" w:hanging="360"/>
+      </w:pPr>
+    </w:lvl>
+    <w:lvl w:ilvl="4" w:tplc="04090019" w:tentative="1">
+      <w:start w:val="1"/>
+      <w:numFmt w:val="lowerLetter"/>
+      <w:lvlText w:val="%5."/>
+      <w:lvlJc w:val="left"/>
+      <w:pPr>
+        <w:ind w:left="3600" w:hanging="360"/>
+      </w:pPr>
+    </w:lvl>
+    <w:lvl w:ilvl="5" w:tplc="0409001B" w:tentative="1">
+      <w:start w:val="1"/>
+      <w:numFmt w:val="lowerRoman"/>
+      <w:lvlText w:val="%6."/>
+      <w:lvlJc w:val="right"/>
+      <w:pPr>
+        <w:ind w:left="4320" w:hanging="180"/>
+      </w:pPr>
+    </w:lvl>
+    <w:lvl w:ilvl="6" w:tplc="0409000F" w:tentative="1">
+      <w:start w:val="1"/>
+      <w:numFmt w:val="decimal"/>
+      <w:lvlText w:val="%7."/>
+      <w:lvlJc w:val="left"/>
+      <w:pPr>
+        <w:ind w:left="5040" w:hanging="360"/>
+      </w:pPr>
+    </w:lvl>
+    <w:lvl w:ilvl="7" w:tplc="04090019" w:tentative="1">
+      <w:start w:val="1"/>
+      <w:numFmt w:val="lowerLetter"/>
+      <w:lvlText w:val="%8."/>
+      <w:lvlJc w:val="left"/>
+      <w:pPr>
+        <w:ind w:left="5760" w:hanging="360"/>
+      </w:pPr>
+    </w:lvl>
+    <w:lvl w:ilvl="8" w:tplc="0409001B" w:tentative="1">
+      <w:start w:val="1"/>
+      <w:numFmt w:val="lowerRoman"/>
+      <w:lvlText w:val="%9."/>
+      <w:lvlJc w:val="right"/>
+      <w:pPr>
+        <w:ind w:left="6480" w:hanging="180"/>
+      </w:pPr>
+    </w:lvl>
+  </w:abstractNum>
+  <w:abstractNum w:abstractNumId="2">
+    <w:nsid w:val="67C25D39"/>
+    <w:multiLevelType w:val="hybridMultilevel"/>
+    <w:tmpl w:val="F60E2462"/>
     <w:lvl w:ilvl="0" w:tplc="0409000F">
       <w:start w:val="1"/>
       <w:numFmt w:val="decimal"/>
@@ -568,11 +715,14 @@
   <w:num w:numId="2">
     <w:abstractNumId w:val="1"/>
   </w:num>
+  <w:num w:numId="3">
+    <w:abstractNumId w:val="2"/>
+  </w:num>
 </w:numbering>
 </file>
 
 <file path=word/styles.xml><?xml version="1.0" encoding="utf-8"?>
-<w:styles xmlns:mc="http://schemas.openxmlformats.org/markup-compatibility/2006" xmlns:r="http://schemas.openxmlformats.org/officeDocument/2006/relationships" xmlns:w="http://schemas.openxmlformats.org/wordprocessingml/2006/main" xmlns:w14="http://schemas.microsoft.com/office/word/2010/wordml" xmlns:w15="http://schemas.microsoft.com/office/word/2012/wordml" mc:Ignorable="w14 w15">
+<w:styles xmlns:mc="http://schemas.openxmlformats.org/markup-compatibility/2006" xmlns:r="http://schemas.openxmlformats.org/officeDocument/2006/relationships" xmlns:w="http://schemas.openxmlformats.org/wordprocessingml/2006/main" xmlns:w14="http://schemas.microsoft.com/office/word/2010/wordml" mc:Ignorable="w14">
   <w:docDefaults>
     <w:rPrDefault>
       <w:rPr>
@@ -588,378 +738,390 @@
       </w:pPr>
     </w:pPrDefault>
   </w:docDefaults>
-  <w:latentStyles w:defLockedState="0" w:defUIPriority="99" w:defSemiHidden="0" w:defUnhideWhenUsed="0" w:defQFormat="0" w:count="371">
-    <w:lsdException w:name="Normal" w:uiPriority="0" w:qFormat="1"/>
-    <w:lsdException w:name="heading 1" w:uiPriority="9" w:qFormat="1"/>
-    <w:lsdException w:name="heading 2" w:semiHidden="1" w:uiPriority="9" w:unhideWhenUsed="1" w:qFormat="1"/>
-    <w:lsdException w:name="heading 3" w:semiHidden="1" w:uiPriority="9" w:unhideWhenUsed="1" w:qFormat="1"/>
-    <w:lsdException w:name="heading 4" w:semiHidden="1" w:uiPriority="9" w:unhideWhenUsed="1" w:qFormat="1"/>
-    <w:lsdException w:name="heading 5" w:semiHidden="1" w:uiPriority="9" w:unhideWhenUsed="1" w:qFormat="1"/>
-    <w:lsdException w:name="heading 6" w:semiHidden="1" w:uiPriority="9" w:unhideWhenUsed="1" w:qFormat="1"/>
-    <w:lsdException w:name="heading 7" w:semiHidden="1" w:uiPriority="9" w:unhideWhenUsed="1" w:qFormat="1"/>
-    <w:lsdException w:name="heading 8" w:semiHidden="1" w:uiPriority="9" w:unhideWhenUsed="1" w:qFormat="1"/>
-    <w:lsdException w:name="heading 9" w:semiHidden="1" w:uiPriority="9" w:unhideWhenUsed="1" w:qFormat="1"/>
-    <w:lsdException w:name="index 1" w:semiHidden="1" w:unhideWhenUsed="1"/>
-    <w:lsdException w:name="index 2" w:semiHidden="1" w:unhideWhenUsed="1"/>
-    <w:lsdException w:name="index 3" w:semiHidden="1" w:unhideWhenUsed="1"/>
-    <w:lsdException w:name="index 4" w:semiHidden="1" w:unhideWhenUsed="1"/>
-    <w:lsdException w:name="index 5" w:semiHidden="1" w:unhideWhenUsed="1"/>
-    <w:lsdException w:name="index 6" w:semiHidden="1" w:unhideWhenUsed="1"/>
-    <w:lsdException w:name="index 7" w:semiHidden="1" w:unhideWhenUsed="1"/>
-    <w:lsdException w:name="index 8" w:semiHidden="1" w:unhideWhenUsed="1"/>
-    <w:lsdException w:name="index 9" w:semiHidden="1" w:unhideWhenUsed="1"/>
-    <w:lsdException w:name="toc 1" w:semiHidden="1" w:uiPriority="39" w:unhideWhenUsed="1"/>
-    <w:lsdException w:name="toc 2" w:semiHidden="1" w:uiPriority="39" w:unhideWhenUsed="1"/>
-    <w:lsdException w:name="toc 3" w:semiHidden="1" w:uiPriority="39" w:unhideWhenUsed="1"/>
-    <w:lsdException w:name="toc 4" w:semiHidden="1" w:uiPriority="39" w:unhideWhenUsed="1"/>
-    <w:lsdException w:name="toc 5" w:semiHidden="1" w:uiPriority="39" w:unhideWhenUsed="1"/>
-    <w:lsdException w:name="toc 6" w:semiHidden="1" w:uiPriority="39" w:unhideWhenUsed="1"/>
-    <w:lsdException w:name="toc 7" w:semiHidden="1" w:uiPriority="39" w:unhideWhenUsed="1"/>
-    <w:lsdException w:name="toc 8" w:semiHidden="1" w:uiPriority="39" w:unhideWhenUsed="1"/>
-    <w:lsdException w:name="toc 9" w:semiHidden="1" w:uiPriority="39" w:unhideWhenUsed="1"/>
-    <w:lsdException w:name="Normal Indent" w:semiHidden="1" w:unhideWhenUsed="1"/>
-    <w:lsdException w:name="footnote text" w:semiHidden="1" w:unhideWhenUsed="1"/>
-    <w:lsdException w:name="annotation text" w:semiHidden="1" w:unhideWhenUsed="1"/>
-    <w:lsdException w:name="header" w:semiHidden="1" w:unhideWhenUsed="1"/>
-    <w:lsdException w:name="footer" w:semiHidden="1" w:unhideWhenUsed="1"/>
-    <w:lsdException w:name="index heading" w:semiHidden="1" w:unhideWhenUsed="1"/>
-    <w:lsdException w:name="caption" w:semiHidden="1" w:uiPriority="35" w:unhideWhenUsed="1" w:qFormat="1"/>
-    <w:lsdException w:name="table of figures" w:semiHidden="1" w:unhideWhenUsed="1"/>
-    <w:lsdException w:name="envelope address" w:semiHidden="1" w:unhideWhenUsed="1"/>
-    <w:lsdException w:name="envelope return" w:semiHidden="1" w:unhideWhenUsed="1"/>
-    <w:lsdException w:name="footnote reference" w:semiHidden="1" w:unhideWhenUsed="1"/>
-    <w:lsdException w:name="annotation reference" w:semiHidden="1" w:unhideWhenUsed="1"/>
-    <w:lsdException w:name="line number" w:semiHidden="1" w:unhideWhenUsed="1"/>
-    <w:lsdException w:name="page number" w:semiHidden="1" w:unhideWhenUsed="1"/>
-    <w:lsdException w:name="endnote reference" w:semiHidden="1" w:unhideWhenUsed="1"/>
-    <w:lsdException w:name="endnote text" w:semiHidden="1" w:unhideWhenUsed="1"/>
-    <w:lsdException w:name="table of authorities" w:semiHidden="1" w:unhideWhenUsed="1"/>
-    <w:lsdException w:name="macro" w:semiHidden="1" w:unhideWhenUsed="1"/>
-    <w:lsdException w:name="toa heading" w:semiHidden="1" w:unhideWhenUsed="1"/>
-    <w:lsdException w:name="List" w:semiHidden="1" w:unhideWhenUsed="1"/>
-    <w:lsdException w:name="List Bullet" w:semiHidden="1" w:unhideWhenUsed="1"/>
-    <w:lsdException w:name="List Number" w:semiHidden="1" w:unhideWhenUsed="1"/>
-    <w:lsdException w:name="List 2" w:semiHidden="1" w:unhideWhenUsed="1"/>
-    <w:lsdException w:name="List 3" w:semiHidden="1" w:unhideWhenUsed="1"/>
-    <w:lsdException w:name="List 4" w:semiHidden="1" w:unhideWhenUsed="1"/>
-    <w:lsdException w:name="List 5" w:semiHidden="1" w:unhideWhenUsed="1"/>
-    <w:lsdException w:name="List Bullet 2" w:semiHidden="1" w:unhideWhenUsed="1"/>
-    <w:lsdException w:name="List Bullet 3" w:semiHidden="1" w:unhideWhenUsed="1"/>
-    <w:lsdException w:name="List Bullet 4" w:semiHidden="1" w:unhideWhenUsed="1"/>
-    <w:lsdException w:name="List Bullet 5" w:semiHidden="1" w:unhideWhenUsed="1"/>
-    <w:lsdException w:name="List Number 2" w:semiHidden="1" w:unhideWhenUsed="1"/>
-    <w:lsdException w:name="List Number 3" w:semiHidden="1" w:unhideWhenUsed="1"/>
-    <w:lsdException w:name="List Number 4" w:semiHidden="1" w:unhideWhenUsed="1"/>
-    <w:lsdException w:name="List Number 5" w:semiHidden="1" w:unhideWhenUsed="1"/>
-    <w:lsdException w:name="Title" w:uiPriority="10" w:qFormat="1"/>
-    <w:lsdException w:name="Closing" w:semiHidden="1" w:unhideWhenUsed="1"/>
-    <w:lsdException w:name="Signature" w:semiHidden="1" w:unhideWhenUsed="1"/>
-    <w:lsdException w:name="Default Paragraph Font" w:semiHidden="1" w:uiPriority="1" w:unhideWhenUsed="1"/>
-    <w:lsdException w:name="Body Text" w:semiHidden="1" w:unhideWhenUsed="1"/>
-    <w:lsdException w:name="Body Text Indent" w:semiHidden="1" w:unhideWhenUsed="1"/>
-    <w:lsdException w:name="List Continue" w:semiHidden="1" w:unhideWhenUsed="1"/>
-    <w:lsdException w:name="List Continue 2" w:semiHidden="1" w:unhideWhenUsed="1"/>
-    <w:lsdException w:name="List Continue 3" w:semiHidden="1" w:unhideWhenUsed="1"/>
-    <w:lsdException w:name="List Continue 4" w:semiHidden="1" w:unhideWhenUsed="1"/>
-    <w:lsdException w:name="List Continue 5" w:semiHidden="1" w:unhideWhenUsed="1"/>
-    <w:lsdException w:name="Message Header" w:semiHidden="1" w:unhideWhenUsed="1"/>
-    <w:lsdException w:name="Subtitle" w:uiPriority="11" w:qFormat="1"/>
-    <w:lsdException w:name="Salutation" w:semiHidden="1" w:unhideWhenUsed="1"/>
-    <w:lsdException w:name="Date" w:semiHidden="1" w:unhideWhenUsed="1"/>
-    <w:lsdException w:name="Body Text First Indent" w:semiHidden="1" w:unhideWhenUsed="1"/>
-    <w:lsdException w:name="Body Text First Indent 2" w:semiHidden="1" w:unhideWhenUsed="1"/>
-    <w:lsdException w:name="Note Heading" w:semiHidden="1" w:unhideWhenUsed="1"/>
-    <w:lsdException w:name="Body Text 2" w:semiHidden="1" w:unhideWhenUsed="1"/>
-    <w:lsdException w:name="Body Text 3" w:semiHidden="1" w:unhideWhenUsed="1"/>
-    <w:lsdException w:name="Body Text Indent 2" w:semiHidden="1" w:unhideWhenUsed="1"/>
-    <w:lsdException w:name="Body Text Indent 3" w:semiHidden="1" w:unhideWhenUsed="1"/>
-    <w:lsdException w:name="Block Text" w:semiHidden="1" w:unhideWhenUsed="1"/>
-    <w:lsdException w:name="Hyperlink" w:semiHidden="1" w:unhideWhenUsed="1"/>
-    <w:lsdException w:name="FollowedHyperlink" w:semiHidden="1" w:unhideWhenUsed="1"/>
-    <w:lsdException w:name="Strong" w:uiPriority="22" w:qFormat="1"/>
-    <w:lsdException w:name="Emphasis" w:uiPriority="20" w:qFormat="1"/>
-    <w:lsdException w:name="Document Map" w:semiHidden="1" w:unhideWhenUsed="1"/>
-    <w:lsdException w:name="Plain Text" w:semiHidden="1" w:unhideWhenUsed="1"/>
-    <w:lsdException w:name="E-mail Signature" w:semiHidden="1" w:unhideWhenUsed="1"/>
-    <w:lsdException w:name="HTML Top of Form" w:semiHidden="1" w:unhideWhenUsed="1"/>
-    <w:lsdException w:name="HTML Bottom of Form" w:semiHidden="1" w:unhideWhenUsed="1"/>
-    <w:lsdException w:name="Normal (Web)" w:semiHidden="1" w:unhideWhenUsed="1"/>
-    <w:lsdException w:name="HTML Acronym" w:semiHidden="1" w:unhideWhenUsed="1"/>
-    <w:lsdException w:name="HTML Address" w:semiHidden="1" w:unhideWhenUsed="1"/>
-    <w:lsdException w:name="HTML Cite" w:semiHidden="1" w:unhideWhenUsed="1"/>
-    <w:lsdException w:name="HTML Code" w:semiHidden="1" w:unhideWhenUsed="1"/>
-    <w:lsdException w:name="HTML Definition" w:semiHidden="1" w:unhideWhenUsed="1"/>
-    <w:lsdException w:name="HTML Keyboard" w:semiHidden="1" w:unhideWhenUsed="1"/>
-    <w:lsdException w:name="HTML Preformatted" w:semiHidden="1" w:unhideWhenUsed="1"/>
-    <w:lsdException w:name="HTML Sample" w:semiHidden="1" w:unhideWhenUsed="1"/>
-    <w:lsdException w:name="HTML Typewriter" w:semiHidden="1" w:unhideWhenUsed="1"/>
-    <w:lsdException w:name="HTML Variable" w:semiHidden="1" w:unhideWhenUsed="1"/>
-    <w:lsdException w:name="Normal Table" w:semiHidden="1" w:unhideWhenUsed="1"/>
-    <w:lsdException w:name="annotation subject" w:semiHidden="1" w:unhideWhenUsed="1"/>
-    <w:lsdException w:name="No List" w:semiHidden="1" w:unhideWhenUsed="1"/>
-    <w:lsdException w:name="Outline List 1" w:semiHidden="1" w:unhideWhenUsed="1"/>
-    <w:lsdException w:name="Outline List 2" w:semiHidden="1" w:unhideWhenUsed="1"/>
-    <w:lsdException w:name="Outline List 3" w:semiHidden="1" w:unhideWhenUsed="1"/>
-    <w:lsdException w:name="Table Simple 1" w:semiHidden="1" w:unhideWhenUsed="1"/>
-    <w:lsdException w:name="Table Simple 2" w:semiHidden="1" w:unhideWhenUsed="1"/>
-    <w:lsdException w:name="Table Simple 3" w:semiHidden="1" w:unhideWhenUsed="1"/>
-    <w:lsdException w:name="Table Classic 1" w:semiHidden="1" w:unhideWhenUsed="1"/>
-    <w:lsdException w:name="Table Classic 2" w:semiHidden="1" w:unhideWhenUsed="1"/>
-    <w:lsdException w:name="Table Classic 3" w:semiHidden="1" w:unhideWhenUsed="1"/>
-    <w:lsdException w:name="Table Classic 4" w:semiHidden="1" w:unhideWhenUsed="1"/>
-    <w:lsdException w:name="Table Colorful 1" w:semiHidden="1" w:unhideWhenUsed="1"/>
-    <w:lsdException w:name="Table Colorful 2" w:semiHidden="1" w:unhideWhenUsed="1"/>
-    <w:lsdException w:name="Table Colorful 3" w:semiHidden="1" w:unhideWhenUsed="1"/>
-    <w:lsdException w:name="Table Columns 1" w:semiHidden="1" w:unhideWhenUsed="1"/>
-    <w:lsdException w:name="Table Columns 2" w:semiHidden="1" w:unhideWhenUsed="1"/>
-    <w:lsdException w:name="Table Columns 3" w:semiHidden="1" w:unhideWhenUsed="1"/>
-    <w:lsdException w:name="Table Columns 4" w:semiHidden="1" w:unhideWhenUsed="1"/>
-    <w:lsdException w:name="Table Columns 5" w:semiHidden="1" w:unhideWhenUsed="1"/>
-    <w:lsdException w:name="Table Grid 1" w:semiHidden="1" w:unhideWhenUsed="1"/>
-    <w:lsdException w:name="Table Grid 2" w:semiHidden="1" w:unhideWhenUsed="1"/>
-    <w:lsdException w:name="Table Grid 3" w:semiHidden="1" w:unhideWhenUsed="1"/>
-    <w:lsdException w:name="Table Grid 4" w:semiHidden="1" w:unhideWhenUsed="1"/>
-    <w:lsdException w:name="Table Grid 5" w:semiHidden="1" w:unhideWhenUsed="1"/>
-    <w:lsdException w:name="Table Grid 6" w:semiHidden="1" w:unhideWhenUsed="1"/>
-    <w:lsdException w:name="Table Grid 7" w:semiHidden="1" w:unhideWhenUsed="1"/>
-    <w:lsdException w:name="Table Grid 8" w:semiHidden="1" w:unhideWhenUsed="1"/>
-    <w:lsdException w:name="Table List 1" w:semiHidden="1" w:unhideWhenUsed="1"/>
-    <w:lsdException w:name="Table List 2" w:semiHidden="1" w:unhideWhenUsed="1"/>
-    <w:lsdException w:name="Table List 3" w:semiHidden="1" w:unhideWhenUsed="1"/>
-    <w:lsdException w:name="Table List 4" w:semiHidden="1" w:unhideWhenUsed="1"/>
-    <w:lsdException w:name="Table List 5" w:semiHidden="1" w:unhideWhenUsed="1"/>
-    <w:lsdException w:name="Table List 6" w:semiHidden="1" w:unhideWhenUsed="1"/>
-    <w:lsdException w:name="Table List 7" w:semiHidden="1" w:unhideWhenUsed="1"/>
-    <w:lsdException w:name="Table List 8" w:semiHidden="1" w:unhideWhenUsed="1"/>
-    <w:lsdException w:name="Table 3D effects 1" w:semiHidden="1" w:unhideWhenUsed="1"/>
-    <w:lsdException w:name="Table 3D effects 2" w:semiHidden="1" w:unhideWhenUsed="1"/>
-    <w:lsdException w:name="Table 3D effects 3" w:semiHidden="1" w:unhideWhenUsed="1"/>
-    <w:lsdException w:name="Table Contemporary" w:semiHidden="1" w:unhideWhenUsed="1"/>
-    <w:lsdException w:name="Table Elegant" w:semiHidden="1" w:unhideWhenUsed="1"/>
-    <w:lsdException w:name="Table Professional" w:semiHidden="1" w:unhideWhenUsed="1"/>
-    <w:lsdException w:name="Table Subtle 1" w:semiHidden="1" w:unhideWhenUsed="1"/>
-    <w:lsdException w:name="Table Subtle 2" w:semiHidden="1" w:unhideWhenUsed="1"/>
-    <w:lsdException w:name="Table Web 1" w:semiHidden="1" w:unhideWhenUsed="1"/>
-    <w:lsdException w:name="Table Web 2" w:semiHidden="1" w:unhideWhenUsed="1"/>
-    <w:lsdException w:name="Table Web 3" w:semiHidden="1" w:unhideWhenUsed="1"/>
-    <w:lsdException w:name="Balloon Text" w:semiHidden="1" w:unhideWhenUsed="1"/>
-    <w:lsdException w:name="Table Grid" w:uiPriority="39"/>
-    <w:lsdException w:name="Table Theme" w:semiHidden="1" w:unhideWhenUsed="1"/>
-    <w:lsdException w:name="Placeholder Text" w:semiHidden="1"/>
-    <w:lsdException w:name="No Spacing" w:uiPriority="1" w:qFormat="1"/>
-    <w:lsdException w:name="Light Shading" w:uiPriority="60"/>
-    <w:lsdException w:name="Light List" w:uiPriority="61"/>
-    <w:lsdException w:name="Light Grid" w:uiPriority="62"/>
-    <w:lsdException w:name="Medium Shading 1" w:uiPriority="63"/>
-    <w:lsdException w:name="Medium Shading 2" w:uiPriority="64"/>
-    <w:lsdException w:name="Medium List 1" w:uiPriority="65"/>
-    <w:lsdException w:name="Medium List 2" w:uiPriority="66"/>
-    <w:lsdException w:name="Medium Grid 1" w:uiPriority="67"/>
-    <w:lsdException w:name="Medium Grid 2" w:uiPriority="68"/>
-    <w:lsdException w:name="Medium Grid 3" w:uiPriority="69"/>
-    <w:lsdException w:name="Dark List" w:uiPriority="70"/>
-    <w:lsdException w:name="Colorful Shading" w:uiPriority="71"/>
-    <w:lsdException w:name="Colorful List" w:uiPriority="72"/>
-    <w:lsdException w:name="Colorful Grid" w:uiPriority="73"/>
-    <w:lsdException w:name="Light Shading Accent 1" w:uiPriority="60"/>
-    <w:lsdException w:name="Light List Accent 1" w:uiPriority="61"/>
-    <w:lsdException w:name="Light Grid Accent 1" w:uiPriority="62"/>
-    <w:lsdException w:name="Medium Shading 1 Accent 1" w:uiPriority="63"/>
-    <w:lsdException w:name="Medium Shading 2 Accent 1" w:uiPriority="64"/>
-    <w:lsdException w:name="Medium List 1 Accent 1" w:uiPriority="65"/>
-    <w:lsdException w:name="Revision" w:semiHidden="1"/>
-    <w:lsdException w:name="List Paragraph" w:uiPriority="34" w:qFormat="1"/>
-    <w:lsdException w:name="Quote" w:uiPriority="29" w:qFormat="1"/>
-    <w:lsdException w:name="Intense Quote" w:uiPriority="30" w:qFormat="1"/>
-    <w:lsdException w:name="Medium List 2 Accent 1" w:uiPriority="66"/>
-    <w:lsdException w:name="Medium Grid 1 Accent 1" w:uiPriority="67"/>
-    <w:lsdException w:name="Medium Grid 2 Accent 1" w:uiPriority="68"/>
-    <w:lsdException w:name="Medium Grid 3 Accent 1" w:uiPriority="69"/>
-    <w:lsdException w:name="Dark List Accent 1" w:uiPriority="70"/>
-    <w:lsdException w:name="Colorful Shading Accent 1" w:uiPriority="71"/>
-    <w:lsdException w:name="Colorful List Accent 1" w:uiPriority="72"/>
-    <w:lsdException w:name="Colorful Grid Accent 1" w:uiPriority="73"/>
-    <w:lsdException w:name="Light Shading Accent 2" w:uiPriority="60"/>
-    <w:lsdException w:name="Light List Accent 2" w:uiPriority="61"/>
-    <w:lsdException w:name="Light Grid Accent 2" w:uiPriority="62"/>
-    <w:lsdException w:name="Medium Shading 1 Accent 2" w:uiPriority="63"/>
-    <w:lsdException w:name="Medium Shading 2 Accent 2" w:uiPriority="64"/>
-    <w:lsdException w:name="Medium List 1 Accent 2" w:uiPriority="65"/>
-    <w:lsdException w:name="Medium List 2 Accent 2" w:uiPriority="66"/>
-    <w:lsdException w:name="Medium Grid 1 Accent 2" w:uiPriority="67"/>
-    <w:lsdException w:name="Medium Grid 2 Accent 2" w:uiPriority="68"/>
-    <w:lsdException w:name="Medium Grid 3 Accent 2" w:uiPriority="69"/>
-    <w:lsdException w:name="Dark List Accent 2" w:uiPriority="70"/>
-    <w:lsdException w:name="Colorful Shading Accent 2" w:uiPriority="71"/>
-    <w:lsdException w:name="Colorful List Accent 2" w:uiPriority="72"/>
-    <w:lsdException w:name="Colorful Grid Accent 2" w:uiPriority="73"/>
-    <w:lsdException w:name="Light Shading Accent 3" w:uiPriority="60"/>
-    <w:lsdException w:name="Light List Accent 3" w:uiPriority="61"/>
-    <w:lsdException w:name="Light Grid Accent 3" w:uiPriority="62"/>
-    <w:lsdException w:name="Medium Shading 1 Accent 3" w:uiPriority="63"/>
-    <w:lsdException w:name="Medium Shading 2 Accent 3" w:uiPriority="64"/>
-    <w:lsdException w:name="Medium List 1 Accent 3" w:uiPriority="65"/>
-    <w:lsdException w:name="Medium List 2 Accent 3" w:uiPriority="66"/>
-    <w:lsdException w:name="Medium Grid 1 Accent 3" w:uiPriority="67"/>
-    <w:lsdException w:name="Medium Grid 2 Accent 3" w:uiPriority="68"/>
-    <w:lsdException w:name="Medium Grid 3 Accent 3" w:uiPriority="69"/>
-    <w:lsdException w:name="Dark List Accent 3" w:uiPriority="70"/>
-    <w:lsdException w:name="Colorful Shading Accent 3" w:uiPriority="71"/>
-    <w:lsdException w:name="Colorful List Accent 3" w:uiPriority="72"/>
-    <w:lsdException w:name="Colorful Grid Accent 3" w:uiPriority="73"/>
-    <w:lsdException w:name="Light Shading Accent 4" w:uiPriority="60"/>
-    <w:lsdException w:name="Light List Accent 4" w:uiPriority="61"/>
-    <w:lsdException w:name="Light Grid Accent 4" w:uiPriority="62"/>
-    <w:lsdException w:name="Medium Shading 1 Accent 4" w:uiPriority="63"/>
-    <w:lsdException w:name="Medium Shading 2 Accent 4" w:uiPriority="64"/>
-    <w:lsdException w:name="Medium List 1 Accent 4" w:uiPriority="65"/>
-    <w:lsdException w:name="Medium List 2 Accent 4" w:uiPriority="66"/>
-    <w:lsdException w:name="Medium Grid 1 Accent 4" w:uiPriority="67"/>
-    <w:lsdException w:name="Medium Grid 2 Accent 4" w:uiPriority="68"/>
-    <w:lsdException w:name="Medium Grid 3 Accent 4" w:uiPriority="69"/>
-    <w:lsdException w:name="Dark List Accent 4" w:uiPriority="70"/>
-    <w:lsdException w:name="Colorful Shading Accent 4" w:uiPriority="71"/>
-    <w:lsdException w:name="Colorful List Accent 4" w:uiPriority="72"/>
-    <w:lsdException w:name="Colorful Grid Accent 4" w:uiPriority="73"/>
-    <w:lsdException w:name="Light Shading Accent 5" w:uiPriority="60"/>
-    <w:lsdException w:name="Light List Accent 5" w:uiPriority="61"/>
-    <w:lsdException w:name="Light Grid Accent 5" w:uiPriority="62"/>
-    <w:lsdException w:name="Medium Shading 1 Accent 5" w:uiPriority="63"/>
-    <w:lsdException w:name="Medium Shading 2 Accent 5" w:uiPriority="64"/>
-    <w:lsdException w:name="Medium List 1 Accent 5" w:uiPriority="65"/>
-    <w:lsdException w:name="Medium List 2 Accent 5" w:uiPriority="66"/>
-    <w:lsdException w:name="Medium Grid 1 Accent 5" w:uiPriority="67"/>
-    <w:lsdException w:name="Medium Grid 2 Accent 5" w:uiPriority="68"/>
-    <w:lsdException w:name="Medium Grid 3 Accent 5" w:uiPriority="69"/>
-    <w:lsdException w:name="Dark List Accent 5" w:uiPriority="70"/>
-    <w:lsdException w:name="Colorful Shading Accent 5" w:uiPriority="71"/>
-    <w:lsdException w:name="Colorful List Accent 5" w:uiPriority="72"/>
-    <w:lsdException w:name="Colorful Grid Accent 5" w:uiPriority="73"/>
-    <w:lsdException w:name="Light Shading Accent 6" w:uiPriority="60"/>
-    <w:lsdException w:name="Light List Accent 6" w:uiPriority="61"/>
-    <w:lsdException w:name="Light Grid Accent 6" w:uiPriority="62"/>
-    <w:lsdException w:name="Medium Shading 1 Accent 6" w:uiPriority="63"/>
-    <w:lsdException w:name="Medium Shading 2 Accent 6" w:uiPriority="64"/>
-    <w:lsdException w:name="Medium List 1 Accent 6" w:uiPriority="65"/>
-    <w:lsdException w:name="Medium List 2 Accent 6" w:uiPriority="66"/>
-    <w:lsdException w:name="Medium Grid 1 Accent 6" w:uiPriority="67"/>
-    <w:lsdException w:name="Medium Grid 2 Accent 6" w:uiPriority="68"/>
-    <w:lsdException w:name="Medium Grid 3 Accent 6" w:uiPriority="69"/>
-    <w:lsdException w:name="Dark List Accent 6" w:uiPriority="70"/>
-    <w:lsdException w:name="Colorful Shading Accent 6" w:uiPriority="71"/>
-    <w:lsdException w:name="Colorful List Accent 6" w:uiPriority="72"/>
-    <w:lsdException w:name="Colorful Grid Accent 6" w:uiPriority="73"/>
-    <w:lsdException w:name="Subtle Emphasis" w:uiPriority="19" w:qFormat="1"/>
-    <w:lsdException w:name="Intense Emphasis" w:uiPriority="21" w:qFormat="1"/>
-    <w:lsdException w:name="Subtle Reference" w:uiPriority="31" w:qFormat="1"/>
-    <w:lsdException w:name="Intense Reference" w:uiPriority="32" w:qFormat="1"/>
-    <w:lsdException w:name="Book Title" w:uiPriority="33" w:qFormat="1"/>
-    <w:lsdException w:name="Bibliography" w:semiHidden="1" w:uiPriority="37" w:unhideWhenUsed="1"/>
-    <w:lsdException w:name="TOC Heading" w:semiHidden="1" w:uiPriority="39" w:unhideWhenUsed="1" w:qFormat="1"/>
-    <w:lsdException w:name="Plain Table 1" w:uiPriority="41"/>
-    <w:lsdException w:name="Plain Table 2" w:uiPriority="42"/>
-    <w:lsdException w:name="Plain Table 3" w:uiPriority="43"/>
-    <w:lsdException w:name="Plain Table 4" w:uiPriority="44"/>
-    <w:lsdException w:name="Plain Table 5" w:uiPriority="45"/>
-    <w:lsdException w:name="Grid Table Light" w:uiPriority="40"/>
-    <w:lsdException w:name="Grid Table 1 Light" w:uiPriority="46"/>
-    <w:lsdException w:name="Grid Table 2" w:uiPriority="47"/>
-    <w:lsdException w:name="Grid Table 3" w:uiPriority="48"/>
-    <w:lsdException w:name="Grid Table 4" w:uiPriority="49"/>
-    <w:lsdException w:name="Grid Table 5 Dark" w:uiPriority="50"/>
-    <w:lsdException w:name="Grid Table 6 Colorful" w:uiPriority="51"/>
-    <w:lsdException w:name="Grid Table 7 Colorful" w:uiPriority="52"/>
-    <w:lsdException w:name="Grid Table 1 Light Accent 1" w:uiPriority="46"/>
-    <w:lsdException w:name="Grid Table 2 Accent 1" w:uiPriority="47"/>
-    <w:lsdException w:name="Grid Table 3 Accent 1" w:uiPriority="48"/>
-    <w:lsdException w:name="Grid Table 4 Accent 1" w:uiPriority="49"/>
-    <w:lsdException w:name="Grid Table 5 Dark Accent 1" w:uiPriority="50"/>
-    <w:lsdException w:name="Grid Table 6 Colorful Accent 1" w:uiPriority="51"/>
-    <w:lsdException w:name="Grid Table 7 Colorful Accent 1" w:uiPriority="52"/>
-    <w:lsdException w:name="Grid Table 1 Light Accent 2" w:uiPriority="46"/>
-    <w:lsdException w:name="Grid Table 2 Accent 2" w:uiPriority="47"/>
-    <w:lsdException w:name="Grid Table 3 Accent 2" w:uiPriority="48"/>
-    <w:lsdException w:name="Grid Table 4 Accent 2" w:uiPriority="49"/>
-    <w:lsdException w:name="Grid Table 5 Dark Accent 2" w:uiPriority="50"/>
-    <w:lsdException w:name="Grid Table 6 Colorful Accent 2" w:uiPriority="51"/>
-    <w:lsdException w:name="Grid Table 7 Colorful Accent 2" w:uiPriority="52"/>
-    <w:lsdException w:name="Grid Table 1 Light Accent 3" w:uiPriority="46"/>
-    <w:lsdException w:name="Grid Table 2 Accent 3" w:uiPriority="47"/>
-    <w:lsdException w:name="Grid Table 3 Accent 3" w:uiPriority="48"/>
-    <w:lsdException w:name="Grid Table 4 Accent 3" w:uiPriority="49"/>
-    <w:lsdException w:name="Grid Table 5 Dark Accent 3" w:uiPriority="50"/>
-    <w:lsdException w:name="Grid Table 6 Colorful Accent 3" w:uiPriority="51"/>
-    <w:lsdException w:name="Grid Table 7 Colorful Accent 3" w:uiPriority="52"/>
-    <w:lsdException w:name="Grid Table 1 Light Accent 4" w:uiPriority="46"/>
-    <w:lsdException w:name="Grid Table 2 Accent 4" w:uiPriority="47"/>
-    <w:lsdException w:name="Grid Table 3 Accent 4" w:uiPriority="48"/>
-    <w:lsdException w:name="Grid Table 4 Accent 4" w:uiPriority="49"/>
-    <w:lsdException w:name="Grid Table 5 Dark Accent 4" w:uiPriority="50"/>
-    <w:lsdException w:name="Grid Table 6 Colorful Accent 4" w:uiPriority="51"/>
-    <w:lsdException w:name="Grid Table 7 Colorful Accent 4" w:uiPriority="52"/>
-    <w:lsdException w:name="Grid Table 1 Light Accent 5" w:uiPriority="46"/>
-    <w:lsdException w:name="Grid Table 2 Accent 5" w:uiPriority="47"/>
-    <w:lsdException w:name="Grid Table 3 Accent 5" w:uiPriority="48"/>
-    <w:lsdException w:name="Grid Table 4 Accent 5" w:uiPriority="49"/>
-    <w:lsdException w:name="Grid Table 5 Dark Accent 5" w:uiPriority="50"/>
-    <w:lsdException w:name="Grid Table 6 Colorful Accent 5" w:uiPriority="51"/>
-    <w:lsdException w:name="Grid Table 7 Colorful Accent 5" w:uiPriority="52"/>
-    <w:lsdException w:name="Grid Table 1 Light Accent 6" w:uiPriority="46"/>
-    <w:lsdException w:name="Grid Table 2 Accent 6" w:uiPriority="47"/>
-    <w:lsdException w:name="Grid Table 3 Accent 6" w:uiPriority="48"/>
-    <w:lsdException w:name="Grid Table 4 Accent 6" w:uiPriority="49"/>
-    <w:lsdException w:name="Grid Table 5 Dark Accent 6" w:uiPriority="50"/>
-    <w:lsdException w:name="Grid Table 6 Colorful Accent 6" w:uiPriority="51"/>
-    <w:lsdException w:name="Grid Table 7 Colorful Accent 6" w:uiPriority="52"/>
-    <w:lsdException w:name="List Table 1 Light" w:uiPriority="46"/>
-    <w:lsdException w:name="List Table 2" w:uiPriority="47"/>
-    <w:lsdException w:name="List Table 3" w:uiPriority="48"/>
-    <w:lsdException w:name="List Table 4" w:uiPriority="49"/>
-    <w:lsdException w:name="List Table 5 Dark" w:uiPriority="50"/>
-    <w:lsdException w:name="List Table 6 Colorful" w:uiPriority="51"/>
-    <w:lsdException w:name="List Table 7 Colorful" w:uiPriority="52"/>
-    <w:lsdException w:name="List Table 1 Light Accent 1" w:uiPriority="46"/>
-    <w:lsdException w:name="List Table 2 Accent 1" w:uiPriority="47"/>
-    <w:lsdException w:name="List Table 3 Accent 1" w:uiPriority="48"/>
-    <w:lsdException w:name="List Table 4 Accent 1" w:uiPriority="49"/>
-    <w:lsdException w:name="List Table 5 Dark Accent 1" w:uiPriority="50"/>
-    <w:lsdException w:name="List Table 6 Colorful Accent 1" w:uiPriority="51"/>
-    <w:lsdException w:name="List Table 7 Colorful Accent 1" w:uiPriority="52"/>
-    <w:lsdException w:name="List Table 1 Light Accent 2" w:uiPriority="46"/>
-    <w:lsdException w:name="List Table 2 Accent 2" w:uiPriority="47"/>
-    <w:lsdException w:name="List Table 3 Accent 2" w:uiPriority="48"/>
-    <w:lsdException w:name="List Table 4 Accent 2" w:uiPriority="49"/>
-    <w:lsdException w:name="List Table 5 Dark Accent 2" w:uiPriority="50"/>
-    <w:lsdException w:name="List Table 6 Colorful Accent 2" w:uiPriority="51"/>
-    <w:lsdException w:name="List Table 7 Colorful Accent 2" w:uiPriority="52"/>
-    <w:lsdException w:name="List Table 1 Light Accent 3" w:uiPriority="46"/>
-    <w:lsdException w:name="List Table 2 Accent 3" w:uiPriority="47"/>
-    <w:lsdException w:name="List Table 3 Accent 3" w:uiPriority="48"/>
-    <w:lsdException w:name="List Table 4 Accent 3" w:uiPriority="49"/>
-    <w:lsdException w:name="List Table 5 Dark Accent 3" w:uiPriority="50"/>
-    <w:lsdException w:name="List Table 6 Colorful Accent 3" w:uiPriority="51"/>
-    <w:lsdException w:name="List Table 7 Colorful Accent 3" w:uiPriority="52"/>
-    <w:lsdException w:name="List Table 1 Light Accent 4" w:uiPriority="46"/>
-    <w:lsdException w:name="List Table 2 Accent 4" w:uiPriority="47"/>
-    <w:lsdException w:name="List Table 3 Accent 4" w:uiPriority="48"/>
-    <w:lsdException w:name="List Table 4 Accent 4" w:uiPriority="49"/>
-    <w:lsdException w:name="List Table 5 Dark Accent 4" w:uiPriority="50"/>
-    <w:lsdException w:name="List Table 6 Colorful Accent 4" w:uiPriority="51"/>
-    <w:lsdException w:name="List Table 7 Colorful Accent 4" w:uiPriority="52"/>
-    <w:lsdException w:name="List Table 1 Light Accent 5" w:uiPriority="46"/>
-    <w:lsdException w:name="List Table 2 Accent 5" w:uiPriority="47"/>
-    <w:lsdException w:name="List Table 3 Accent 5" w:uiPriority="48"/>
-    <w:lsdException w:name="List Table 4 Accent 5" w:uiPriority="49"/>
-    <w:lsdException w:name="List Table 5 Dark Accent 5" w:uiPriority="50"/>
-    <w:lsdException w:name="List Table 6 Colorful Accent 5" w:uiPriority="51"/>
-    <w:lsdException w:name="List Table 7 Colorful Accent 5" w:uiPriority="52"/>
-    <w:lsdException w:name="List Table 1 Light Accent 6" w:uiPriority="46"/>
-    <w:lsdException w:name="List Table 2 Accent 6" w:uiPriority="47"/>
-    <w:lsdException w:name="List Table 3 Accent 6" w:uiPriority="48"/>
-    <w:lsdException w:name="List Table 4 Accent 6" w:uiPriority="49"/>
-    <w:lsdException w:name="List Table 5 Dark Accent 6" w:uiPriority="50"/>
-    <w:lsdException w:name="List Table 6 Colorful Accent 6" w:uiPriority="51"/>
-    <w:lsdException w:name="List Table 7 Colorful Accent 6" w:uiPriority="52"/>
+  <w:latentStyles w:defLockedState="0" w:defUIPriority="99" w:defSemiHidden="1" w:defUnhideWhenUsed="1" w:defQFormat="0" w:count="267">
+    <w:lsdException w:name="Normal" w:semiHidden="0" w:uiPriority="0" w:unhideWhenUsed="0" w:qFormat="1"/>
+    <w:lsdException w:name="heading 1" w:semiHidden="0" w:uiPriority="9" w:unhideWhenUsed="0" w:qFormat="1"/>
+    <w:lsdException w:name="heading 2" w:uiPriority="9" w:qFormat="1"/>
+    <w:lsdException w:name="heading 3" w:uiPriority="9" w:qFormat="1"/>
+    <w:lsdException w:name="heading 4" w:uiPriority="9" w:qFormat="1"/>
+    <w:lsdException w:name="heading 5" w:uiPriority="9" w:qFormat="1"/>
+    <w:lsdException w:name="heading 6" w:uiPriority="9" w:qFormat="1"/>
+    <w:lsdException w:name="heading 7" w:uiPriority="9" w:qFormat="1"/>
+    <w:lsdException w:name="heading 8" w:uiPriority="9" w:qFormat="1"/>
+    <w:lsdException w:name="heading 9" w:uiPriority="9" w:qFormat="1"/>
+    <w:lsdException w:name="toc 1" w:uiPriority="39"/>
+    <w:lsdException w:name="toc 2" w:uiPriority="39"/>
+    <w:lsdException w:name="toc 3" w:uiPriority="39"/>
+    <w:lsdException w:name="toc 4" w:uiPriority="39"/>
+    <w:lsdException w:name="toc 5" w:uiPriority="39"/>
+    <w:lsdException w:name="toc 6" w:uiPriority="39"/>
+    <w:lsdException w:name="toc 7" w:uiPriority="39"/>
+    <w:lsdException w:name="toc 8" w:uiPriority="39"/>
+    <w:lsdException w:name="toc 9" w:uiPriority="39"/>
+    <w:lsdException w:name="caption" w:uiPriority="35" w:qFormat="1"/>
+    <w:lsdException w:name="Title" w:semiHidden="0" w:uiPriority="10" w:unhideWhenUsed="0" w:qFormat="1"/>
+    <w:lsdException w:name="Default Paragraph Font" w:uiPriority="1"/>
+    <w:lsdException w:name="Subtitle" w:semiHidden="0" w:uiPriority="11" w:unhideWhenUsed="0" w:qFormat="1"/>
+    <w:lsdException w:name="Strong" w:semiHidden="0" w:uiPriority="22" w:unhideWhenUsed="0" w:qFormat="1"/>
+    <w:lsdException w:name="Emphasis" w:semiHidden="0" w:uiPriority="20" w:unhideWhenUsed="0" w:qFormat="1"/>
+    <w:lsdException w:name="Table Grid" w:semiHidden="0" w:uiPriority="39" w:unhideWhenUsed="0"/>
+    <w:lsdException w:name="Placeholder Text" w:unhideWhenUsed="0"/>
+    <w:lsdException w:name="No Spacing" w:semiHidden="0" w:uiPriority="1" w:unhideWhenUsed="0" w:qFormat="1"/>
+    <w:lsdException w:name="Light Shading" w:semiHidden="0" w:uiPriority="60" w:unhideWhenUsed="0"/>
+    <w:lsdException w:name="Light List" w:semiHidden="0" w:uiPriority="61" w:unhideWhenUsed="0"/>
+    <w:lsdException w:name="Light Grid" w:semiHidden="0" w:uiPriority="62" w:unhideWhenUsed="0"/>
+    <w:lsdException w:name="Medium Shading 1" w:semiHidden="0" w:uiPriority="63" w:unhideWhenUsed="0"/>
+    <w:lsdException w:name="Medium Shading 2" w:semiHidden="0" w:uiPriority="64" w:unhideWhenUsed="0"/>
+    <w:lsdException w:name="Medium List 1" w:semiHidden="0" w:uiPriority="65" w:unhideWhenUsed="0"/>
+    <w:lsdException w:name="Medium List 2" w:semiHidden="0" w:uiPriority="66" w:unhideWhenUsed="0"/>
+    <w:lsdException w:name="Medium Grid 1" w:semiHidden="0" w:uiPriority="67" w:unhideWhenUsed="0"/>
+    <w:lsdException w:name="Medium Grid 2" w:semiHidden="0" w:uiPriority="68" w:unhideWhenUsed="0"/>
+    <w:lsdException w:name="Medium Grid 3" w:semiHidden="0" w:uiPriority="69" w:unhideWhenUsed="0"/>
+    <w:lsdException w:name="Dark List" w:semiHidden="0" w:uiPriority="70" w:unhideWhenUsed="0"/>
+    <w:lsdException w:name="Colorful Shading" w:semiHidden="0" w:uiPriority="71" w:unhideWhenUsed="0"/>
+    <w:lsdException w:name="Colorful List" w:semiHidden="0" w:uiPriority="72" w:unhideWhenUsed="0"/>
+    <w:lsdException w:name="Colorful Grid" w:semiHidden="0" w:uiPriority="73" w:unhideWhenUsed="0"/>
+    <w:lsdException w:name="Light Shading Accent 1" w:semiHidden="0" w:uiPriority="60" w:unhideWhenUsed="0"/>
+    <w:lsdException w:name="Light List Accent 1" w:semiHidden="0" w:uiPriority="61" w:unhideWhenUsed="0"/>
+    <w:lsdException w:name="Light Grid Accent 1" w:semiHidden="0" w:uiPriority="62" w:unhideWhenUsed="0"/>
+    <w:lsdException w:name="Medium Shading 1 Accent 1" w:semiHidden="0" w:uiPriority="63" w:unhideWhenUsed="0"/>
+    <w:lsdException w:name="Medium Shading 2 Accent 1" w:semiHidden="0" w:uiPriority="64" w:unhideWhenUsed="0"/>
+    <w:lsdException w:name="Medium List 1 Accent 1" w:semiHidden="0" w:uiPriority="65" w:unhideWhenUsed="0"/>
+    <w:lsdException w:name="Revision" w:unhideWhenUsed="0"/>
+    <w:lsdException w:name="List Paragraph" w:semiHidden="0" w:uiPriority="34" w:unhideWhenUsed="0" w:qFormat="1"/>
+    <w:lsdException w:name="Quote" w:semiHidden="0" w:uiPriority="29" w:unhideWhenUsed="0" w:qFormat="1"/>
+    <w:lsdException w:name="Intense Quote" w:semiHidden="0" w:uiPriority="30" w:unhideWhenUsed="0" w:qFormat="1"/>
+    <w:lsdException w:name="Medium List 2 Accent 1" w:semiHidden="0" w:uiPriority="66" w:unhideWhenUsed="0"/>
+    <w:lsdException w:name="Medium Grid 1 Accent 1" w:semiHidden="0" w:uiPriority="67" w:unhideWhenUsed="0"/>
+    <w:lsdException w:name="Medium Grid 2 Accent 1" w:semiHidden="0" w:uiPriority="68" w:unhideWhenUsed="0"/>
+    <w:lsdException w:name="Medium Grid 3 Accent 1" w:semiHidden="0" w:uiPriority="69" w:unhideWhenUsed="0"/>
+    <w:lsdException w:name="Dark List Accent 1" w:semiHidden="0" w:uiPriority="70" w:unhideWhenUsed="0"/>
+    <w:lsdException w:name="Colorful Shading Accent 1" w:semiHidden="0" w:uiPriority="71" w:unhideWhenUsed="0"/>
+    <w:lsdException w:name="Colorful List Accent 1" w:semiHidden="0" w:uiPriority="72" w:unhideWhenUsed="0"/>
+    <w:lsdException w:name="Colorful Grid Accent 1" w:semiHidden="0" w:uiPriority="73" w:unhideWhenUsed="0"/>
+    <w:lsdException w:name="Light Shading Accent 2" w:semiHidden="0" w:uiPriority="60" w:unhideWhenUsed="0"/>
+    <w:lsdException w:name="Light List Accent 2" w:semiHidden="0" w:uiPriority="61" w:unhideWhenUsed="0"/>
+    <w:lsdException w:name="Light Grid Accent 2" w:semiHidden="0" w:uiPriority="62" w:unhideWhenUsed="0"/>
+    <w:lsdException w:name="Medium Shading 1 Accent 2" w:semiHidden="0" w:uiPriority="63" w:unhideWhenUsed="0"/>
+    <w:lsdException w:name="Medium Shading 2 Accent 2" w:semiHidden="0" w:uiPriority="64" w:unhideWhenUsed="0"/>
+    <w:lsdException w:name="Medium List 1 Accent 2" w:semiHidden="0" w:uiPriority="65" w:unhideWhenUsed="0"/>
+    <w:lsdException w:name="Medium List 2 Accent 2" w:semiHidden="0" w:uiPriority="66" w:unhideWhenUsed="0"/>
+    <w:lsdException w:name="Medium Grid 1 Accent 2" w:semiHidden="0" w:uiPriority="67" w:unhideWhenUsed="0"/>
+    <w:lsdException w:name="Medium Grid 2 Accent 2" w:semiHidden="0" w:uiPriority="68" w:unhideWhenUsed="0"/>
+    <w:lsdException w:name="Medium Grid 3 Accent 2" w:semiHidden="0" w:uiPriority="69" w:unhideWhenUsed="0"/>
+    <w:lsdException w:name="Dark List Accent 2" w:semiHidden="0" w:uiPriority="70" w:unhideWhenUsed="0"/>
+    <w:lsdException w:name="Colorful Shading Accent 2" w:semiHidden="0" w:uiPriority="71" w:unhideWhenUsed="0"/>
+    <w:lsdException w:name="Colorful List Accent 2" w:semiHidden="0" w:uiPriority="72" w:unhideWhenUsed="0"/>
+    <w:lsdException w:name="Colorful Grid Accent 2" w:semiHidden="0" w:uiPriority="73" w:unhideWhenUsed="0"/>
+    <w:lsdException w:name="Light Shading Accent 3" w:semiHidden="0" w:uiPriority="60" w:unhideWhenUsed="0"/>
+    <w:lsdException w:name="Light List Accent 3" w:semiHidden="0" w:uiPriority="61" w:unhideWhenUsed="0"/>
+    <w:lsdException w:name="Light Grid Accent 3" w:semiHidden="0" w:uiPriority="62" w:unhideWhenUsed="0"/>
+    <w:lsdException w:name="Medium Shading 1 Accent 3" w:semiHidden="0" w:uiPriority="63" w:unhideWhenUsed="0"/>
+    <w:lsdException w:name="Medium Shading 2 Accent 3" w:semiHidden="0" w:uiPriority="64" w:unhideWhenUsed="0"/>
+    <w:lsdException w:name="Medium List 1 Accent 3" w:semiHidden="0" w:uiPriority="65" w:unhideWhenUsed="0"/>
+    <w:lsdException w:name="Medium List 2 Accent 3" w:semiHidden="0" w:uiPriority="66" w:unhideWhenUsed="0"/>
+    <w:lsdException w:name="Medium Grid 1 Accent 3" w:semiHidden="0" w:uiPriority="67" w:unhideWhenUsed="0"/>
+    <w:lsdException w:name="Medium Grid 2 Accent 3" w:semiHidden="0" w:uiPriority="68" w:unhideWhenUsed="0"/>
+    <w:lsdException w:name="Medium Grid 3 Accent 3" w:semiHidden="0" w:uiPriority="69" w:unhideWhenUsed="0"/>
+    <w:lsdException w:name="Dark List Accent 3" w:semiHidden="0" w:uiPriority="70" w:unhideWhenUsed="0"/>
+    <w:lsdException w:name="Colorful Shading Accent 3" w:semiHidden="0" w:uiPriority="71" w:unhideWhenUsed="0"/>
+    <w:lsdException w:name="Colorful List Accent 3" w:semiHidden="0" w:uiPriority="72" w:unhideWhenUsed="0"/>
+    <w:lsdException w:name="Colorful Grid Accent 3" w:semiHidden="0" w:uiPriority="73" w:unhideWhenUsed="0"/>
+    <w:lsdException w:name="Light Shading Accent 4" w:semiHidden="0" w:uiPriority="60" w:unhideWhenUsed="0"/>
+    <w:lsdException w:name="Light List Accent 4" w:semiHidden="0" w:uiPriority="61" w:unhideWhenUsed="0"/>
+    <w:lsdException w:name="Light Grid Accent 4" w:semiHidden="0" w:uiPriority="62" w:unhideWhenUsed="0"/>
+    <w:lsdException w:name="Medium Shading 1 Accent 4" w:semiHidden="0" w:uiPriority="63" w:unhideWhenUsed="0"/>
+    <w:lsdException w:name="Medium Shading 2 Accent 4" w:semiHidden="0" w:uiPriority="64" w:unhideWhenUsed="0"/>
+    <w:lsdException w:name="Medium List 1 Accent 4" w:semiHidden="0" w:uiPriority="65" w:unhideWhenUsed="0"/>
+    <w:lsdException w:name="Medium List 2 Accent 4" w:semiHidden="0" w:uiPriority="66" w:unhideWhenUsed="0"/>
+    <w:lsdException w:name="Medium Grid 1 Accent 4" w:semiHidden="0" w:uiPriority="67" w:unhideWhenUsed="0"/>
+    <w:lsdException w:name="Medium Grid 2 Accent 4" w:semiHidden="0" w:uiPriority="68" w:unhideWhenUsed="0"/>
+    <w:lsdException w:name="Medium Grid 3 Accent 4" w:semiHidden="0" w:uiPriority="69" w:unhideWhenUsed="0"/>
+    <w:lsdException w:name="Dark List Accent 4" w:semiHidden="0" w:uiPriority="70" w:unhideWhenUsed="0"/>
+    <w:lsdException w:name="Colorful Shading Accent 4" w:semiHidden="0" w:uiPriority="71" w:unhideWhenUsed="0"/>
+    <w:lsdException w:name="Colorful List Accent 4" w:semiHidden="0" w:uiPriority="72" w:unhideWhenUsed="0"/>
+    <w:lsdException w:name="Colorful Grid Accent 4" w:semiHidden="0" w:uiPriority="73" w:unhideWhenUsed="0"/>
+    <w:lsdException w:name="Light Shading Accent 5" w:semiHidden="0" w:uiPriority="60" w:unhideWhenUsed="0"/>
+    <w:lsdException w:name="Light List Accent 5" w:semiHidden="0" w:uiPriority="61" w:unhideWhenUsed="0"/>
+    <w:lsdException w:name="Light Grid Accent 5" w:semiHidden="0" w:uiPriority="62" w:unhideWhenUsed="0"/>
+    <w:lsdException w:name="Medium Shading 1 Accent 5" w:semiHidden="0" w:uiPriority="63" w:unhideWhenUsed="0"/>
+    <w:lsdException w:name="Medium Shading 2 Accent 5" w:semiHidden="0" w:uiPriority="64" w:unhideWhenUsed="0"/>
+    <w:lsdException w:name="Medium List 1 Accent 5" w:semiHidden="0" w:uiPriority="65" w:unhideWhenUsed="0"/>
+    <w:lsdException w:name="Medium List 2 Accent 5" w:semiHidden="0" w:uiPriority="66" w:unhideWhenUsed="0"/>
+    <w:lsdException w:name="Medium Grid 1 Accent 5" w:semiHidden="0" w:uiPriority="67" w:unhideWhenUsed="0"/>
+    <w:lsdException w:name="Medium Grid 2 Accent 5" w:semiHidden="0" w:uiPriority="68" w:unhideWhenUsed="0"/>
+    <w:lsdException w:name="Medium Grid 3 Accent 5" w:semiHidden="0" w:uiPriority="69" w:unhideWhenUsed="0"/>
+    <w:lsdException w:name="Dark List Accent 5" w:semiHidden="0" w:uiPriority="70" w:unhideWhenUsed="0"/>
+    <w:lsdException w:name="Colorful Shading Accent 5" w:semiHidden="0" w:uiPriority="71" w:unhideWhenUsed="0"/>
+    <w:lsdException w:name="Colorful List Accent 5" w:semiHidden="0" w:uiPriority="72" w:unhideWhenUsed="0"/>
+    <w:lsdException w:name="Colorful Grid Accent 5" w:semiHidden="0" w:uiPriority="73" w:unhideWhenUsed="0"/>
+    <w:lsdException w:name="Light Shading Accent 6" w:semiHidden="0" w:uiPriority="60" w:unhideWhenUsed="0"/>
+    <w:lsdException w:name="Light List Accent 6" w:semiHidden="0" w:uiPriority="61" w:unhideWhenUsed="0"/>
+    <w:lsdException w:name="Light Grid Accent 6" w:semiHidden="0" w:uiPriority="62" w:unhideWhenUsed="0"/>
+    <w:lsdException w:name="Medium Shading 1 Accent 6" w:semiHidden="0" w:uiPriority="63" w:unhideWhenUsed="0"/>
+    <w:lsdException w:name="Medium Shading 2 Accent 6" w:semiHidden="0" w:uiPriority="64" w:unhideWhenUsed="0"/>
+    <w:lsdException w:name="Medium List 1 Accent 6" w:semiHidden="0" w:uiPriority="65" w:unhideWhenUsed="0"/>
+    <w:lsdException w:name="Medium List 2 Accent 6" w:semiHidden="0" w:uiPriority="66" w:unhideWhenUsed="0"/>
+    <w:lsdException w:name="Medium Grid 1 Accent 6" w:semiHidden="0" w:uiPriority="67" w:unhideWhenUsed="0"/>
+    <w:lsdException w:name="Medium Grid 2 Accent 6" w:semiHidden="0" w:uiPriority="68" w:unhideWhenUsed="0"/>
+    <w:lsdException w:name="Medium Grid 3 Accent 6" w:semiHidden="0" w:uiPriority="69" w:unhideWhenUsed="0"/>
+    <w:lsdException w:name="Dark List Accent 6" w:semiHidden="0" w:uiPriority="70" w:unhideWhenUsed="0"/>
+    <w:lsdException w:name="Colorful Shading Accent 6" w:semiHidden="0" w:uiPriority="71" w:unhideWhenUsed="0"/>
+    <w:lsdException w:name="Colorful List Accent 6" w:semiHidden="0" w:uiPriority="72" w:unhideWhenUsed="0"/>
+    <w:lsdException w:name="Colorful Grid Accent 6" w:semiHidden="0" w:uiPriority="73" w:unhideWhenUsed="0"/>
+    <w:lsdException w:name="Subtle Emphasis" w:semiHidden="0" w:uiPriority="19" w:unhideWhenUsed="0" w:qFormat="1"/>
+    <w:lsdException w:name="Intense Emphasis" w:semiHidden="0" w:uiPriority="21" w:unhideWhenUsed="0" w:qFormat="1"/>
+    <w:lsdException w:name="Subtle Reference" w:semiHidden="0" w:uiPriority="31" w:unhideWhenUsed="0" w:qFormat="1"/>
+    <w:lsdException w:name="Intense Reference" w:semiHidden="0" w:uiPriority="32" w:unhideWhenUsed="0" w:qFormat="1"/>
+    <w:lsdException w:name="Book Title" w:semiHidden="0" w:uiPriority="33" w:unhideWhenUsed="0" w:qFormat="1"/>
+    <w:lsdException w:name="Bibliography" w:uiPriority="37"/>
+    <w:lsdException w:name="TOC Heading" w:uiPriority="39" w:qFormat="1"/>
+  </w:latentStyles>
+  <w:style w:type="paragraph" w:default="1" w:styleId="Normal">
+    <w:name w:val="Normal"/>
+    <w:qFormat/>
+  </w:style>
+  <w:style w:type="character" w:default="1" w:styleId="DefaultParagraphFont">
+    <w:name w:val="Default Paragraph Font"/>
+    <w:uiPriority w:val="1"/>
+    <w:semiHidden/>
+    <w:unhideWhenUsed/>
+  </w:style>
+  <w:style w:type="table" w:default="1" w:styleId="TableNormal">
+    <w:name w:val="Normal Table"/>
+    <w:uiPriority w:val="99"/>
+    <w:semiHidden/>
+    <w:unhideWhenUsed/>
+    <w:tblPr>
+      <w:tblInd w:w="0" w:type="dxa"/>
+      <w:tblCellMar>
+        <w:top w:w="0" w:type="dxa"/>
+        <w:left w:w="108" w:type="dxa"/>
+        <w:bottom w:w="0" w:type="dxa"/>
+        <w:right w:w="108" w:type="dxa"/>
+      </w:tblCellMar>
+    </w:tblPr>
+  </w:style>
+  <w:style w:type="numbering" w:default="1" w:styleId="NoList">
+    <w:name w:val="No List"/>
+    <w:uiPriority w:val="99"/>
+    <w:semiHidden/>
+    <w:unhideWhenUsed/>
+  </w:style>
+  <w:style w:type="paragraph" w:styleId="Title">
+    <w:name w:val="Title"/>
+    <w:basedOn w:val="Normal"/>
+    <w:next w:val="Normal"/>
+    <w:link w:val="TitleChar"/>
+    <w:uiPriority w:val="10"/>
+    <w:qFormat/>
+    <w:rsid w:val="003F6C48"/>
+    <w:pPr>
+      <w:spacing w:after="0" w:line="240" w:lineRule="auto"/>
+      <w:contextualSpacing/>
+    </w:pPr>
+    <w:rPr>
+      <w:rFonts w:asciiTheme="majorHAnsi" w:eastAsiaTheme="majorEastAsia" w:hAnsiTheme="majorHAnsi" w:cstheme="majorBidi"/>
+      <w:spacing w:val="-10"/>
+      <w:kern w:val="28"/>
+      <w:sz w:val="56"/>
+      <w:szCs w:val="56"/>
+    </w:rPr>
+  </w:style>
+  <w:style w:type="character" w:customStyle="1" w:styleId="TitleChar">
+    <w:name w:val="Title Char"/>
+    <w:basedOn w:val="DefaultParagraphFont"/>
+    <w:link w:val="Title"/>
+    <w:uiPriority w:val="10"/>
+    <w:rsid w:val="003F6C48"/>
+    <w:rPr>
+      <w:rFonts w:asciiTheme="majorHAnsi" w:eastAsiaTheme="majorEastAsia" w:hAnsiTheme="majorHAnsi" w:cstheme="majorBidi"/>
+      <w:spacing w:val="-10"/>
+      <w:kern w:val="28"/>
+      <w:sz w:val="56"/>
+      <w:szCs w:val="56"/>
+    </w:rPr>
+  </w:style>
+  <w:style w:type="paragraph" w:styleId="ListParagraph">
+    <w:name w:val="List Paragraph"/>
+    <w:basedOn w:val="Normal"/>
+    <w:uiPriority w:val="34"/>
+    <w:qFormat/>
+    <w:rsid w:val="008428E2"/>
+    <w:pPr>
+      <w:ind w:left="720"/>
+      <w:contextualSpacing/>
+    </w:pPr>
+  </w:style>
+  <w:style w:type="character" w:styleId="Hyperlink">
+    <w:name w:val="Hyperlink"/>
+    <w:basedOn w:val="DefaultParagraphFont"/>
+    <w:uiPriority w:val="99"/>
+    <w:unhideWhenUsed/>
+    <w:rsid w:val="008428E2"/>
+    <w:rPr>
+      <w:color w:val="0563C1" w:themeColor="hyperlink"/>
+      <w:u w:val="single"/>
+    </w:rPr>
+  </w:style>
+</w:styles>
+</file>
+
+<file path=word/stylesWithEffects.xml><?xml version="1.0" encoding="utf-8"?>
+<w:styles xmlns:wpc="http://schemas.microsoft.com/office/word/2010/wordprocessingCanvas" xmlns:mc="http://schemas.openxmlformats.org/markup-compatibility/2006" xmlns:o="urn:schemas-microsoft-com:office:office" xmlns:r="http://schemas.openxmlformats.org/officeDocument/2006/relationships" xmlns:m="http://schemas.openxmlformats.org/officeDocument/2006/math" xmlns:v="urn:schemas-microsoft-com:vml" xmlns:wp14="http://schemas.microsoft.com/office/word/2010/wordprocessingDrawing" xmlns:wp="http://schemas.openxmlformats.org/drawingml/2006/wordprocessingDrawing" xmlns:w10="urn:schemas-microsoft-com:office:word" xmlns:w="http://schemas.openxmlformats.org/wordprocessingml/2006/main" xmlns:w14="http://schemas.microsoft.com/office/word/2010/wordml" xmlns:wpg="http://schemas.microsoft.com/office/word/2010/wordprocessingGroup" xmlns:wpi="http://schemas.microsoft.com/office/word/2010/wordprocessingInk" xmlns:wne="http://schemas.microsoft.com/office/word/2006/wordml" xmlns:wps="http://schemas.microsoft.com/office/word/2010/wordprocessingShape" mc:Ignorable="w14 wp14">
+  <w:docDefaults>
+    <w:rPrDefault>
+      <w:rPr>
+        <w:rFonts w:asciiTheme="minorHAnsi" w:eastAsiaTheme="minorHAnsi" w:hAnsiTheme="minorHAnsi" w:cstheme="minorBidi"/>
+        <w:sz w:val="22"/>
+        <w:szCs w:val="22"/>
+        <w:lang w:val="en-US" w:eastAsia="en-US" w:bidi="he-IL"/>
+      </w:rPr>
+    </w:rPrDefault>
+    <w:pPrDefault>
+      <w:pPr>
+        <w:spacing w:after="160" w:line="259" w:lineRule="auto"/>
+      </w:pPr>
+    </w:pPrDefault>
+  </w:docDefaults>
+  <w:latentStyles w:defLockedState="0" w:defUIPriority="99" w:defSemiHidden="1" w:defUnhideWhenUsed="1" w:defQFormat="0" w:count="267">
+    <w:lsdException w:name="Normal" w:semiHidden="0" w:uiPriority="0" w:unhideWhenUsed="0" w:qFormat="1"/>
+    <w:lsdException w:name="heading 1" w:semiHidden="0" w:uiPriority="9" w:unhideWhenUsed="0" w:qFormat="1"/>
+    <w:lsdException w:name="heading 2" w:uiPriority="9" w:qFormat="1"/>
+    <w:lsdException w:name="heading 3" w:uiPriority="9" w:qFormat="1"/>
+    <w:lsdException w:name="heading 4" w:uiPriority="9" w:qFormat="1"/>
+    <w:lsdException w:name="heading 5" w:uiPriority="9" w:qFormat="1"/>
+    <w:lsdException w:name="heading 6" w:uiPriority="9" w:qFormat="1"/>
+    <w:lsdException w:name="heading 7" w:uiPriority="9" w:qFormat="1"/>
+    <w:lsdException w:name="heading 8" w:uiPriority="9" w:qFormat="1"/>
+    <w:lsdException w:name="heading 9" w:uiPriority="9" w:qFormat="1"/>
+    <w:lsdException w:name="toc 1" w:uiPriority="39"/>
+    <w:lsdException w:name="toc 2" w:uiPriority="39"/>
+    <w:lsdException w:name="toc 3" w:uiPriority="39"/>
+    <w:lsdException w:name="toc 4" w:uiPriority="39"/>
+    <w:lsdException w:name="toc 5" w:uiPriority="39"/>
+    <w:lsdException w:name="toc 6" w:uiPriority="39"/>
+    <w:lsdException w:name="toc 7" w:uiPriority="39"/>
+    <w:lsdException w:name="toc 8" w:uiPriority="39"/>
+    <w:lsdException w:name="toc 9" w:uiPriority="39"/>
+    <w:lsdException w:name="caption" w:uiPriority="35" w:qFormat="1"/>
+    <w:lsdException w:name="Title" w:semiHidden="0" w:uiPriority="10" w:unhideWhenUsed="0" w:qFormat="1"/>
+    <w:lsdException w:name="Default Paragraph Font" w:uiPriority="1"/>
+    <w:lsdException w:name="Subtitle" w:semiHidden="0" w:uiPriority="11" w:unhideWhenUsed="0" w:qFormat="1"/>
+    <w:lsdException w:name="Strong" w:semiHidden="0" w:uiPriority="22" w:unhideWhenUsed="0" w:qFormat="1"/>
+    <w:lsdException w:name="Emphasis" w:semiHidden="0" w:uiPriority="20" w:unhideWhenUsed="0" w:qFormat="1"/>
+    <w:lsdException w:name="Table Grid" w:semiHidden="0" w:uiPriority="39" w:unhideWhenUsed="0"/>
+    <w:lsdException w:name="Placeholder Text" w:unhideWhenUsed="0"/>
+    <w:lsdException w:name="No Spacing" w:semiHidden="0" w:uiPriority="1" w:unhideWhenUsed="0" w:qFormat="1"/>
+    <w:lsdException w:name="Light Shading" w:semiHidden="0" w:uiPriority="60" w:unhideWhenUsed="0"/>
+    <w:lsdException w:name="Light List" w:semiHidden="0" w:uiPriority="61" w:unhideWhenUsed="0"/>
+    <w:lsdException w:name="Light Grid" w:semiHidden="0" w:uiPriority="62" w:unhideWhenUsed="0"/>
+    <w:lsdException w:name="Medium Shading 1" w:semiHidden="0" w:uiPriority="63" w:unhideWhenUsed="0"/>
+    <w:lsdException w:name="Medium Shading 2" w:semiHidden="0" w:uiPriority="64" w:unhideWhenUsed="0"/>
+    <w:lsdException w:name="Medium List 1" w:semiHidden="0" w:uiPriority="65" w:unhideWhenUsed="0"/>
+    <w:lsdException w:name="Medium List 2" w:semiHidden="0" w:uiPriority="66" w:unhideWhenUsed="0"/>
+    <w:lsdException w:name="Medium Grid 1" w:semiHidden="0" w:uiPriority="67" w:unhideWhenUsed="0"/>
+    <w:lsdException w:name="Medium Grid 2" w:semiHidden="0" w:uiPriority="68" w:unhideWhenUsed="0"/>
+    <w:lsdException w:name="Medium Grid 3" w:semiHidden="0" w:uiPriority="69" w:unhideWhenUsed="0"/>
+    <w:lsdException w:name="Dark List" w:semiHidden="0" w:uiPriority="70" w:unhideWhenUsed="0"/>
+    <w:lsdException w:name="Colorful Shading" w:semiHidden="0" w:uiPriority="71" w:unhideWhenUsed="0"/>
+    <w:lsdException w:name="Colorful List" w:semiHidden="0" w:uiPriority="72" w:unhideWhenUsed="0"/>
+    <w:lsdException w:name="Colorful Grid" w:semiHidden="0" w:uiPriority="73" w:unhideWhenUsed="0"/>
+    <w:lsdException w:name="Light Shading Accent 1" w:semiHidden="0" w:uiPriority="60" w:unhideWhenUsed="0"/>
+    <w:lsdException w:name="Light List Accent 1" w:semiHidden="0" w:uiPriority="61" w:unhideWhenUsed="0"/>
+    <w:lsdException w:name="Light Grid Accent 1" w:semiHidden="0" w:uiPriority="62" w:unhideWhenUsed="0"/>
+    <w:lsdException w:name="Medium Shading 1 Accent 1" w:semiHidden="0" w:uiPriority="63" w:unhideWhenUsed="0"/>
+    <w:lsdException w:name="Medium Shading 2 Accent 1" w:semiHidden="0" w:uiPriority="64" w:unhideWhenUsed="0"/>
+    <w:lsdException w:name="Medium List 1 Accent 1" w:semiHidden="0" w:uiPriority="65" w:unhideWhenUsed="0"/>
+    <w:lsdException w:name="Revision" w:unhideWhenUsed="0"/>
+    <w:lsdException w:name="List Paragraph" w:semiHidden="0" w:uiPriority="34" w:unhideWhenUsed="0" w:qFormat="1"/>
+    <w:lsdException w:name="Quote" w:semiHidden="0" w:uiPriority="29" w:unhideWhenUsed="0" w:qFormat="1"/>
+    <w:lsdException w:name="Intense Quote" w:semiHidden="0" w:uiPriority="30" w:unhideWhenUsed="0" w:qFormat="1"/>
+    <w:lsdException w:name="Medium List 2 Accent 1" w:semiHidden="0" w:uiPriority="66" w:unhideWhenUsed="0"/>
+    <w:lsdException w:name="Medium Grid 1 Accent 1" w:semiHidden="0" w:uiPriority="67" w:unhideWhenUsed="0"/>
+    <w:lsdException w:name="Medium Grid 2 Accent 1" w:semiHidden="0" w:uiPriority="68" w:unhideWhenUsed="0"/>
+    <w:lsdException w:name="Medium Grid 3 Accent 1" w:semiHidden="0" w:uiPriority="69" w:unhideWhenUsed="0"/>
+    <w:lsdException w:name="Dark List Accent 1" w:semiHidden="0" w:uiPriority="70" w:unhideWhenUsed="0"/>
+    <w:lsdException w:name="Colorful Shading Accent 1" w:semiHidden="0" w:uiPriority="71" w:unhideWhenUsed="0"/>
+    <w:lsdException w:name="Colorful List Accent 1" w:semiHidden="0" w:uiPriority="72" w:unhideWhenUsed="0"/>
+    <w:lsdException w:name="Colorful Grid Accent 1" w:semiHidden="0" w:uiPriority="73" w:unhideWhenUsed="0"/>
+    <w:lsdException w:name="Light Shading Accent 2" w:semiHidden="0" w:uiPriority="60" w:unhideWhenUsed="0"/>
+    <w:lsdException w:name="Light List Accent 2" w:semiHidden="0" w:uiPriority="61" w:unhideWhenUsed="0"/>
+    <w:lsdException w:name="Light Grid Accent 2" w:semiHidden="0" w:uiPriority="62" w:unhideWhenUsed="0"/>
+    <w:lsdException w:name="Medium Shading 1 Accent 2" w:semiHidden="0" w:uiPriority="63" w:unhideWhenUsed="0"/>
+    <w:lsdException w:name="Medium Shading 2 Accent 2" w:semiHidden="0" w:uiPriority="64" w:unhideWhenUsed="0"/>
+    <w:lsdException w:name="Medium List 1 Accent 2" w:semiHidden="0" w:uiPriority="65" w:unhideWhenUsed="0"/>
+    <w:lsdException w:name="Medium List 2 Accent 2" w:semiHidden="0" w:uiPriority="66" w:unhideWhenUsed="0"/>
+    <w:lsdException w:name="Medium Grid 1 Accent 2" w:semiHidden="0" w:uiPriority="67" w:unhideWhenUsed="0"/>
+    <w:lsdException w:name="Medium Grid 2 Accent 2" w:semiHidden="0" w:uiPriority="68" w:unhideWhenUsed="0"/>
+    <w:lsdException w:name="Medium Grid 3 Accent 2" w:semiHidden="0" w:uiPriority="69" w:unhideWhenUsed="0"/>
+    <w:lsdException w:name="Dark List Accent 2" w:semiHidden="0" w:uiPriority="70" w:unhideWhenUsed="0"/>
+    <w:lsdException w:name="Colorful Shading Accent 2" w:semiHidden="0" w:uiPriority="71" w:unhideWhenUsed="0"/>
+    <w:lsdException w:name="Colorful List Accent 2" w:semiHidden="0" w:uiPriority="72" w:unhideWhenUsed="0"/>
+    <w:lsdException w:name="Colorful Grid Accent 2" w:semiHidden="0" w:uiPriority="73" w:unhideWhenUsed="0"/>
+    <w:lsdException w:name="Light Shading Accent 3" w:semiHidden="0" w:uiPriority="60" w:unhideWhenUsed="0"/>
+    <w:lsdException w:name="Light List Accent 3" w:semiHidden="0" w:uiPriority="61" w:unhideWhenUsed="0"/>
+    <w:lsdException w:name="Light Grid Accent 3" w:semiHidden="0" w:uiPriority="62" w:unhideWhenUsed="0"/>
+    <w:lsdException w:name="Medium Shading 1 Accent 3" w:semiHidden="0" w:uiPriority="63" w:unhideWhenUsed="0"/>
+    <w:lsdException w:name="Medium Shading 2 Accent 3" w:semiHidden="0" w:uiPriority="64" w:unhideWhenUsed="0"/>
+    <w:lsdException w:name="Medium List 1 Accent 3" w:semiHidden="0" w:uiPriority="65" w:unhideWhenUsed="0"/>
+    <w:lsdException w:name="Medium List 2 Accent 3" w:semiHidden="0" w:uiPriority="66" w:unhideWhenUsed="0"/>
+    <w:lsdException w:name="Medium Grid 1 Accent 3" w:semiHidden="0" w:uiPriority="67" w:unhideWhenUsed="0"/>
+    <w:lsdException w:name="Medium Grid 2 Accent 3" w:semiHidden="0" w:uiPriority="68" w:unhideWhenUsed="0"/>
+    <w:lsdException w:name="Medium Grid 3 Accent 3" w:semiHidden="0" w:uiPriority="69" w:unhideWhenUsed="0"/>
+    <w:lsdException w:name="Dark List Accent 3" w:semiHidden="0" w:uiPriority="70" w:unhideWhenUsed="0"/>
+    <w:lsdException w:name="Colorful Shading Accent 3" w:semiHidden="0" w:uiPriority="71" w:unhideWhenUsed="0"/>
+    <w:lsdException w:name="Colorful List Accent 3" w:semiHidden="0" w:uiPriority="72" w:unhideWhenUsed="0"/>
+    <w:lsdException w:name="Colorful Grid Accent 3" w:semiHidden="0" w:uiPriority="73" w:unhideWhenUsed="0"/>
+    <w:lsdException w:name="Light Shading Accent 4" w:semiHidden="0" w:uiPriority="60" w:unhideWhenUsed="0"/>
+    <w:lsdException w:name="Light List Accent 4" w:semiHidden="0" w:uiPriority="61" w:unhideWhenUsed="0"/>
+    <w:lsdException w:name="Light Grid Accent 4" w:semiHidden="0" w:uiPriority="62" w:unhideWhenUsed="0"/>
+    <w:lsdException w:name="Medium Shading 1 Accent 4" w:semiHidden="0" w:uiPriority="63" w:unhideWhenUsed="0"/>
+    <w:lsdException w:name="Medium Shading 2 Accent 4" w:semiHidden="0" w:uiPriority="64" w:unhideWhenUsed="0"/>
+    <w:lsdException w:name="Medium List 1 Accent 4" w:semiHidden="0" w:uiPriority="65" w:unhideWhenUsed="0"/>
+    <w:lsdException w:name="Medium List 2 Accent 4" w:semiHidden="0" w:uiPriority="66" w:unhideWhenUsed="0"/>
+    <w:lsdException w:name="Medium Grid 1 Accent 4" w:semiHidden="0" w:uiPriority="67" w:unhideWhenUsed="0"/>
+    <w:lsdException w:name="Medium Grid 2 Accent 4" w:semiHidden="0" w:uiPriority="68" w:unhideWhenUsed="0"/>
+    <w:lsdException w:name="Medium Grid 3 Accent 4" w:semiHidden="0" w:uiPriority="69" w:unhideWhenUsed="0"/>
+    <w:lsdException w:name="Dark List Accent 4" w:semiHidden="0" w:uiPriority="70" w:unhideWhenUsed="0"/>
+    <w:lsdException w:name="Colorful Shading Accent 4" w:semiHidden="0" w:uiPriority="71" w:unhideWhenUsed="0"/>
+    <w:lsdException w:name="Colorful List Accent 4" w:semiHidden="0" w:uiPriority="72" w:unhideWhenUsed="0"/>
+    <w:lsdException w:name="Colorful Grid Accent 4" w:semiHidden="0" w:uiPriority="73" w:unhideWhenUsed="0"/>
+    <w:lsdException w:name="Light Shading Accent 5" w:semiHidden="0" w:uiPriority="60" w:unhideWhenUsed="0"/>
+    <w:lsdException w:name="Light List Accent 5" w:semiHidden="0" w:uiPriority="61" w:unhideWhenUsed="0"/>
+    <w:lsdException w:name="Light Grid Accent 5" w:semiHidden="0" w:uiPriority="62" w:unhideWhenUsed="0"/>
+    <w:lsdException w:name="Medium Shading 1 Accent 5" w:semiHidden="0" w:uiPriority="63" w:unhideWhenUsed="0"/>
+    <w:lsdException w:name="Medium Shading 2 Accent 5" w:semiHidden="0" w:uiPriority="64" w:unhideWhenUsed="0"/>
+    <w:lsdException w:name="Medium List 1 Accent 5" w:semiHidden="0" w:uiPriority="65" w:unhideWhenUsed="0"/>
+    <w:lsdException w:name="Medium List 2 Accent 5" w:semiHidden="0" w:uiPriority="66" w:unhideWhenUsed="0"/>
+    <w:lsdException w:name="Medium Grid 1 Accent 5" w:semiHidden="0" w:uiPriority="67" w:unhideWhenUsed="0"/>
+    <w:lsdException w:name="Medium Grid 2 Accent 5" w:semiHidden="0" w:uiPriority="68" w:unhideWhenUsed="0"/>
+    <w:lsdException w:name="Medium Grid 3 Accent 5" w:semiHidden="0" w:uiPriority="69" w:unhideWhenUsed="0"/>
+    <w:lsdException w:name="Dark List Accent 5" w:semiHidden="0" w:uiPriority="70" w:unhideWhenUsed="0"/>
+    <w:lsdException w:name="Colorful Shading Accent 5" w:semiHidden="0" w:uiPriority="71" w:unhideWhenUsed="0"/>
+    <w:lsdException w:name="Colorful List Accent 5" w:semiHidden="0" w:uiPriority="72" w:unhideWhenUsed="0"/>
+    <w:lsdException w:name="Colorful Grid Accent 5" w:semiHidden="0" w:uiPriority="73" w:unhideWhenUsed="0"/>
+    <w:lsdException w:name="Light Shading Accent 6" w:semiHidden="0" w:uiPriority="60" w:unhideWhenUsed="0"/>
+    <w:lsdException w:name="Light List Accent 6" w:semiHidden="0" w:uiPriority="61" w:unhideWhenUsed="0"/>
+    <w:lsdException w:name="Light Grid Accent 6" w:semiHidden="0" w:uiPriority="62" w:unhideWhenUsed="0"/>
+    <w:lsdException w:name="Medium Shading 1 Accent 6" w:semiHidden="0" w:uiPriority="63" w:unhideWhenUsed="0"/>
+    <w:lsdException w:name="Medium Shading 2 Accent 6" w:semiHidden="0" w:uiPriority="64" w:unhideWhenUsed="0"/>
+    <w:lsdException w:name="Medium List 1 Accent 6" w:semiHidden="0" w:uiPriority="65" w:unhideWhenUsed="0"/>
+    <w:lsdException w:name="Medium List 2 Accent 6" w:semiHidden="0" w:uiPriority="66" w:unhideWhenUsed="0"/>
+    <w:lsdException w:name="Medium Grid 1 Accent 6" w:semiHidden="0" w:uiPriority="67" w:unhideWhenUsed="0"/>
+    <w:lsdException w:name="Medium Grid 2 Accent 6" w:semiHidden="0" w:uiPriority="68" w:unhideWhenUsed="0"/>
+    <w:lsdException w:name="Medium Grid 3 Accent 6" w:semiHidden="0" w:uiPriority="69" w:unhideWhenUsed="0"/>
+    <w:lsdException w:name="Dark List Accent 6" w:semiHidden="0" w:uiPriority="70" w:unhideWhenUsed="0"/>
+    <w:lsdException w:name="Colorful Shading Accent 6" w:semiHidden="0" w:uiPriority="71" w:unhideWhenUsed="0"/>
+    <w:lsdException w:name="Colorful List Accent 6" w:semiHidden="0" w:uiPriority="72" w:unhideWhenUsed="0"/>
+    <w:lsdException w:name="Colorful Grid Accent 6" w:semiHidden="0" w:uiPriority="73" w:unhideWhenUsed="0"/>
+    <w:lsdException w:name="Subtle Emphasis" w:semiHidden="0" w:uiPriority="19" w:unhideWhenUsed="0" w:qFormat="1"/>
+    <w:lsdException w:name="Intense Emphasis" w:semiHidden="0" w:uiPriority="21" w:unhideWhenUsed="0" w:qFormat="1"/>
+    <w:lsdException w:name="Subtle Reference" w:semiHidden="0" w:uiPriority="31" w:unhideWhenUsed="0" w:qFormat="1"/>
+    <w:lsdException w:name="Intense Reference" w:semiHidden="0" w:uiPriority="32" w:unhideWhenUsed="0" w:qFormat="1"/>
+    <w:lsdException w:name="Book Title" w:semiHidden="0" w:uiPriority="33" w:unhideWhenUsed="0" w:qFormat="1"/>
+    <w:lsdException w:name="Bibliography" w:uiPriority="37"/>
+    <w:lsdException w:name="TOC Heading" w:uiPriority="39" w:qFormat="1"/>
   </w:latentStyles>
   <w:style w:type="paragraph" w:default="1" w:styleId="Normal">
     <w:name w:val="Normal"/>
@@ -1306,7 +1468,7 @@
   <a:extraClrSchemeLst/>
   <a:extLst>
     <a:ext uri="{05A4C25C-085E-4340-85A3-A5531E510DB2}">
-      <thm15:themeFamily xmlns:thm15="http://schemas.microsoft.com/office/thememl/2012/main" name="Office Theme" id="{62F939B6-93AF-4DB8-9C6B-D6C7DFDC589F}" vid="{4A3C46E8-61CC-4603-A589-7422A47A8E4A}"/>
+      <thm15:themeFamily xmlns="" xmlns:thm15="http://schemas.microsoft.com/office/thememl/2012/main" name="Office Theme" id="{62F939B6-93AF-4DB8-9C6B-D6C7DFDC589F}" vid="{4A3C46E8-61CC-4603-A589-7422A47A8E4A}"/>
     </a:ext>
   </a:extLst>
 </a:theme>

</xml_diff>

<commit_message>
legend - CSS NEEDED
</commit_message>
<xml_diff>
--- a/TODO.docx
+++ b/TODO.docx
@@ -1,6 +1,6 @@
 
 <file path=word/document.xml><?xml version="1.0" encoding="utf-8"?>
-<w:document xmlns:wpc="http://schemas.microsoft.com/office/word/2010/wordprocessingCanvas" xmlns:cx="http://schemas.microsoft.com/office/drawing/2014/chartex" xmlns:mc="http://schemas.openxmlformats.org/markup-compatibility/2006" xmlns:o="urn:schemas-microsoft-com:office:office" xmlns:r="http://schemas.openxmlformats.org/officeDocument/2006/relationships" xmlns:m="http://schemas.openxmlformats.org/officeDocument/2006/math" xmlns:v="urn:schemas-microsoft-com:vml" xmlns:wp14="http://schemas.microsoft.com/office/word/2010/wordprocessingDrawing" xmlns:wp="http://schemas.openxmlformats.org/drawingml/2006/wordprocessingDrawing" xmlns:w10="urn:schemas-microsoft-com:office:word" xmlns:w="http://schemas.openxmlformats.org/wordprocessingml/2006/main" xmlns:w14="http://schemas.microsoft.com/office/word/2010/wordml" xmlns:w15="http://schemas.microsoft.com/office/word/2012/wordml" xmlns:w16se="http://schemas.microsoft.com/office/word/2015/wordml/symex" xmlns:wpg="http://schemas.microsoft.com/office/word/2010/wordprocessingGroup" xmlns:wpi="http://schemas.microsoft.com/office/word/2010/wordprocessingInk" xmlns:wne="http://schemas.microsoft.com/office/word/2006/wordml" xmlns:wps="http://schemas.microsoft.com/office/word/2010/wordprocessingShape" mc:Ignorable="w14 w15 w16se wp14">
+<w:document xmlns:wpc="http://schemas.microsoft.com/office/word/2010/wordprocessingCanvas" xmlns:mc="http://schemas.openxmlformats.org/markup-compatibility/2006" xmlns:o="urn:schemas-microsoft-com:office:office" xmlns:r="http://schemas.openxmlformats.org/officeDocument/2006/relationships" xmlns:m="http://schemas.openxmlformats.org/officeDocument/2006/math" xmlns:v="urn:schemas-microsoft-com:vml" xmlns:wp14="http://schemas.microsoft.com/office/word/2010/wordprocessingDrawing" xmlns:wp="http://schemas.openxmlformats.org/drawingml/2006/wordprocessingDrawing" xmlns:w10="urn:schemas-microsoft-com:office:word" xmlns:w="http://schemas.openxmlformats.org/wordprocessingml/2006/main" xmlns:w14="http://schemas.microsoft.com/office/word/2010/wordml" xmlns:wpg="http://schemas.microsoft.com/office/word/2010/wordprocessingGroup" xmlns:wpi="http://schemas.microsoft.com/office/word/2010/wordprocessingInk" xmlns:wne="http://schemas.microsoft.com/office/word/2006/wordml" xmlns:wps="http://schemas.microsoft.com/office/word/2010/wordprocessingShape" mc:Ignorable="w14 wp14">
   <w:body>
     <w:p>
       <w:pPr>
@@ -206,6 +206,7 @@
           <w:color w:val="212121"/>
           <w:sz w:val="24"/>
           <w:szCs w:val="24"/>
+          <w:rtl/>
         </w:rPr>
       </w:pPr>
       <w:r>
@@ -272,34 +273,6 @@
         </w:rPr>
         <w:t>.</w:t>
       </w:r>
-    </w:p>
-    <w:p>
-      <w:pPr>
-        <w:shd w:val="clear" w:color="auto" w:fill="FFFFFF"/>
-        <w:spacing w:before="100" w:beforeAutospacing="1" w:after="100" w:afterAutospacing="1" w:line="293" w:lineRule="atLeast"/>
-        <w:ind w:left="360"/>
-        <w:rPr>
-          <w:rFonts w:ascii="Tahoma" w:eastAsia="Times New Roman" w:hAnsi="Tahoma" w:cs="Tahoma"/>
-          <w:color w:val="212121"/>
-          <w:sz w:val="24"/>
-          <w:szCs w:val="24"/>
-          <w:rtl/>
-        </w:rPr>
-      </w:pPr>
-    </w:p>
-    <w:p>
-      <w:pPr>
-        <w:shd w:val="clear" w:color="auto" w:fill="FFFFFF"/>
-        <w:spacing w:before="100" w:beforeAutospacing="1" w:after="100" w:afterAutospacing="1" w:line="293" w:lineRule="atLeast"/>
-        <w:ind w:left="360"/>
-        <w:rPr>
-          <w:rFonts w:ascii="Tahoma" w:eastAsia="Times New Roman" w:hAnsi="Tahoma" w:cs="Tahoma"/>
-          <w:color w:val="212121"/>
-          <w:sz w:val="24"/>
-          <w:szCs w:val="24"/>
-          <w:rtl/>
-        </w:rPr>
-      </w:pPr>
     </w:p>
     <w:p>
       <w:pPr>
@@ -325,7 +298,7 @@
           <w:numId w:val="2"/>
         </w:numPr>
       </w:pPr>
-      <w:hyperlink r:id="rId5" w:history="1">
+      <w:hyperlink r:id="rId6" w:history="1">
         <w:r>
           <w:rPr>
             <w:rStyle w:val="Hyperlink"/>
@@ -337,7 +310,6 @@
         <w:t xml:space="preserve"> </w:t>
       </w:r>
     </w:p>
-    <w:p/>
     <w:p>
       <w:pPr>
         <w:rPr>
@@ -352,7 +324,7 @@
       </w:r>
     </w:p>
     <w:p>
-      <w:hyperlink r:id="rId6" w:history="1">
+      <w:hyperlink r:id="rId7" w:anchor="schemeAccent" w:history="1">
         <w:r>
           <w:rPr>
             <w:rStyle w:val="Hyperlink"/>
@@ -363,8 +335,6 @@
       <w:r>
         <w:t xml:space="preserve"> </w:t>
       </w:r>
-      <w:bookmarkStart w:id="0" w:name="_GoBack"/>
-      <w:bookmarkEnd w:id="0"/>
     </w:p>
     <w:p>
       <w:r>
@@ -430,6 +400,90 @@
       <w:r>
         <w:t>Maybe change scale</w:t>
       </w:r>
+    </w:p>
+    <w:p/>
+    <w:p>
+      <w:pPr>
+        <w:pStyle w:val="ListParagraph"/>
+        <w:numPr>
+          <w:ilvl w:val="0"/>
+          <w:numId w:val="4"/>
+        </w:numPr>
+      </w:pPr>
+      <w:r>
+        <w:t>fix legend - borders</w:t>
+      </w:r>
+    </w:p>
+    <w:p>
+      <w:pPr>
+        <w:pStyle w:val="ListParagraph"/>
+        <w:numPr>
+          <w:ilvl w:val="0"/>
+          <w:numId w:val="4"/>
+        </w:numPr>
+      </w:pPr>
+      <w:r>
+        <w:t>delete all console log but function names</w:t>
+      </w:r>
+    </w:p>
+    <w:p>
+      <w:pPr>
+        <w:pStyle w:val="ListParagraph"/>
+        <w:numPr>
+          <w:ilvl w:val="0"/>
+          <w:numId w:val="4"/>
+        </w:numPr>
+      </w:pPr>
+      <w:r>
+        <w:t>make each view call table with his data</w:t>
+      </w:r>
+    </w:p>
+    <w:p>
+      <w:pPr>
+        <w:pStyle w:val="ListParagraph"/>
+        <w:numPr>
+          <w:ilvl w:val="1"/>
+          <w:numId w:val="4"/>
+        </w:numPr>
+      </w:pPr>
+      <w:r>
+        <w:t>fix table css</w:t>
+      </w:r>
+    </w:p>
+    <w:p>
+      <w:pPr>
+        <w:pStyle w:val="ListParagraph"/>
+        <w:numPr>
+          <w:ilvl w:val="0"/>
+          <w:numId w:val="4"/>
+        </w:numPr>
+      </w:pPr>
+      <w:r>
+        <w:t>use "</w:t>
+      </w:r>
+      <w:r>
+        <w:t>var colorIntrepulate = d3.interpolateGnBu;</w:t>
+      </w:r>
+      <w:r>
+        <w:t>"</w:t>
+      </w:r>
+      <w:bookmarkStart w:id="0" w:name="_GoBack"/>
+      <w:bookmarkEnd w:id="0"/>
+    </w:p>
+    <w:p>
+      <w:pPr>
+        <w:pStyle w:val="ListParagraph"/>
+        <w:numPr>
+          <w:ilvl w:val="0"/>
+          <w:numId w:val="4"/>
+        </w:numPr>
+      </w:pPr>
+    </w:p>
+    <w:p>
+      <w:pPr>
+        <w:pStyle w:val="ListParagraph"/>
+        <w:ind w:left="1440"/>
+      </w:pPr>
     </w:p>
     <w:sectPr>
       <w:pgSz w:w="12240" w:h="15840"/>
@@ -442,8 +496,8 @@
 </file>
 
 <file path=word/numbering.xml><?xml version="1.0" encoding="utf-8"?>
-<w:numbering xmlns:wpc="http://schemas.microsoft.com/office/word/2010/wordprocessingCanvas" xmlns:cx="http://schemas.microsoft.com/office/drawing/2014/chartex" xmlns:mc="http://schemas.openxmlformats.org/markup-compatibility/2006" xmlns:o="urn:schemas-microsoft-com:office:office" xmlns:r="http://schemas.openxmlformats.org/officeDocument/2006/relationships" xmlns:m="http://schemas.openxmlformats.org/officeDocument/2006/math" xmlns:v="urn:schemas-microsoft-com:vml" xmlns:wp14="http://schemas.microsoft.com/office/word/2010/wordprocessingDrawing" xmlns:wp="http://schemas.openxmlformats.org/drawingml/2006/wordprocessingDrawing" xmlns:w10="urn:schemas-microsoft-com:office:word" xmlns:w="http://schemas.openxmlformats.org/wordprocessingml/2006/main" xmlns:w14="http://schemas.microsoft.com/office/word/2010/wordml" xmlns:w15="http://schemas.microsoft.com/office/word/2012/wordml" xmlns:w16se="http://schemas.microsoft.com/office/word/2015/wordml/symex" xmlns:wpg="http://schemas.microsoft.com/office/word/2010/wordprocessingGroup" xmlns:wpi="http://schemas.microsoft.com/office/word/2010/wordprocessingInk" xmlns:wne="http://schemas.microsoft.com/office/word/2006/wordml" xmlns:wps="http://schemas.microsoft.com/office/word/2010/wordprocessingShape" mc:Ignorable="w14 w15 w16se wp14">
-  <w:abstractNum w:abstractNumId="0" w15:restartNumberingAfterBreak="0">
+<w:numbering xmlns:wpc="http://schemas.microsoft.com/office/word/2010/wordprocessingCanvas" xmlns:mc="http://schemas.openxmlformats.org/markup-compatibility/2006" xmlns:o="urn:schemas-microsoft-com:office:office" xmlns:r="http://schemas.openxmlformats.org/officeDocument/2006/relationships" xmlns:m="http://schemas.openxmlformats.org/officeDocument/2006/math" xmlns:v="urn:schemas-microsoft-com:vml" xmlns:wp14="http://schemas.microsoft.com/office/word/2010/wordprocessingDrawing" xmlns:wp="http://schemas.openxmlformats.org/drawingml/2006/wordprocessingDrawing" xmlns:w10="urn:schemas-microsoft-com:office:word" xmlns:w="http://schemas.openxmlformats.org/wordprocessingml/2006/main" xmlns:w14="http://schemas.microsoft.com/office/word/2010/wordml" xmlns:wpg="http://schemas.microsoft.com/office/word/2010/wordprocessingGroup" xmlns:wpi="http://schemas.microsoft.com/office/word/2010/wordprocessingInk" xmlns:wne="http://schemas.microsoft.com/office/word/2006/wordml" xmlns:wps="http://schemas.microsoft.com/office/word/2010/wordprocessingShape" mc:Ignorable="w14 wp14">
+  <w:abstractNum w:abstractNumId="0">
     <w:nsid w:val="536E576B"/>
     <w:multiLevelType w:val="multilevel"/>
     <w:tmpl w:val="C3E6F114"/>
@@ -556,7 +610,7 @@
       </w:pPr>
     </w:lvl>
   </w:abstractNum>
-  <w:abstractNum w:abstractNumId="1" w15:restartNumberingAfterBreak="0">
+  <w:abstractNum w:abstractNumId="1">
     <w:nsid w:val="60712766"/>
     <w:multiLevelType w:val="hybridMultilevel"/>
     <w:tmpl w:val="72BE80AE"/>
@@ -645,7 +699,7 @@
       </w:pPr>
     </w:lvl>
   </w:abstractNum>
-  <w:abstractNum w:abstractNumId="2" w15:restartNumberingAfterBreak="0">
+  <w:abstractNum w:abstractNumId="2">
     <w:nsid w:val="67C25D39"/>
     <w:multiLevelType w:val="hybridMultilevel"/>
     <w:tmpl w:val="F60E2462"/>
@@ -732,6 +786,118 @@
       <w:pPr>
         <w:ind w:left="6480" w:hanging="180"/>
       </w:pPr>
+    </w:lvl>
+  </w:abstractNum>
+  <w:abstractNum w:abstractNumId="3">
+    <w:nsid w:val="7B0F4F3F"/>
+    <w:multiLevelType w:val="hybridMultilevel"/>
+    <w:tmpl w:val="6E808BB0"/>
+    <w:lvl w:ilvl="0" w:tplc="9DDA2248">
+      <w:numFmt w:val="bullet"/>
+      <w:lvlText w:val=""/>
+      <w:lvlJc w:val="left"/>
+      <w:pPr>
+        <w:ind w:left="720" w:hanging="360"/>
+      </w:pPr>
+      <w:rPr>
+        <w:rFonts w:ascii="Symbol" w:eastAsiaTheme="minorHAnsi" w:hAnsi="Symbol" w:cstheme="minorBidi" w:hint="default"/>
+      </w:rPr>
+    </w:lvl>
+    <w:lvl w:ilvl="1" w:tplc="04090003">
+      <w:start w:val="1"/>
+      <w:numFmt w:val="bullet"/>
+      <w:lvlText w:val="o"/>
+      <w:lvlJc w:val="left"/>
+      <w:pPr>
+        <w:ind w:left="1440" w:hanging="360"/>
+      </w:pPr>
+      <w:rPr>
+        <w:rFonts w:ascii="Courier New" w:hAnsi="Courier New" w:cs="Courier New" w:hint="default"/>
+      </w:rPr>
+    </w:lvl>
+    <w:lvl w:ilvl="2" w:tplc="04090005" w:tentative="1">
+      <w:start w:val="1"/>
+      <w:numFmt w:val="bullet"/>
+      <w:lvlText w:val=""/>
+      <w:lvlJc w:val="left"/>
+      <w:pPr>
+        <w:ind w:left="2160" w:hanging="360"/>
+      </w:pPr>
+      <w:rPr>
+        <w:rFonts w:ascii="Wingdings" w:hAnsi="Wingdings" w:hint="default"/>
+      </w:rPr>
+    </w:lvl>
+    <w:lvl w:ilvl="3" w:tplc="04090001" w:tentative="1">
+      <w:start w:val="1"/>
+      <w:numFmt w:val="bullet"/>
+      <w:lvlText w:val=""/>
+      <w:lvlJc w:val="left"/>
+      <w:pPr>
+        <w:ind w:left="2880" w:hanging="360"/>
+      </w:pPr>
+      <w:rPr>
+        <w:rFonts w:ascii="Symbol" w:hAnsi="Symbol" w:hint="default"/>
+      </w:rPr>
+    </w:lvl>
+    <w:lvl w:ilvl="4" w:tplc="04090003" w:tentative="1">
+      <w:start w:val="1"/>
+      <w:numFmt w:val="bullet"/>
+      <w:lvlText w:val="o"/>
+      <w:lvlJc w:val="left"/>
+      <w:pPr>
+        <w:ind w:left="3600" w:hanging="360"/>
+      </w:pPr>
+      <w:rPr>
+        <w:rFonts w:ascii="Courier New" w:hAnsi="Courier New" w:cs="Courier New" w:hint="default"/>
+      </w:rPr>
+    </w:lvl>
+    <w:lvl w:ilvl="5" w:tplc="04090005" w:tentative="1">
+      <w:start w:val="1"/>
+      <w:numFmt w:val="bullet"/>
+      <w:lvlText w:val=""/>
+      <w:lvlJc w:val="left"/>
+      <w:pPr>
+        <w:ind w:left="4320" w:hanging="360"/>
+      </w:pPr>
+      <w:rPr>
+        <w:rFonts w:ascii="Wingdings" w:hAnsi="Wingdings" w:hint="default"/>
+      </w:rPr>
+    </w:lvl>
+    <w:lvl w:ilvl="6" w:tplc="04090001" w:tentative="1">
+      <w:start w:val="1"/>
+      <w:numFmt w:val="bullet"/>
+      <w:lvlText w:val=""/>
+      <w:lvlJc w:val="left"/>
+      <w:pPr>
+        <w:ind w:left="5040" w:hanging="360"/>
+      </w:pPr>
+      <w:rPr>
+        <w:rFonts w:ascii="Symbol" w:hAnsi="Symbol" w:hint="default"/>
+      </w:rPr>
+    </w:lvl>
+    <w:lvl w:ilvl="7" w:tplc="04090003" w:tentative="1">
+      <w:start w:val="1"/>
+      <w:numFmt w:val="bullet"/>
+      <w:lvlText w:val="o"/>
+      <w:lvlJc w:val="left"/>
+      <w:pPr>
+        <w:ind w:left="5760" w:hanging="360"/>
+      </w:pPr>
+      <w:rPr>
+        <w:rFonts w:ascii="Courier New" w:hAnsi="Courier New" w:cs="Courier New" w:hint="default"/>
+      </w:rPr>
+    </w:lvl>
+    <w:lvl w:ilvl="8" w:tplc="04090005" w:tentative="1">
+      <w:start w:val="1"/>
+      <w:numFmt w:val="bullet"/>
+      <w:lvlText w:val=""/>
+      <w:lvlJc w:val="left"/>
+      <w:pPr>
+        <w:ind w:left="6480" w:hanging="360"/>
+      </w:pPr>
+      <w:rPr>
+        <w:rFonts w:ascii="Wingdings" w:hAnsi="Wingdings" w:hint="default"/>
+      </w:rPr>
     </w:lvl>
   </w:abstractNum>
   <w:num w:numId="1">
@@ -743,11 +909,14 @@
   <w:num w:numId="3">
     <w:abstractNumId w:val="2"/>
   </w:num>
+  <w:num w:numId="4">
+    <w:abstractNumId w:val="3"/>
+  </w:num>
 </w:numbering>
 </file>
 
 <file path=word/styles.xml><?xml version="1.0" encoding="utf-8"?>
-<w:styles xmlns:mc="http://schemas.openxmlformats.org/markup-compatibility/2006" xmlns:r="http://schemas.openxmlformats.org/officeDocument/2006/relationships" xmlns:w="http://schemas.openxmlformats.org/wordprocessingml/2006/main" xmlns:w14="http://schemas.microsoft.com/office/word/2010/wordml" xmlns:w15="http://schemas.microsoft.com/office/word/2012/wordml" xmlns:w16se="http://schemas.microsoft.com/office/word/2015/wordml/symex" mc:Ignorable="w14 w15 w16se">
+<w:styles xmlns:mc="http://schemas.openxmlformats.org/markup-compatibility/2006" xmlns:r="http://schemas.openxmlformats.org/officeDocument/2006/relationships" xmlns:w="http://schemas.openxmlformats.org/wordprocessingml/2006/main" xmlns:w14="http://schemas.microsoft.com/office/word/2010/wordml" mc:Ignorable="w14">
   <w:docDefaults>
     <w:rPrDefault>
       <w:rPr>
@@ -763,378 +932,144 @@
       </w:pPr>
     </w:pPrDefault>
   </w:docDefaults>
-  <w:latentStyles w:defLockedState="0" w:defUIPriority="99" w:defSemiHidden="0" w:defUnhideWhenUsed="0" w:defQFormat="0" w:count="371">
-    <w:lsdException w:name="Normal" w:uiPriority="0" w:qFormat="1"/>
-    <w:lsdException w:name="heading 1" w:uiPriority="9" w:qFormat="1"/>
-    <w:lsdException w:name="heading 2" w:semiHidden="1" w:uiPriority="9" w:unhideWhenUsed="1" w:qFormat="1"/>
-    <w:lsdException w:name="heading 3" w:semiHidden="1" w:uiPriority="9" w:unhideWhenUsed="1" w:qFormat="1"/>
-    <w:lsdException w:name="heading 4" w:semiHidden="1" w:uiPriority="9" w:unhideWhenUsed="1" w:qFormat="1"/>
-    <w:lsdException w:name="heading 5" w:semiHidden="1" w:uiPriority="9" w:unhideWhenUsed="1" w:qFormat="1"/>
-    <w:lsdException w:name="heading 6" w:semiHidden="1" w:uiPriority="9" w:unhideWhenUsed="1" w:qFormat="1"/>
-    <w:lsdException w:name="heading 7" w:semiHidden="1" w:uiPriority="9" w:unhideWhenUsed="1" w:qFormat="1"/>
-    <w:lsdException w:name="heading 8" w:semiHidden="1" w:uiPriority="9" w:unhideWhenUsed="1" w:qFormat="1"/>
-    <w:lsdException w:name="heading 9" w:semiHidden="1" w:uiPriority="9" w:unhideWhenUsed="1" w:qFormat="1"/>
-    <w:lsdException w:name="index 1" w:semiHidden="1" w:unhideWhenUsed="1"/>
-    <w:lsdException w:name="index 2" w:semiHidden="1" w:unhideWhenUsed="1"/>
-    <w:lsdException w:name="index 3" w:semiHidden="1" w:unhideWhenUsed="1"/>
-    <w:lsdException w:name="index 4" w:semiHidden="1" w:unhideWhenUsed="1"/>
-    <w:lsdException w:name="index 5" w:semiHidden="1" w:unhideWhenUsed="1"/>
-    <w:lsdException w:name="index 6" w:semiHidden="1" w:unhideWhenUsed="1"/>
-    <w:lsdException w:name="index 7" w:semiHidden="1" w:unhideWhenUsed="1"/>
-    <w:lsdException w:name="index 8" w:semiHidden="1" w:unhideWhenUsed="1"/>
-    <w:lsdException w:name="index 9" w:semiHidden="1" w:unhideWhenUsed="1"/>
-    <w:lsdException w:name="toc 1" w:semiHidden="1" w:uiPriority="39" w:unhideWhenUsed="1"/>
-    <w:lsdException w:name="toc 2" w:semiHidden="1" w:uiPriority="39" w:unhideWhenUsed="1"/>
-    <w:lsdException w:name="toc 3" w:semiHidden="1" w:uiPriority="39" w:unhideWhenUsed="1"/>
-    <w:lsdException w:name="toc 4" w:semiHidden="1" w:uiPriority="39" w:unhideWhenUsed="1"/>
-    <w:lsdException w:name="toc 5" w:semiHidden="1" w:uiPriority="39" w:unhideWhenUsed="1"/>
-    <w:lsdException w:name="toc 6" w:semiHidden="1" w:uiPriority="39" w:unhideWhenUsed="1"/>
-    <w:lsdException w:name="toc 7" w:semiHidden="1" w:uiPriority="39" w:unhideWhenUsed="1"/>
-    <w:lsdException w:name="toc 8" w:semiHidden="1" w:uiPriority="39" w:unhideWhenUsed="1"/>
-    <w:lsdException w:name="toc 9" w:semiHidden="1" w:uiPriority="39" w:unhideWhenUsed="1"/>
-    <w:lsdException w:name="Normal Indent" w:semiHidden="1" w:unhideWhenUsed="1"/>
-    <w:lsdException w:name="footnote text" w:semiHidden="1" w:unhideWhenUsed="1"/>
-    <w:lsdException w:name="annotation text" w:semiHidden="1" w:unhideWhenUsed="1"/>
-    <w:lsdException w:name="header" w:semiHidden="1" w:unhideWhenUsed="1"/>
-    <w:lsdException w:name="footer" w:semiHidden="1" w:unhideWhenUsed="1"/>
-    <w:lsdException w:name="index heading" w:semiHidden="1" w:unhideWhenUsed="1"/>
-    <w:lsdException w:name="caption" w:semiHidden="1" w:uiPriority="35" w:unhideWhenUsed="1" w:qFormat="1"/>
-    <w:lsdException w:name="table of figures" w:semiHidden="1" w:unhideWhenUsed="1"/>
-    <w:lsdException w:name="envelope address" w:semiHidden="1" w:unhideWhenUsed="1"/>
-    <w:lsdException w:name="envelope return" w:semiHidden="1" w:unhideWhenUsed="1"/>
-    <w:lsdException w:name="footnote reference" w:semiHidden="1" w:unhideWhenUsed="1"/>
-    <w:lsdException w:name="annotation reference" w:semiHidden="1" w:unhideWhenUsed="1"/>
-    <w:lsdException w:name="line number" w:semiHidden="1" w:unhideWhenUsed="1"/>
-    <w:lsdException w:name="page number" w:semiHidden="1" w:unhideWhenUsed="1"/>
-    <w:lsdException w:name="endnote reference" w:semiHidden="1" w:unhideWhenUsed="1"/>
-    <w:lsdException w:name="endnote text" w:semiHidden="1" w:unhideWhenUsed="1"/>
-    <w:lsdException w:name="table of authorities" w:semiHidden="1" w:unhideWhenUsed="1"/>
-    <w:lsdException w:name="macro" w:semiHidden="1" w:unhideWhenUsed="1"/>
-    <w:lsdException w:name="toa heading" w:semiHidden="1" w:unhideWhenUsed="1"/>
-    <w:lsdException w:name="List" w:semiHidden="1" w:unhideWhenUsed="1"/>
-    <w:lsdException w:name="List Bullet" w:semiHidden="1" w:unhideWhenUsed="1"/>
-    <w:lsdException w:name="List Number" w:semiHidden="1" w:unhideWhenUsed="1"/>
-    <w:lsdException w:name="List 2" w:semiHidden="1" w:unhideWhenUsed="1"/>
-    <w:lsdException w:name="List 3" w:semiHidden="1" w:unhideWhenUsed="1"/>
-    <w:lsdException w:name="List 4" w:semiHidden="1" w:unhideWhenUsed="1"/>
-    <w:lsdException w:name="List 5" w:semiHidden="1" w:unhideWhenUsed="1"/>
-    <w:lsdException w:name="List Bullet 2" w:semiHidden="1" w:unhideWhenUsed="1"/>
-    <w:lsdException w:name="List Bullet 3" w:semiHidden="1" w:unhideWhenUsed="1"/>
-    <w:lsdException w:name="List Bullet 4" w:semiHidden="1" w:unhideWhenUsed="1"/>
-    <w:lsdException w:name="List Bullet 5" w:semiHidden="1" w:unhideWhenUsed="1"/>
-    <w:lsdException w:name="List Number 2" w:semiHidden="1" w:unhideWhenUsed="1"/>
-    <w:lsdException w:name="List Number 3" w:semiHidden="1" w:unhideWhenUsed="1"/>
-    <w:lsdException w:name="List Number 4" w:semiHidden="1" w:unhideWhenUsed="1"/>
-    <w:lsdException w:name="List Number 5" w:semiHidden="1" w:unhideWhenUsed="1"/>
-    <w:lsdException w:name="Title" w:uiPriority="10" w:qFormat="1"/>
-    <w:lsdException w:name="Closing" w:semiHidden="1" w:unhideWhenUsed="1"/>
-    <w:lsdException w:name="Signature" w:semiHidden="1" w:unhideWhenUsed="1"/>
-    <w:lsdException w:name="Default Paragraph Font" w:semiHidden="1" w:uiPriority="1" w:unhideWhenUsed="1"/>
-    <w:lsdException w:name="Body Text" w:semiHidden="1" w:unhideWhenUsed="1"/>
-    <w:lsdException w:name="Body Text Indent" w:semiHidden="1" w:unhideWhenUsed="1"/>
-    <w:lsdException w:name="List Continue" w:semiHidden="1" w:unhideWhenUsed="1"/>
-    <w:lsdException w:name="List Continue 2" w:semiHidden="1" w:unhideWhenUsed="1"/>
-    <w:lsdException w:name="List Continue 3" w:semiHidden="1" w:unhideWhenUsed="1"/>
-    <w:lsdException w:name="List Continue 4" w:semiHidden="1" w:unhideWhenUsed="1"/>
-    <w:lsdException w:name="List Continue 5" w:semiHidden="1" w:unhideWhenUsed="1"/>
-    <w:lsdException w:name="Message Header" w:semiHidden="1" w:unhideWhenUsed="1"/>
-    <w:lsdException w:name="Subtitle" w:uiPriority="11" w:qFormat="1"/>
-    <w:lsdException w:name="Salutation" w:semiHidden="1" w:unhideWhenUsed="1"/>
-    <w:lsdException w:name="Date" w:semiHidden="1" w:unhideWhenUsed="1"/>
-    <w:lsdException w:name="Body Text First Indent" w:semiHidden="1" w:unhideWhenUsed="1"/>
-    <w:lsdException w:name="Body Text First Indent 2" w:semiHidden="1" w:unhideWhenUsed="1"/>
-    <w:lsdException w:name="Note Heading" w:semiHidden="1" w:unhideWhenUsed="1"/>
-    <w:lsdException w:name="Body Text 2" w:semiHidden="1" w:unhideWhenUsed="1"/>
-    <w:lsdException w:name="Body Text 3" w:semiHidden="1" w:unhideWhenUsed="1"/>
-    <w:lsdException w:name="Body Text Indent 2" w:semiHidden="1" w:unhideWhenUsed="1"/>
-    <w:lsdException w:name="Body Text Indent 3" w:semiHidden="1" w:unhideWhenUsed="1"/>
-    <w:lsdException w:name="Block Text" w:semiHidden="1" w:unhideWhenUsed="1"/>
-    <w:lsdException w:name="Hyperlink" w:semiHidden="1" w:unhideWhenUsed="1"/>
-    <w:lsdException w:name="FollowedHyperlink" w:semiHidden="1" w:unhideWhenUsed="1"/>
-    <w:lsdException w:name="Strong" w:uiPriority="22" w:qFormat="1"/>
-    <w:lsdException w:name="Emphasis" w:uiPriority="20" w:qFormat="1"/>
-    <w:lsdException w:name="Document Map" w:semiHidden="1" w:unhideWhenUsed="1"/>
-    <w:lsdException w:name="Plain Text" w:semiHidden="1" w:unhideWhenUsed="1"/>
-    <w:lsdException w:name="E-mail Signature" w:semiHidden="1" w:unhideWhenUsed="1"/>
-    <w:lsdException w:name="HTML Top of Form" w:semiHidden="1" w:unhideWhenUsed="1"/>
-    <w:lsdException w:name="HTML Bottom of Form" w:semiHidden="1" w:unhideWhenUsed="1"/>
-    <w:lsdException w:name="Normal (Web)" w:semiHidden="1" w:unhideWhenUsed="1"/>
-    <w:lsdException w:name="HTML Acronym" w:semiHidden="1" w:unhideWhenUsed="1"/>
-    <w:lsdException w:name="HTML Address" w:semiHidden="1" w:unhideWhenUsed="1"/>
-    <w:lsdException w:name="HTML Cite" w:semiHidden="1" w:unhideWhenUsed="1"/>
-    <w:lsdException w:name="HTML Code" w:semiHidden="1" w:unhideWhenUsed="1"/>
-    <w:lsdException w:name="HTML Definition" w:semiHidden="1" w:unhideWhenUsed="1"/>
-    <w:lsdException w:name="HTML Keyboard" w:semiHidden="1" w:unhideWhenUsed="1"/>
-    <w:lsdException w:name="HTML Preformatted" w:semiHidden="1" w:unhideWhenUsed="1"/>
-    <w:lsdException w:name="HTML Sample" w:semiHidden="1" w:unhideWhenUsed="1"/>
-    <w:lsdException w:name="HTML Typewriter" w:semiHidden="1" w:unhideWhenUsed="1"/>
-    <w:lsdException w:name="HTML Variable" w:semiHidden="1" w:unhideWhenUsed="1"/>
-    <w:lsdException w:name="Normal Table" w:semiHidden="1" w:unhideWhenUsed="1"/>
-    <w:lsdException w:name="annotation subject" w:semiHidden="1" w:unhideWhenUsed="1"/>
-    <w:lsdException w:name="No List" w:semiHidden="1" w:unhideWhenUsed="1"/>
-    <w:lsdException w:name="Outline List 1" w:semiHidden="1" w:unhideWhenUsed="1"/>
-    <w:lsdException w:name="Outline List 2" w:semiHidden="1" w:unhideWhenUsed="1"/>
-    <w:lsdException w:name="Outline List 3" w:semiHidden="1" w:unhideWhenUsed="1"/>
-    <w:lsdException w:name="Table Simple 1" w:semiHidden="1" w:unhideWhenUsed="1"/>
-    <w:lsdException w:name="Table Simple 2" w:semiHidden="1" w:unhideWhenUsed="1"/>
-    <w:lsdException w:name="Table Simple 3" w:semiHidden="1" w:unhideWhenUsed="1"/>
-    <w:lsdException w:name="Table Classic 1" w:semiHidden="1" w:unhideWhenUsed="1"/>
-    <w:lsdException w:name="Table Classic 2" w:semiHidden="1" w:unhideWhenUsed="1"/>
-    <w:lsdException w:name="Table Classic 3" w:semiHidden="1" w:unhideWhenUsed="1"/>
-    <w:lsdException w:name="Table Classic 4" w:semiHidden="1" w:unhideWhenUsed="1"/>
-    <w:lsdException w:name="Table Colorful 1" w:semiHidden="1" w:unhideWhenUsed="1"/>
-    <w:lsdException w:name="Table Colorful 2" w:semiHidden="1" w:unhideWhenUsed="1"/>
-    <w:lsdException w:name="Table Colorful 3" w:semiHidden="1" w:unhideWhenUsed="1"/>
-    <w:lsdException w:name="Table Columns 1" w:semiHidden="1" w:unhideWhenUsed="1"/>
-    <w:lsdException w:name="Table Columns 2" w:semiHidden="1" w:unhideWhenUsed="1"/>
-    <w:lsdException w:name="Table Columns 3" w:semiHidden="1" w:unhideWhenUsed="1"/>
-    <w:lsdException w:name="Table Columns 4" w:semiHidden="1" w:unhideWhenUsed="1"/>
-    <w:lsdException w:name="Table Columns 5" w:semiHidden="1" w:unhideWhenUsed="1"/>
-    <w:lsdException w:name="Table Grid 1" w:semiHidden="1" w:unhideWhenUsed="1"/>
-    <w:lsdException w:name="Table Grid 2" w:semiHidden="1" w:unhideWhenUsed="1"/>
-    <w:lsdException w:name="Table Grid 3" w:semiHidden="1" w:unhideWhenUsed="1"/>
-    <w:lsdException w:name="Table Grid 4" w:semiHidden="1" w:unhideWhenUsed="1"/>
-    <w:lsdException w:name="Table Grid 5" w:semiHidden="1" w:unhideWhenUsed="1"/>
-    <w:lsdException w:name="Table Grid 6" w:semiHidden="1" w:unhideWhenUsed="1"/>
-    <w:lsdException w:name="Table Grid 7" w:semiHidden="1" w:unhideWhenUsed="1"/>
-    <w:lsdException w:name="Table Grid 8" w:semiHidden="1" w:unhideWhenUsed="1"/>
-    <w:lsdException w:name="Table List 1" w:semiHidden="1" w:unhideWhenUsed="1"/>
-    <w:lsdException w:name="Table List 2" w:semiHidden="1" w:unhideWhenUsed="1"/>
-    <w:lsdException w:name="Table List 3" w:semiHidden="1" w:unhideWhenUsed="1"/>
-    <w:lsdException w:name="Table List 4" w:semiHidden="1" w:unhideWhenUsed="1"/>
-    <w:lsdException w:name="Table List 5" w:semiHidden="1" w:unhideWhenUsed="1"/>
-    <w:lsdException w:name="Table List 6" w:semiHidden="1" w:unhideWhenUsed="1"/>
-    <w:lsdException w:name="Table List 7" w:semiHidden="1" w:unhideWhenUsed="1"/>
-    <w:lsdException w:name="Table List 8" w:semiHidden="1" w:unhideWhenUsed="1"/>
-    <w:lsdException w:name="Table 3D effects 1" w:semiHidden="1" w:unhideWhenUsed="1"/>
-    <w:lsdException w:name="Table 3D effects 2" w:semiHidden="1" w:unhideWhenUsed="1"/>
-    <w:lsdException w:name="Table 3D effects 3" w:semiHidden="1" w:unhideWhenUsed="1"/>
-    <w:lsdException w:name="Table Contemporary" w:semiHidden="1" w:unhideWhenUsed="1"/>
-    <w:lsdException w:name="Table Elegant" w:semiHidden="1" w:unhideWhenUsed="1"/>
-    <w:lsdException w:name="Table Professional" w:semiHidden="1" w:unhideWhenUsed="1"/>
-    <w:lsdException w:name="Table Subtle 1" w:semiHidden="1" w:unhideWhenUsed="1"/>
-    <w:lsdException w:name="Table Subtle 2" w:semiHidden="1" w:unhideWhenUsed="1"/>
-    <w:lsdException w:name="Table Web 1" w:semiHidden="1" w:unhideWhenUsed="1"/>
-    <w:lsdException w:name="Table Web 2" w:semiHidden="1" w:unhideWhenUsed="1"/>
-    <w:lsdException w:name="Table Web 3" w:semiHidden="1" w:unhideWhenUsed="1"/>
-    <w:lsdException w:name="Balloon Text" w:semiHidden="1" w:unhideWhenUsed="1"/>
-    <w:lsdException w:name="Table Grid" w:uiPriority="39"/>
-    <w:lsdException w:name="Table Theme" w:semiHidden="1" w:unhideWhenUsed="1"/>
-    <w:lsdException w:name="Placeholder Text" w:semiHidden="1"/>
-    <w:lsdException w:name="No Spacing" w:uiPriority="1" w:qFormat="1"/>
-    <w:lsdException w:name="Light Shading" w:uiPriority="60"/>
-    <w:lsdException w:name="Light List" w:uiPriority="61"/>
-    <w:lsdException w:name="Light Grid" w:uiPriority="62"/>
-    <w:lsdException w:name="Medium Shading 1" w:uiPriority="63"/>
-    <w:lsdException w:name="Medium Shading 2" w:uiPriority="64"/>
-    <w:lsdException w:name="Medium List 1" w:uiPriority="65"/>
-    <w:lsdException w:name="Medium List 2" w:uiPriority="66"/>
-    <w:lsdException w:name="Medium Grid 1" w:uiPriority="67"/>
-    <w:lsdException w:name="Medium Grid 2" w:uiPriority="68"/>
-    <w:lsdException w:name="Medium Grid 3" w:uiPriority="69"/>
-    <w:lsdException w:name="Dark List" w:uiPriority="70"/>
-    <w:lsdException w:name="Colorful Shading" w:uiPriority="71"/>
-    <w:lsdException w:name="Colorful List" w:uiPriority="72"/>
-    <w:lsdException w:name="Colorful Grid" w:uiPriority="73"/>
-    <w:lsdException w:name="Light Shading Accent 1" w:uiPriority="60"/>
-    <w:lsdException w:name="Light List Accent 1" w:uiPriority="61"/>
-    <w:lsdException w:name="Light Grid Accent 1" w:uiPriority="62"/>
-    <w:lsdException w:name="Medium Shading 1 Accent 1" w:uiPriority="63"/>
-    <w:lsdException w:name="Medium Shading 2 Accent 1" w:uiPriority="64"/>
-    <w:lsdException w:name="Medium List 1 Accent 1" w:uiPriority="65"/>
-    <w:lsdException w:name="Revision" w:semiHidden="1"/>
-    <w:lsdException w:name="List Paragraph" w:uiPriority="34" w:qFormat="1"/>
-    <w:lsdException w:name="Quote" w:uiPriority="29" w:qFormat="1"/>
-    <w:lsdException w:name="Intense Quote" w:uiPriority="30" w:qFormat="1"/>
-    <w:lsdException w:name="Medium List 2 Accent 1" w:uiPriority="66"/>
-    <w:lsdException w:name="Medium Grid 1 Accent 1" w:uiPriority="67"/>
-    <w:lsdException w:name="Medium Grid 2 Accent 1" w:uiPriority="68"/>
-    <w:lsdException w:name="Medium Grid 3 Accent 1" w:uiPriority="69"/>
-    <w:lsdException w:name="Dark List Accent 1" w:uiPriority="70"/>
-    <w:lsdException w:name="Colorful Shading Accent 1" w:uiPriority="71"/>
-    <w:lsdException w:name="Colorful List Accent 1" w:uiPriority="72"/>
-    <w:lsdException w:name="Colorful Grid Accent 1" w:uiPriority="73"/>
-    <w:lsdException w:name="Light Shading Accent 2" w:uiPriority="60"/>
-    <w:lsdException w:name="Light List Accent 2" w:uiPriority="61"/>
-    <w:lsdException w:name="Light Grid Accent 2" w:uiPriority="62"/>
-    <w:lsdException w:name="Medium Shading 1 Accent 2" w:uiPriority="63"/>
-    <w:lsdException w:name="Medium Shading 2 Accent 2" w:uiPriority="64"/>
-    <w:lsdException w:name="Medium List 1 Accent 2" w:uiPriority="65"/>
-    <w:lsdException w:name="Medium List 2 Accent 2" w:uiPriority="66"/>
-    <w:lsdException w:name="Medium Grid 1 Accent 2" w:uiPriority="67"/>
-    <w:lsdException w:name="Medium Grid 2 Accent 2" w:uiPriority="68"/>
-    <w:lsdException w:name="Medium Grid 3 Accent 2" w:uiPriority="69"/>
-    <w:lsdException w:name="Dark List Accent 2" w:uiPriority="70"/>
-    <w:lsdException w:name="Colorful Shading Accent 2" w:uiPriority="71"/>
-    <w:lsdException w:name="Colorful List Accent 2" w:uiPriority="72"/>
-    <w:lsdException w:name="Colorful Grid Accent 2" w:uiPriority="73"/>
-    <w:lsdException w:name="Light Shading Accent 3" w:uiPriority="60"/>
-    <w:lsdException w:name="Light List Accent 3" w:uiPriority="61"/>
-    <w:lsdException w:name="Light Grid Accent 3" w:uiPriority="62"/>
-    <w:lsdException w:name="Medium Shading 1 Accent 3" w:uiPriority="63"/>
-    <w:lsdException w:name="Medium Shading 2 Accent 3" w:uiPriority="64"/>
-    <w:lsdException w:name="Medium List 1 Accent 3" w:uiPriority="65"/>
-    <w:lsdException w:name="Medium List 2 Accent 3" w:uiPriority="66"/>
-    <w:lsdException w:name="Medium Grid 1 Accent 3" w:uiPriority="67"/>
-    <w:lsdException w:name="Medium Grid 2 Accent 3" w:uiPriority="68"/>
-    <w:lsdException w:name="Medium Grid 3 Accent 3" w:uiPriority="69"/>
-    <w:lsdException w:name="Dark List Accent 3" w:uiPriority="70"/>
-    <w:lsdException w:name="Colorful Shading Accent 3" w:uiPriority="71"/>
-    <w:lsdException w:name="Colorful List Accent 3" w:uiPriority="72"/>
-    <w:lsdException w:name="Colorful Grid Accent 3" w:uiPriority="73"/>
-    <w:lsdException w:name="Light Shading Accent 4" w:uiPriority="60"/>
-    <w:lsdException w:name="Light List Accent 4" w:uiPriority="61"/>
-    <w:lsdException w:name="Light Grid Accent 4" w:uiPriority="62"/>
-    <w:lsdException w:name="Medium Shading 1 Accent 4" w:uiPriority="63"/>
-    <w:lsdException w:name="Medium Shading 2 Accent 4" w:uiPriority="64"/>
-    <w:lsdException w:name="Medium List 1 Accent 4" w:uiPriority="65"/>
-    <w:lsdException w:name="Medium List 2 Accent 4" w:uiPriority="66"/>
-    <w:lsdException w:name="Medium Grid 1 Accent 4" w:uiPriority="67"/>
-    <w:lsdException w:name="Medium Grid 2 Accent 4" w:uiPriority="68"/>
-    <w:lsdException w:name="Medium Grid 3 Accent 4" w:uiPriority="69"/>
-    <w:lsdException w:name="Dark List Accent 4" w:uiPriority="70"/>
-    <w:lsdException w:name="Colorful Shading Accent 4" w:uiPriority="71"/>
-    <w:lsdException w:name="Colorful List Accent 4" w:uiPriority="72"/>
-    <w:lsdException w:name="Colorful Grid Accent 4" w:uiPriority="73"/>
-    <w:lsdException w:name="Light Shading Accent 5" w:uiPriority="60"/>
-    <w:lsdException w:name="Light List Accent 5" w:uiPriority="61"/>
-    <w:lsdException w:name="Light Grid Accent 5" w:uiPriority="62"/>
-    <w:lsdException w:name="Medium Shading 1 Accent 5" w:uiPriority="63"/>
-    <w:lsdException w:name="Medium Shading 2 Accent 5" w:uiPriority="64"/>
-    <w:lsdException w:name="Medium List 1 Accent 5" w:uiPriority="65"/>
-    <w:lsdException w:name="Medium List 2 Accent 5" w:uiPriority="66"/>
-    <w:lsdException w:name="Medium Grid 1 Accent 5" w:uiPriority="67"/>
-    <w:lsdException w:name="Medium Grid 2 Accent 5" w:uiPriority="68"/>
-    <w:lsdException w:name="Medium Grid 3 Accent 5" w:uiPriority="69"/>
-    <w:lsdException w:name="Dark List Accent 5" w:uiPriority="70"/>
-    <w:lsdException w:name="Colorful Shading Accent 5" w:uiPriority="71"/>
-    <w:lsdException w:name="Colorful List Accent 5" w:uiPriority="72"/>
-    <w:lsdException w:name="Colorful Grid Accent 5" w:uiPriority="73"/>
-    <w:lsdException w:name="Light Shading Accent 6" w:uiPriority="60"/>
-    <w:lsdException w:name="Light List Accent 6" w:uiPriority="61"/>
-    <w:lsdException w:name="Light Grid Accent 6" w:uiPriority="62"/>
-    <w:lsdException w:name="Medium Shading 1 Accent 6" w:uiPriority="63"/>
-    <w:lsdException w:name="Medium Shading 2 Accent 6" w:uiPriority="64"/>
-    <w:lsdException w:name="Medium List 1 Accent 6" w:uiPriority="65"/>
-    <w:lsdException w:name="Medium List 2 Accent 6" w:uiPriority="66"/>
-    <w:lsdException w:name="Medium Grid 1 Accent 6" w:uiPriority="67"/>
-    <w:lsdException w:name="Medium Grid 2 Accent 6" w:uiPriority="68"/>
-    <w:lsdException w:name="Medium Grid 3 Accent 6" w:uiPriority="69"/>
-    <w:lsdException w:name="Dark List Accent 6" w:uiPriority="70"/>
-    <w:lsdException w:name="Colorful Shading Accent 6" w:uiPriority="71"/>
-    <w:lsdException w:name="Colorful List Accent 6" w:uiPriority="72"/>
-    <w:lsdException w:name="Colorful Grid Accent 6" w:uiPriority="73"/>
-    <w:lsdException w:name="Subtle Emphasis" w:uiPriority="19" w:qFormat="1"/>
-    <w:lsdException w:name="Intense Emphasis" w:uiPriority="21" w:qFormat="1"/>
-    <w:lsdException w:name="Subtle Reference" w:uiPriority="31" w:qFormat="1"/>
-    <w:lsdException w:name="Intense Reference" w:uiPriority="32" w:qFormat="1"/>
-    <w:lsdException w:name="Book Title" w:uiPriority="33" w:qFormat="1"/>
-    <w:lsdException w:name="Bibliography" w:semiHidden="1" w:uiPriority="37" w:unhideWhenUsed="1"/>
-    <w:lsdException w:name="TOC Heading" w:semiHidden="1" w:uiPriority="39" w:unhideWhenUsed="1" w:qFormat="1"/>
-    <w:lsdException w:name="Plain Table 1" w:uiPriority="41"/>
-    <w:lsdException w:name="Plain Table 2" w:uiPriority="42"/>
-    <w:lsdException w:name="Plain Table 3" w:uiPriority="43"/>
-    <w:lsdException w:name="Plain Table 4" w:uiPriority="44"/>
-    <w:lsdException w:name="Plain Table 5" w:uiPriority="45"/>
-    <w:lsdException w:name="Grid Table Light" w:uiPriority="40"/>
-    <w:lsdException w:name="Grid Table 1 Light" w:uiPriority="46"/>
-    <w:lsdException w:name="Grid Table 2" w:uiPriority="47"/>
-    <w:lsdException w:name="Grid Table 3" w:uiPriority="48"/>
-    <w:lsdException w:name="Grid Table 4" w:uiPriority="49"/>
-    <w:lsdException w:name="Grid Table 5 Dark" w:uiPriority="50"/>
-    <w:lsdException w:name="Grid Table 6 Colorful" w:uiPriority="51"/>
-    <w:lsdException w:name="Grid Table 7 Colorful" w:uiPriority="52"/>
-    <w:lsdException w:name="Grid Table 1 Light Accent 1" w:uiPriority="46"/>
-    <w:lsdException w:name="Grid Table 2 Accent 1" w:uiPriority="47"/>
-    <w:lsdException w:name="Grid Table 3 Accent 1" w:uiPriority="48"/>
-    <w:lsdException w:name="Grid Table 4 Accent 1" w:uiPriority="49"/>
-    <w:lsdException w:name="Grid Table 5 Dark Accent 1" w:uiPriority="50"/>
-    <w:lsdException w:name="Grid Table 6 Colorful Accent 1" w:uiPriority="51"/>
-    <w:lsdException w:name="Grid Table 7 Colorful Accent 1" w:uiPriority="52"/>
-    <w:lsdException w:name="Grid Table 1 Light Accent 2" w:uiPriority="46"/>
-    <w:lsdException w:name="Grid Table 2 Accent 2" w:uiPriority="47"/>
-    <w:lsdException w:name="Grid Table 3 Accent 2" w:uiPriority="48"/>
-    <w:lsdException w:name="Grid Table 4 Accent 2" w:uiPriority="49"/>
-    <w:lsdException w:name="Grid Table 5 Dark Accent 2" w:uiPriority="50"/>
-    <w:lsdException w:name="Grid Table 6 Colorful Accent 2" w:uiPriority="51"/>
-    <w:lsdException w:name="Grid Table 7 Colorful Accent 2" w:uiPriority="52"/>
-    <w:lsdException w:name="Grid Table 1 Light Accent 3" w:uiPriority="46"/>
-    <w:lsdException w:name="Grid Table 2 Accent 3" w:uiPriority="47"/>
-    <w:lsdException w:name="Grid Table 3 Accent 3" w:uiPriority="48"/>
-    <w:lsdException w:name="Grid Table 4 Accent 3" w:uiPriority="49"/>
-    <w:lsdException w:name="Grid Table 5 Dark Accent 3" w:uiPriority="50"/>
-    <w:lsdException w:name="Grid Table 6 Colorful Accent 3" w:uiPriority="51"/>
-    <w:lsdException w:name="Grid Table 7 Colorful Accent 3" w:uiPriority="52"/>
-    <w:lsdException w:name="Grid Table 1 Light Accent 4" w:uiPriority="46"/>
-    <w:lsdException w:name="Grid Table 2 Accent 4" w:uiPriority="47"/>
-    <w:lsdException w:name="Grid Table 3 Accent 4" w:uiPriority="48"/>
-    <w:lsdException w:name="Grid Table 4 Accent 4" w:uiPriority="49"/>
-    <w:lsdException w:name="Grid Table 5 Dark Accent 4" w:uiPriority="50"/>
-    <w:lsdException w:name="Grid Table 6 Colorful Accent 4" w:uiPriority="51"/>
-    <w:lsdException w:name="Grid Table 7 Colorful Accent 4" w:uiPriority="52"/>
-    <w:lsdException w:name="Grid Table 1 Light Accent 5" w:uiPriority="46"/>
-    <w:lsdException w:name="Grid Table 2 Accent 5" w:uiPriority="47"/>
-    <w:lsdException w:name="Grid Table 3 Accent 5" w:uiPriority="48"/>
-    <w:lsdException w:name="Grid Table 4 Accent 5" w:uiPriority="49"/>
-    <w:lsdException w:name="Grid Table 5 Dark Accent 5" w:uiPriority="50"/>
-    <w:lsdException w:name="Grid Table 6 Colorful Accent 5" w:uiPriority="51"/>
-    <w:lsdException w:name="Grid Table 7 Colorful Accent 5" w:uiPriority="52"/>
-    <w:lsdException w:name="Grid Table 1 Light Accent 6" w:uiPriority="46"/>
-    <w:lsdException w:name="Grid Table 2 Accent 6" w:uiPriority="47"/>
-    <w:lsdException w:name="Grid Table 3 Accent 6" w:uiPriority="48"/>
-    <w:lsdException w:name="Grid Table 4 Accent 6" w:uiPriority="49"/>
-    <w:lsdException w:name="Grid Table 5 Dark Accent 6" w:uiPriority="50"/>
-    <w:lsdException w:name="Grid Table 6 Colorful Accent 6" w:uiPriority="51"/>
-    <w:lsdException w:name="Grid Table 7 Colorful Accent 6" w:uiPriority="52"/>
-    <w:lsdException w:name="List Table 1 Light" w:uiPriority="46"/>
-    <w:lsdException w:name="List Table 2" w:uiPriority="47"/>
-    <w:lsdException w:name="List Table 3" w:uiPriority="48"/>
-    <w:lsdException w:name="List Table 4" w:uiPriority="49"/>
-    <w:lsdException w:name="List Table 5 Dark" w:uiPriority="50"/>
-    <w:lsdException w:name="List Table 6 Colorful" w:uiPriority="51"/>
-    <w:lsdException w:name="List Table 7 Colorful" w:uiPriority="52"/>
-    <w:lsdException w:name="List Table 1 Light Accent 1" w:uiPriority="46"/>
-    <w:lsdException w:name="List Table 2 Accent 1" w:uiPriority="47"/>
-    <w:lsdException w:name="List Table 3 Accent 1" w:uiPriority="48"/>
-    <w:lsdException w:name="List Table 4 Accent 1" w:uiPriority="49"/>
-    <w:lsdException w:name="List Table 5 Dark Accent 1" w:uiPriority="50"/>
-    <w:lsdException w:name="List Table 6 Colorful Accent 1" w:uiPriority="51"/>
-    <w:lsdException w:name="List Table 7 Colorful Accent 1" w:uiPriority="52"/>
-    <w:lsdException w:name="List Table 1 Light Accent 2" w:uiPriority="46"/>
-    <w:lsdException w:name="List Table 2 Accent 2" w:uiPriority="47"/>
-    <w:lsdException w:name="List Table 3 Accent 2" w:uiPriority="48"/>
-    <w:lsdException w:name="List Table 4 Accent 2" w:uiPriority="49"/>
-    <w:lsdException w:name="List Table 5 Dark Accent 2" w:uiPriority="50"/>
-    <w:lsdException w:name="List Table 6 Colorful Accent 2" w:uiPriority="51"/>
-    <w:lsdException w:name="List Table 7 Colorful Accent 2" w:uiPriority="52"/>
-    <w:lsdException w:name="List Table 1 Light Accent 3" w:uiPriority="46"/>
-    <w:lsdException w:name="List Table 2 Accent 3" w:uiPriority="47"/>
-    <w:lsdException w:name="List Table 3 Accent 3" w:uiPriority="48"/>
-    <w:lsdException w:name="List Table 4 Accent 3" w:uiPriority="49"/>
-    <w:lsdException w:name="List Table 5 Dark Accent 3" w:uiPriority="50"/>
-    <w:lsdException w:name="List Table 6 Colorful Accent 3" w:uiPriority="51"/>
-    <w:lsdException w:name="List Table 7 Colorful Accent 3" w:uiPriority="52"/>
-    <w:lsdException w:name="List Table 1 Light Accent 4" w:uiPriority="46"/>
-    <w:lsdException w:name="List Table 2 Accent 4" w:uiPriority="47"/>
-    <w:lsdException w:name="List Table 3 Accent 4" w:uiPriority="48"/>
-    <w:lsdException w:name="List Table 4 Accent 4" w:uiPriority="49"/>
-    <w:lsdException w:name="List Table 5 Dark Accent 4" w:uiPriority="50"/>
-    <w:lsdException w:name="List Table 6 Colorful Accent 4" w:uiPriority="51"/>
-    <w:lsdException w:name="List Table 7 Colorful Accent 4" w:uiPriority="52"/>
-    <w:lsdException w:name="List Table 1 Light Accent 5" w:uiPriority="46"/>
-    <w:lsdException w:name="List Table 2 Accent 5" w:uiPriority="47"/>
-    <w:lsdException w:name="List Table 3 Accent 5" w:uiPriority="48"/>
-    <w:lsdException w:name="List Table 4 Accent 5" w:uiPriority="49"/>
-    <w:lsdException w:name="List Table 5 Dark Accent 5" w:uiPriority="50"/>
-    <w:lsdException w:name="List Table 6 Colorful Accent 5" w:uiPriority="51"/>
-    <w:lsdException w:name="List Table 7 Colorful Accent 5" w:uiPriority="52"/>
-    <w:lsdException w:name="List Table 1 Light Accent 6" w:uiPriority="46"/>
-    <w:lsdException w:name="List Table 2 Accent 6" w:uiPriority="47"/>
-    <w:lsdException w:name="List Table 3 Accent 6" w:uiPriority="48"/>
-    <w:lsdException w:name="List Table 4 Accent 6" w:uiPriority="49"/>
-    <w:lsdException w:name="List Table 5 Dark Accent 6" w:uiPriority="50"/>
-    <w:lsdException w:name="List Table 6 Colorful Accent 6" w:uiPriority="51"/>
-    <w:lsdException w:name="List Table 7 Colorful Accent 6" w:uiPriority="52"/>
+  <w:latentStyles w:defLockedState="0" w:defUIPriority="99" w:defSemiHidden="1" w:defUnhideWhenUsed="1" w:defQFormat="0" w:count="267">
+    <w:lsdException w:name="Normal" w:semiHidden="0" w:uiPriority="0" w:unhideWhenUsed="0" w:qFormat="1"/>
+    <w:lsdException w:name="heading 1" w:semiHidden="0" w:uiPriority="9" w:unhideWhenUsed="0" w:qFormat="1"/>
+    <w:lsdException w:name="heading 2" w:uiPriority="9" w:qFormat="1"/>
+    <w:lsdException w:name="heading 3" w:uiPriority="9" w:qFormat="1"/>
+    <w:lsdException w:name="heading 4" w:uiPriority="9" w:qFormat="1"/>
+    <w:lsdException w:name="heading 5" w:uiPriority="9" w:qFormat="1"/>
+    <w:lsdException w:name="heading 6" w:uiPriority="9" w:qFormat="1"/>
+    <w:lsdException w:name="heading 7" w:uiPriority="9" w:qFormat="1"/>
+    <w:lsdException w:name="heading 8" w:uiPriority="9" w:qFormat="1"/>
+    <w:lsdException w:name="heading 9" w:uiPriority="9" w:qFormat="1"/>
+    <w:lsdException w:name="toc 1" w:uiPriority="39"/>
+    <w:lsdException w:name="toc 2" w:uiPriority="39"/>
+    <w:lsdException w:name="toc 3" w:uiPriority="39"/>
+    <w:lsdException w:name="toc 4" w:uiPriority="39"/>
+    <w:lsdException w:name="toc 5" w:uiPriority="39"/>
+    <w:lsdException w:name="toc 6" w:uiPriority="39"/>
+    <w:lsdException w:name="toc 7" w:uiPriority="39"/>
+    <w:lsdException w:name="toc 8" w:uiPriority="39"/>
+    <w:lsdException w:name="toc 9" w:uiPriority="39"/>
+    <w:lsdException w:name="caption" w:uiPriority="35" w:qFormat="1"/>
+    <w:lsdException w:name="Title" w:semiHidden="0" w:uiPriority="10" w:unhideWhenUsed="0" w:qFormat="1"/>
+    <w:lsdException w:name="Default Paragraph Font" w:uiPriority="1"/>
+    <w:lsdException w:name="Subtitle" w:semiHidden="0" w:uiPriority="11" w:unhideWhenUsed="0" w:qFormat="1"/>
+    <w:lsdException w:name="Strong" w:semiHidden="0" w:uiPriority="22" w:unhideWhenUsed="0" w:qFormat="1"/>
+    <w:lsdException w:name="Emphasis" w:semiHidden="0" w:uiPriority="20" w:unhideWhenUsed="0" w:qFormat="1"/>
+    <w:lsdException w:name="Table Grid" w:semiHidden="0" w:uiPriority="39" w:unhideWhenUsed="0"/>
+    <w:lsdException w:name="Placeholder Text" w:unhideWhenUsed="0"/>
+    <w:lsdException w:name="No Spacing" w:semiHidden="0" w:uiPriority="1" w:unhideWhenUsed="0" w:qFormat="1"/>
+    <w:lsdException w:name="Light Shading" w:semiHidden="0" w:uiPriority="60" w:unhideWhenUsed="0"/>
+    <w:lsdException w:name="Light List" w:semiHidden="0" w:uiPriority="61" w:unhideWhenUsed="0"/>
+    <w:lsdException w:name="Light Grid" w:semiHidden="0" w:uiPriority="62" w:unhideWhenUsed="0"/>
+    <w:lsdException w:name="Medium Shading 1" w:semiHidden="0" w:uiPriority="63" w:unhideWhenUsed="0"/>
+    <w:lsdException w:name="Medium Shading 2" w:semiHidden="0" w:uiPriority="64" w:unhideWhenUsed="0"/>
+    <w:lsdException w:name="Medium List 1" w:semiHidden="0" w:uiPriority="65" w:unhideWhenUsed="0"/>
+    <w:lsdException w:name="Medium List 2" w:semiHidden="0" w:uiPriority="66" w:unhideWhenUsed="0"/>
+    <w:lsdException w:name="Medium Grid 1" w:semiHidden="0" w:uiPriority="67" w:unhideWhenUsed="0"/>
+    <w:lsdException w:name="Medium Grid 2" w:semiHidden="0" w:uiPriority="68" w:unhideWhenUsed="0"/>
+    <w:lsdException w:name="Medium Grid 3" w:semiHidden="0" w:uiPriority="69" w:unhideWhenUsed="0"/>
+    <w:lsdException w:name="Dark List" w:semiHidden="0" w:uiPriority="70" w:unhideWhenUsed="0"/>
+    <w:lsdException w:name="Colorful Shading" w:semiHidden="0" w:uiPriority="71" w:unhideWhenUsed="0"/>
+    <w:lsdException w:name="Colorful List" w:semiHidden="0" w:uiPriority="72" w:unhideWhenUsed="0"/>
+    <w:lsdException w:name="Colorful Grid" w:semiHidden="0" w:uiPriority="73" w:unhideWhenUsed="0"/>
+    <w:lsdException w:name="Light Shading Accent 1" w:semiHidden="0" w:uiPriority="60" w:unhideWhenUsed="0"/>
+    <w:lsdException w:name="Light List Accent 1" w:semiHidden="0" w:uiPriority="61" w:unhideWhenUsed="0"/>
+    <w:lsdException w:name="Light Grid Accent 1" w:semiHidden="0" w:uiPriority="62" w:unhideWhenUsed="0"/>
+    <w:lsdException w:name="Medium Shading 1 Accent 1" w:semiHidden="0" w:uiPriority="63" w:unhideWhenUsed="0"/>
+    <w:lsdException w:name="Medium Shading 2 Accent 1" w:semiHidden="0" w:uiPriority="64" w:unhideWhenUsed="0"/>
+    <w:lsdException w:name="Medium List 1 Accent 1" w:semiHidden="0" w:uiPriority="65" w:unhideWhenUsed="0"/>
+    <w:lsdException w:name="Revision" w:unhideWhenUsed="0"/>
+    <w:lsdException w:name="List Paragraph" w:semiHidden="0" w:uiPriority="34" w:unhideWhenUsed="0" w:qFormat="1"/>
+    <w:lsdException w:name="Quote" w:semiHidden="0" w:uiPriority="29" w:unhideWhenUsed="0" w:qFormat="1"/>
+    <w:lsdException w:name="Intense Quote" w:semiHidden="0" w:uiPriority="30" w:unhideWhenUsed="0" w:qFormat="1"/>
+    <w:lsdException w:name="Medium List 2 Accent 1" w:semiHidden="0" w:uiPriority="66" w:unhideWhenUsed="0"/>
+    <w:lsdException w:name="Medium Grid 1 Accent 1" w:semiHidden="0" w:uiPriority="67" w:unhideWhenUsed="0"/>
+    <w:lsdException w:name="Medium Grid 2 Accent 1" w:semiHidden="0" w:uiPriority="68" w:unhideWhenUsed="0"/>
+    <w:lsdException w:name="Medium Grid 3 Accent 1" w:semiHidden="0" w:uiPriority="69" w:unhideWhenUsed="0"/>
+    <w:lsdException w:name="Dark List Accent 1" w:semiHidden="0" w:uiPriority="70" w:unhideWhenUsed="0"/>
+    <w:lsdException w:name="Colorful Shading Accent 1" w:semiHidden="0" w:uiPriority="71" w:unhideWhenUsed="0"/>
+    <w:lsdException w:name="Colorful List Accent 1" w:semiHidden="0" w:uiPriority="72" w:unhideWhenUsed="0"/>
+    <w:lsdException w:name="Colorful Grid Accent 1" w:semiHidden="0" w:uiPriority="73" w:unhideWhenUsed="0"/>
+    <w:lsdException w:name="Light Shading Accent 2" w:semiHidden="0" w:uiPriority="60" w:unhideWhenUsed="0"/>
+    <w:lsdException w:name="Light List Accent 2" w:semiHidden="0" w:uiPriority="61" w:unhideWhenUsed="0"/>
+    <w:lsdException w:name="Light Grid Accent 2" w:semiHidden="0" w:uiPriority="62" w:unhideWhenUsed="0"/>
+    <w:lsdException w:name="Medium Shading 1 Accent 2" w:semiHidden="0" w:uiPriority="63" w:unhideWhenUsed="0"/>
+    <w:lsdException w:name="Medium Shading 2 Accent 2" w:semiHidden="0" w:uiPriority="64" w:unhideWhenUsed="0"/>
+    <w:lsdException w:name="Medium List 1 Accent 2" w:semiHidden="0" w:uiPriority="65" w:unhideWhenUsed="0"/>
+    <w:lsdException w:name="Medium List 2 Accent 2" w:semiHidden="0" w:uiPriority="66" w:unhideWhenUsed="0"/>
+    <w:lsdException w:name="Medium Grid 1 Accent 2" w:semiHidden="0" w:uiPriority="67" w:unhideWhenUsed="0"/>
+    <w:lsdException w:name="Medium Grid 2 Accent 2" w:semiHidden="0" w:uiPriority="68" w:unhideWhenUsed="0"/>
+    <w:lsdException w:name="Medium Grid 3 Accent 2" w:semiHidden="0" w:uiPriority="69" w:unhideWhenUsed="0"/>
+    <w:lsdException w:name="Dark List Accent 2" w:semiHidden="0" w:uiPriority="70" w:unhideWhenUsed="0"/>
+    <w:lsdException w:name="Colorful Shading Accent 2" w:semiHidden="0" w:uiPriority="71" w:unhideWhenUsed="0"/>
+    <w:lsdException w:name="Colorful List Accent 2" w:semiHidden="0" w:uiPriority="72" w:unhideWhenUsed="0"/>
+    <w:lsdException w:name="Colorful Grid Accent 2" w:semiHidden="0" w:uiPriority="73" w:unhideWhenUsed="0"/>
+    <w:lsdException w:name="Light Shading Accent 3" w:semiHidden="0" w:uiPriority="60" w:unhideWhenUsed="0"/>
+    <w:lsdException w:name="Light List Accent 3" w:semiHidden="0" w:uiPriority="61" w:unhideWhenUsed="0"/>
+    <w:lsdException w:name="Light Grid Accent 3" w:semiHidden="0" w:uiPriority="62" w:unhideWhenUsed="0"/>
+    <w:lsdException w:name="Medium Shading 1 Accent 3" w:semiHidden="0" w:uiPriority="63" w:unhideWhenUsed="0"/>
+    <w:lsdException w:name="Medium Shading 2 Accent 3" w:semiHidden="0" w:uiPriority="64" w:unhideWhenUsed="0"/>
+    <w:lsdException w:name="Medium List 1 Accent 3" w:semiHidden="0" w:uiPriority="65" w:unhideWhenUsed="0"/>
+    <w:lsdException w:name="Medium List 2 Accent 3" w:semiHidden="0" w:uiPriority="66" w:unhideWhenUsed="0"/>
+    <w:lsdException w:name="Medium Grid 1 Accent 3" w:semiHidden="0" w:uiPriority="67" w:unhideWhenUsed="0"/>
+    <w:lsdException w:name="Medium Grid 2 Accent 3" w:semiHidden="0" w:uiPriority="68" w:unhideWhenUsed="0"/>
+    <w:lsdException w:name="Medium Grid 3 Accent 3" w:semiHidden="0" w:uiPriority="69" w:unhideWhenUsed="0"/>
+    <w:lsdException w:name="Dark List Accent 3" w:semiHidden="0" w:uiPriority="70" w:unhideWhenUsed="0"/>
+    <w:lsdException w:name="Colorful Shading Accent 3" w:semiHidden="0" w:uiPriority="71" w:unhideWhenUsed="0"/>
+    <w:lsdException w:name="Colorful List Accent 3" w:semiHidden="0" w:uiPriority="72" w:unhideWhenUsed="0"/>
+    <w:lsdException w:name="Colorful Grid Accent 3" w:semiHidden="0" w:uiPriority="73" w:unhideWhenUsed="0"/>
+    <w:lsdException w:name="Light Shading Accent 4" w:semiHidden="0" w:uiPriority="60" w:unhideWhenUsed="0"/>
+    <w:lsdException w:name="Light List Accent 4" w:semiHidden="0" w:uiPriority="61" w:unhideWhenUsed="0"/>
+    <w:lsdException w:name="Light Grid Accent 4" w:semiHidden="0" w:uiPriority="62" w:unhideWhenUsed="0"/>
+    <w:lsdException w:name="Medium Shading 1 Accent 4" w:semiHidden="0" w:uiPriority="63" w:unhideWhenUsed="0"/>
+    <w:lsdException w:name="Medium Shading 2 Accent 4" w:semiHidden="0" w:uiPriority="64" w:unhideWhenUsed="0"/>
+    <w:lsdException w:name="Medium List 1 Accent 4" w:semiHidden="0" w:uiPriority="65" w:unhideWhenUsed="0"/>
+    <w:lsdException w:name="Medium List 2 Accent 4" w:semiHidden="0" w:uiPriority="66" w:unhideWhenUsed="0"/>
+    <w:lsdException w:name="Medium Grid 1 Accent 4" w:semiHidden="0" w:uiPriority="67" w:unhideWhenUsed="0"/>
+    <w:lsdException w:name="Medium Grid 2 Accent 4" w:semiHidden="0" w:uiPriority="68" w:unhideWhenUsed="0"/>
+    <w:lsdException w:name="Medium Grid 3 Accent 4" w:semiHidden="0" w:uiPriority="69" w:unhideWhenUsed="0"/>
+    <w:lsdException w:name="Dark List Accent 4" w:semiHidden="0" w:uiPriority="70" w:unhideWhenUsed="0"/>
+    <w:lsdException w:name="Colorful Shading Accent 4" w:semiHidden="0" w:uiPriority="71" w:unhideWhenUsed="0"/>
+    <w:lsdException w:name="Colorful List Accent 4" w:semiHidden="0" w:uiPriority="72" w:unhideWhenUsed="0"/>
+    <w:lsdException w:name="Colorful Grid Accent 4" w:semiHidden="0" w:uiPriority="73" w:unhideWhenUsed="0"/>
+    <w:lsdException w:name="Light Shading Accent 5" w:semiHidden="0" w:uiPriority="60" w:unhideWhenUsed="0"/>
+    <w:lsdException w:name="Light List Accent 5" w:semiHidden="0" w:uiPriority="61" w:unhideWhenUsed="0"/>
+    <w:lsdException w:name="Light Grid Accent 5" w:semiHidden="0" w:uiPriority="62" w:unhideWhenUsed="0"/>
+    <w:lsdException w:name="Medium Shading 1 Accent 5" w:semiHidden="0" w:uiPriority="63" w:unhideWhenUsed="0"/>
+    <w:lsdException w:name="Medium Shading 2 Accent 5" w:semiHidden="0" w:uiPriority="64" w:unhideWhenUsed="0"/>
+    <w:lsdException w:name="Medium List 1 Accent 5" w:semiHidden="0" w:uiPriority="65" w:unhideWhenUsed="0"/>
+    <w:lsdException w:name="Medium List 2 Accent 5" w:semiHidden="0" w:uiPriority="66" w:unhideWhenUsed="0"/>
+    <w:lsdException w:name="Medium Grid 1 Accent 5" w:semiHidden="0" w:uiPriority="67" w:unhideWhenUsed="0"/>
+    <w:lsdException w:name="Medium Grid 2 Accent 5" w:semiHidden="0" w:uiPriority="68" w:unhideWhenUsed="0"/>
+    <w:lsdException w:name="Medium Grid 3 Accent 5" w:semiHidden="0" w:uiPriority="69" w:unhideWhenUsed="0"/>
+    <w:lsdException w:name="Dark List Accent 5" w:semiHidden="0" w:uiPriority="70" w:unhideWhenUsed="0"/>
+    <w:lsdException w:name="Colorful Shading Accent 5" w:semiHidden="0" w:uiPriority="71" w:unhideWhenUsed="0"/>
+    <w:lsdException w:name="Colorful List Accent 5" w:semiHidden="0" w:uiPriority="72" w:unhideWhenUsed="0"/>
+    <w:lsdException w:name="Colorful Grid Accent 5" w:semiHidden="0" w:uiPriority="73" w:unhideWhenUsed="0"/>
+    <w:lsdException w:name="Light Shading Accent 6" w:semiHidden="0" w:uiPriority="60" w:unhideWhenUsed="0"/>
+    <w:lsdException w:name="Light List Accent 6" w:semiHidden="0" w:uiPriority="61" w:unhideWhenUsed="0"/>
+    <w:lsdException w:name="Light Grid Accent 6" w:semiHidden="0" w:uiPriority="62" w:unhideWhenUsed="0"/>
+    <w:lsdException w:name="Medium Shading 1 Accent 6" w:semiHidden="0" w:uiPriority="63" w:unhideWhenUsed="0"/>
+    <w:lsdException w:name="Medium Shading 2 Accent 6" w:semiHidden="0" w:uiPriority="64" w:unhideWhenUsed="0"/>
+    <w:lsdException w:name="Medium List 1 Accent 6" w:semiHidden="0" w:uiPriority="65" w:unhideWhenUsed="0"/>
+    <w:lsdException w:name="Medium List 2 Accent 6" w:semiHidden="0" w:uiPriority="66" w:unhideWhenUsed="0"/>
+    <w:lsdException w:name="Medium Grid 1 Accent 6" w:semiHidden="0" w:uiPriority="67" w:unhideWhenUsed="0"/>
+    <w:lsdException w:name="Medium Grid 2 Accent 6" w:semiHidden="0" w:uiPriority="68" w:unhideWhenUsed="0"/>
+    <w:lsdException w:name="Medium Grid 3 Accent 6" w:semiHidden="0" w:uiPriority="69" w:unhideWhenUsed="0"/>
+    <w:lsdException w:name="Dark List Accent 6" w:semiHidden="0" w:uiPriority="70" w:unhideWhenUsed="0"/>
+    <w:lsdException w:name="Colorful Shading Accent 6" w:semiHidden="0" w:uiPriority="71" w:unhideWhenUsed="0"/>
+    <w:lsdException w:name="Colorful List Accent 6" w:semiHidden="0" w:uiPriority="72" w:unhideWhenUsed="0"/>
+    <w:lsdException w:name="Colorful Grid Accent 6" w:semiHidden="0" w:uiPriority="73" w:unhideWhenUsed="0"/>
+    <w:lsdException w:name="Subtle Emphasis" w:semiHidden="0" w:uiPriority="19" w:unhideWhenUsed="0" w:qFormat="1"/>
+    <w:lsdException w:name="Intense Emphasis" w:semiHidden="0" w:uiPriority="21" w:unhideWhenUsed="0" w:qFormat="1"/>
+    <w:lsdException w:name="Subtle Reference" w:semiHidden="0" w:uiPriority="31" w:unhideWhenUsed="0" w:qFormat="1"/>
+    <w:lsdException w:name="Intense Reference" w:semiHidden="0" w:uiPriority="32" w:unhideWhenUsed="0" w:qFormat="1"/>
+    <w:lsdException w:name="Book Title" w:semiHidden="0" w:uiPriority="33" w:unhideWhenUsed="0" w:qFormat="1"/>
+    <w:lsdException w:name="Bibliography" w:uiPriority="37"/>
+    <w:lsdException w:name="TOC Heading" w:uiPriority="39" w:qFormat="1"/>
   </w:latentStyles>
   <w:style w:type="paragraph" w:default="1" w:styleId="Normal">
     <w:name w:val="Normal"/>
@@ -1221,6 +1156,348 @@
     <w:rPr>
       <w:color w:val="0563C1" w:themeColor="hyperlink"/>
       <w:u w:val="single"/>
+    </w:rPr>
+  </w:style>
+  <w:style w:type="paragraph" w:styleId="HTMLPreformatted">
+    <w:name w:val="HTML Preformatted"/>
+    <w:basedOn w:val="Normal"/>
+    <w:link w:val="HTMLPreformattedChar"/>
+    <w:uiPriority w:val="99"/>
+    <w:semiHidden/>
+    <w:unhideWhenUsed/>
+    <w:rsid w:val="00C67FB0"/>
+    <w:pPr>
+      <w:tabs>
+        <w:tab w:val="left" w:pos="916"/>
+        <w:tab w:val="left" w:pos="1832"/>
+        <w:tab w:val="left" w:pos="2748"/>
+        <w:tab w:val="left" w:pos="3664"/>
+        <w:tab w:val="left" w:pos="4580"/>
+        <w:tab w:val="left" w:pos="5496"/>
+        <w:tab w:val="left" w:pos="6412"/>
+        <w:tab w:val="left" w:pos="7328"/>
+        <w:tab w:val="left" w:pos="8244"/>
+        <w:tab w:val="left" w:pos="9160"/>
+        <w:tab w:val="left" w:pos="10076"/>
+        <w:tab w:val="left" w:pos="10992"/>
+        <w:tab w:val="left" w:pos="11908"/>
+        <w:tab w:val="left" w:pos="12824"/>
+        <w:tab w:val="left" w:pos="13740"/>
+        <w:tab w:val="left" w:pos="14656"/>
+      </w:tabs>
+      <w:spacing w:after="0" w:line="240" w:lineRule="auto"/>
+    </w:pPr>
+    <w:rPr>
+      <w:rFonts w:ascii="Courier New" w:eastAsia="Times New Roman" w:hAnsi="Courier New" w:cs="Courier New"/>
+      <w:sz w:val="20"/>
+      <w:szCs w:val="20"/>
+    </w:rPr>
+  </w:style>
+  <w:style w:type="character" w:customStyle="1" w:styleId="HTMLPreformattedChar">
+    <w:name w:val="HTML Preformatted Char"/>
+    <w:basedOn w:val="DefaultParagraphFont"/>
+    <w:link w:val="HTMLPreformatted"/>
+    <w:uiPriority w:val="99"/>
+    <w:semiHidden/>
+    <w:rsid w:val="00C67FB0"/>
+    <w:rPr>
+      <w:rFonts w:ascii="Courier New" w:eastAsia="Times New Roman" w:hAnsi="Courier New" w:cs="Courier New"/>
+      <w:sz w:val="20"/>
+      <w:szCs w:val="20"/>
+    </w:rPr>
+  </w:style>
+</w:styles>
+</file>
+
+<file path=word/stylesWithEffects.xml><?xml version="1.0" encoding="utf-8"?>
+<w:styles xmlns:wpc="http://schemas.microsoft.com/office/word/2010/wordprocessingCanvas" xmlns:mc="http://schemas.openxmlformats.org/markup-compatibility/2006" xmlns:o="urn:schemas-microsoft-com:office:office" xmlns:r="http://schemas.openxmlformats.org/officeDocument/2006/relationships" xmlns:m="http://schemas.openxmlformats.org/officeDocument/2006/math" xmlns:v="urn:schemas-microsoft-com:vml" xmlns:wp14="http://schemas.microsoft.com/office/word/2010/wordprocessingDrawing" xmlns:wp="http://schemas.openxmlformats.org/drawingml/2006/wordprocessingDrawing" xmlns:w10="urn:schemas-microsoft-com:office:word" xmlns:w="http://schemas.openxmlformats.org/wordprocessingml/2006/main" xmlns:w14="http://schemas.microsoft.com/office/word/2010/wordml" xmlns:wpg="http://schemas.microsoft.com/office/word/2010/wordprocessingGroup" xmlns:wpi="http://schemas.microsoft.com/office/word/2010/wordprocessingInk" xmlns:wne="http://schemas.microsoft.com/office/word/2006/wordml" xmlns:wps="http://schemas.microsoft.com/office/word/2010/wordprocessingShape" mc:Ignorable="w14 wp14">
+  <w:docDefaults>
+    <w:rPrDefault>
+      <w:rPr>
+        <w:rFonts w:asciiTheme="minorHAnsi" w:eastAsiaTheme="minorHAnsi" w:hAnsiTheme="minorHAnsi" w:cstheme="minorBidi"/>
+        <w:sz w:val="22"/>
+        <w:szCs w:val="22"/>
+        <w:lang w:val="en-US" w:eastAsia="en-US" w:bidi="he-IL"/>
+      </w:rPr>
+    </w:rPrDefault>
+    <w:pPrDefault>
+      <w:pPr>
+        <w:spacing w:after="160" w:line="259" w:lineRule="auto"/>
+      </w:pPr>
+    </w:pPrDefault>
+  </w:docDefaults>
+  <w:latentStyles w:defLockedState="0" w:defUIPriority="99" w:defSemiHidden="1" w:defUnhideWhenUsed="1" w:defQFormat="0" w:count="267">
+    <w:lsdException w:name="Normal" w:semiHidden="0" w:uiPriority="0" w:unhideWhenUsed="0" w:qFormat="1"/>
+    <w:lsdException w:name="heading 1" w:semiHidden="0" w:uiPriority="9" w:unhideWhenUsed="0" w:qFormat="1"/>
+    <w:lsdException w:name="heading 2" w:uiPriority="9" w:qFormat="1"/>
+    <w:lsdException w:name="heading 3" w:uiPriority="9" w:qFormat="1"/>
+    <w:lsdException w:name="heading 4" w:uiPriority="9" w:qFormat="1"/>
+    <w:lsdException w:name="heading 5" w:uiPriority="9" w:qFormat="1"/>
+    <w:lsdException w:name="heading 6" w:uiPriority="9" w:qFormat="1"/>
+    <w:lsdException w:name="heading 7" w:uiPriority="9" w:qFormat="1"/>
+    <w:lsdException w:name="heading 8" w:uiPriority="9" w:qFormat="1"/>
+    <w:lsdException w:name="heading 9" w:uiPriority="9" w:qFormat="1"/>
+    <w:lsdException w:name="toc 1" w:uiPriority="39"/>
+    <w:lsdException w:name="toc 2" w:uiPriority="39"/>
+    <w:lsdException w:name="toc 3" w:uiPriority="39"/>
+    <w:lsdException w:name="toc 4" w:uiPriority="39"/>
+    <w:lsdException w:name="toc 5" w:uiPriority="39"/>
+    <w:lsdException w:name="toc 6" w:uiPriority="39"/>
+    <w:lsdException w:name="toc 7" w:uiPriority="39"/>
+    <w:lsdException w:name="toc 8" w:uiPriority="39"/>
+    <w:lsdException w:name="toc 9" w:uiPriority="39"/>
+    <w:lsdException w:name="caption" w:uiPriority="35" w:qFormat="1"/>
+    <w:lsdException w:name="Title" w:semiHidden="0" w:uiPriority="10" w:unhideWhenUsed="0" w:qFormat="1"/>
+    <w:lsdException w:name="Default Paragraph Font" w:uiPriority="1"/>
+    <w:lsdException w:name="Subtitle" w:semiHidden="0" w:uiPriority="11" w:unhideWhenUsed="0" w:qFormat="1"/>
+    <w:lsdException w:name="Strong" w:semiHidden="0" w:uiPriority="22" w:unhideWhenUsed="0" w:qFormat="1"/>
+    <w:lsdException w:name="Emphasis" w:semiHidden="0" w:uiPriority="20" w:unhideWhenUsed="0" w:qFormat="1"/>
+    <w:lsdException w:name="Table Grid" w:semiHidden="0" w:uiPriority="39" w:unhideWhenUsed="0"/>
+    <w:lsdException w:name="Placeholder Text" w:unhideWhenUsed="0"/>
+    <w:lsdException w:name="No Spacing" w:semiHidden="0" w:uiPriority="1" w:unhideWhenUsed="0" w:qFormat="1"/>
+    <w:lsdException w:name="Light Shading" w:semiHidden="0" w:uiPriority="60" w:unhideWhenUsed="0"/>
+    <w:lsdException w:name="Light List" w:semiHidden="0" w:uiPriority="61" w:unhideWhenUsed="0"/>
+    <w:lsdException w:name="Light Grid" w:semiHidden="0" w:uiPriority="62" w:unhideWhenUsed="0"/>
+    <w:lsdException w:name="Medium Shading 1" w:semiHidden="0" w:uiPriority="63" w:unhideWhenUsed="0"/>
+    <w:lsdException w:name="Medium Shading 2" w:semiHidden="0" w:uiPriority="64" w:unhideWhenUsed="0"/>
+    <w:lsdException w:name="Medium List 1" w:semiHidden="0" w:uiPriority="65" w:unhideWhenUsed="0"/>
+    <w:lsdException w:name="Medium List 2" w:semiHidden="0" w:uiPriority="66" w:unhideWhenUsed="0"/>
+    <w:lsdException w:name="Medium Grid 1" w:semiHidden="0" w:uiPriority="67" w:unhideWhenUsed="0"/>
+    <w:lsdException w:name="Medium Grid 2" w:semiHidden="0" w:uiPriority="68" w:unhideWhenUsed="0"/>
+    <w:lsdException w:name="Medium Grid 3" w:semiHidden="0" w:uiPriority="69" w:unhideWhenUsed="0"/>
+    <w:lsdException w:name="Dark List" w:semiHidden="0" w:uiPriority="70" w:unhideWhenUsed="0"/>
+    <w:lsdException w:name="Colorful Shading" w:semiHidden="0" w:uiPriority="71" w:unhideWhenUsed="0"/>
+    <w:lsdException w:name="Colorful List" w:semiHidden="0" w:uiPriority="72" w:unhideWhenUsed="0"/>
+    <w:lsdException w:name="Colorful Grid" w:semiHidden="0" w:uiPriority="73" w:unhideWhenUsed="0"/>
+    <w:lsdException w:name="Light Shading Accent 1" w:semiHidden="0" w:uiPriority="60" w:unhideWhenUsed="0"/>
+    <w:lsdException w:name="Light List Accent 1" w:semiHidden="0" w:uiPriority="61" w:unhideWhenUsed="0"/>
+    <w:lsdException w:name="Light Grid Accent 1" w:semiHidden="0" w:uiPriority="62" w:unhideWhenUsed="0"/>
+    <w:lsdException w:name="Medium Shading 1 Accent 1" w:semiHidden="0" w:uiPriority="63" w:unhideWhenUsed="0"/>
+    <w:lsdException w:name="Medium Shading 2 Accent 1" w:semiHidden="0" w:uiPriority="64" w:unhideWhenUsed="0"/>
+    <w:lsdException w:name="Medium List 1 Accent 1" w:semiHidden="0" w:uiPriority="65" w:unhideWhenUsed="0"/>
+    <w:lsdException w:name="Revision" w:unhideWhenUsed="0"/>
+    <w:lsdException w:name="List Paragraph" w:semiHidden="0" w:uiPriority="34" w:unhideWhenUsed="0" w:qFormat="1"/>
+    <w:lsdException w:name="Quote" w:semiHidden="0" w:uiPriority="29" w:unhideWhenUsed="0" w:qFormat="1"/>
+    <w:lsdException w:name="Intense Quote" w:semiHidden="0" w:uiPriority="30" w:unhideWhenUsed="0" w:qFormat="1"/>
+    <w:lsdException w:name="Medium List 2 Accent 1" w:semiHidden="0" w:uiPriority="66" w:unhideWhenUsed="0"/>
+    <w:lsdException w:name="Medium Grid 1 Accent 1" w:semiHidden="0" w:uiPriority="67" w:unhideWhenUsed="0"/>
+    <w:lsdException w:name="Medium Grid 2 Accent 1" w:semiHidden="0" w:uiPriority="68" w:unhideWhenUsed="0"/>
+    <w:lsdException w:name="Medium Grid 3 Accent 1" w:semiHidden="0" w:uiPriority="69" w:unhideWhenUsed="0"/>
+    <w:lsdException w:name="Dark List Accent 1" w:semiHidden="0" w:uiPriority="70" w:unhideWhenUsed="0"/>
+    <w:lsdException w:name="Colorful Shading Accent 1" w:semiHidden="0" w:uiPriority="71" w:unhideWhenUsed="0"/>
+    <w:lsdException w:name="Colorful List Accent 1" w:semiHidden="0" w:uiPriority="72" w:unhideWhenUsed="0"/>
+    <w:lsdException w:name="Colorful Grid Accent 1" w:semiHidden="0" w:uiPriority="73" w:unhideWhenUsed="0"/>
+    <w:lsdException w:name="Light Shading Accent 2" w:semiHidden="0" w:uiPriority="60" w:unhideWhenUsed="0"/>
+    <w:lsdException w:name="Light List Accent 2" w:semiHidden="0" w:uiPriority="61" w:unhideWhenUsed="0"/>
+    <w:lsdException w:name="Light Grid Accent 2" w:semiHidden="0" w:uiPriority="62" w:unhideWhenUsed="0"/>
+    <w:lsdException w:name="Medium Shading 1 Accent 2" w:semiHidden="0" w:uiPriority="63" w:unhideWhenUsed="0"/>
+    <w:lsdException w:name="Medium Shading 2 Accent 2" w:semiHidden="0" w:uiPriority="64" w:unhideWhenUsed="0"/>
+    <w:lsdException w:name="Medium List 1 Accent 2" w:semiHidden="0" w:uiPriority="65" w:unhideWhenUsed="0"/>
+    <w:lsdException w:name="Medium List 2 Accent 2" w:semiHidden="0" w:uiPriority="66" w:unhideWhenUsed="0"/>
+    <w:lsdException w:name="Medium Grid 1 Accent 2" w:semiHidden="0" w:uiPriority="67" w:unhideWhenUsed="0"/>
+    <w:lsdException w:name="Medium Grid 2 Accent 2" w:semiHidden="0" w:uiPriority="68" w:unhideWhenUsed="0"/>
+    <w:lsdException w:name="Medium Grid 3 Accent 2" w:semiHidden="0" w:uiPriority="69" w:unhideWhenUsed="0"/>
+    <w:lsdException w:name="Dark List Accent 2" w:semiHidden="0" w:uiPriority="70" w:unhideWhenUsed="0"/>
+    <w:lsdException w:name="Colorful Shading Accent 2" w:semiHidden="0" w:uiPriority="71" w:unhideWhenUsed="0"/>
+    <w:lsdException w:name="Colorful List Accent 2" w:semiHidden="0" w:uiPriority="72" w:unhideWhenUsed="0"/>
+    <w:lsdException w:name="Colorful Grid Accent 2" w:semiHidden="0" w:uiPriority="73" w:unhideWhenUsed="0"/>
+    <w:lsdException w:name="Light Shading Accent 3" w:semiHidden="0" w:uiPriority="60" w:unhideWhenUsed="0"/>
+    <w:lsdException w:name="Light List Accent 3" w:semiHidden="0" w:uiPriority="61" w:unhideWhenUsed="0"/>
+    <w:lsdException w:name="Light Grid Accent 3" w:semiHidden="0" w:uiPriority="62" w:unhideWhenUsed="0"/>
+    <w:lsdException w:name="Medium Shading 1 Accent 3" w:semiHidden="0" w:uiPriority="63" w:unhideWhenUsed="0"/>
+    <w:lsdException w:name="Medium Shading 2 Accent 3" w:semiHidden="0" w:uiPriority="64" w:unhideWhenUsed="0"/>
+    <w:lsdException w:name="Medium List 1 Accent 3" w:semiHidden="0" w:uiPriority="65" w:unhideWhenUsed="0"/>
+    <w:lsdException w:name="Medium List 2 Accent 3" w:semiHidden="0" w:uiPriority="66" w:unhideWhenUsed="0"/>
+    <w:lsdException w:name="Medium Grid 1 Accent 3" w:semiHidden="0" w:uiPriority="67" w:unhideWhenUsed="0"/>
+    <w:lsdException w:name="Medium Grid 2 Accent 3" w:semiHidden="0" w:uiPriority="68" w:unhideWhenUsed="0"/>
+    <w:lsdException w:name="Medium Grid 3 Accent 3" w:semiHidden="0" w:uiPriority="69" w:unhideWhenUsed="0"/>
+    <w:lsdException w:name="Dark List Accent 3" w:semiHidden="0" w:uiPriority="70" w:unhideWhenUsed="0"/>
+    <w:lsdException w:name="Colorful Shading Accent 3" w:semiHidden="0" w:uiPriority="71" w:unhideWhenUsed="0"/>
+    <w:lsdException w:name="Colorful List Accent 3" w:semiHidden="0" w:uiPriority="72" w:unhideWhenUsed="0"/>
+    <w:lsdException w:name="Colorful Grid Accent 3" w:semiHidden="0" w:uiPriority="73" w:unhideWhenUsed="0"/>
+    <w:lsdException w:name="Light Shading Accent 4" w:semiHidden="0" w:uiPriority="60" w:unhideWhenUsed="0"/>
+    <w:lsdException w:name="Light List Accent 4" w:semiHidden="0" w:uiPriority="61" w:unhideWhenUsed="0"/>
+    <w:lsdException w:name="Light Grid Accent 4" w:semiHidden="0" w:uiPriority="62" w:unhideWhenUsed="0"/>
+    <w:lsdException w:name="Medium Shading 1 Accent 4" w:semiHidden="0" w:uiPriority="63" w:unhideWhenUsed="0"/>
+    <w:lsdException w:name="Medium Shading 2 Accent 4" w:semiHidden="0" w:uiPriority="64" w:unhideWhenUsed="0"/>
+    <w:lsdException w:name="Medium List 1 Accent 4" w:semiHidden="0" w:uiPriority="65" w:unhideWhenUsed="0"/>
+    <w:lsdException w:name="Medium List 2 Accent 4" w:semiHidden="0" w:uiPriority="66" w:unhideWhenUsed="0"/>
+    <w:lsdException w:name="Medium Grid 1 Accent 4" w:semiHidden="0" w:uiPriority="67" w:unhideWhenUsed="0"/>
+    <w:lsdException w:name="Medium Grid 2 Accent 4" w:semiHidden="0" w:uiPriority="68" w:unhideWhenUsed="0"/>
+    <w:lsdException w:name="Medium Grid 3 Accent 4" w:semiHidden="0" w:uiPriority="69" w:unhideWhenUsed="0"/>
+    <w:lsdException w:name="Dark List Accent 4" w:semiHidden="0" w:uiPriority="70" w:unhideWhenUsed="0"/>
+    <w:lsdException w:name="Colorful Shading Accent 4" w:semiHidden="0" w:uiPriority="71" w:unhideWhenUsed="0"/>
+    <w:lsdException w:name="Colorful List Accent 4" w:semiHidden="0" w:uiPriority="72" w:unhideWhenUsed="0"/>
+    <w:lsdException w:name="Colorful Grid Accent 4" w:semiHidden="0" w:uiPriority="73" w:unhideWhenUsed="0"/>
+    <w:lsdException w:name="Light Shading Accent 5" w:semiHidden="0" w:uiPriority="60" w:unhideWhenUsed="0"/>
+    <w:lsdException w:name="Light List Accent 5" w:semiHidden="0" w:uiPriority="61" w:unhideWhenUsed="0"/>
+    <w:lsdException w:name="Light Grid Accent 5" w:semiHidden="0" w:uiPriority="62" w:unhideWhenUsed="0"/>
+    <w:lsdException w:name="Medium Shading 1 Accent 5" w:semiHidden="0" w:uiPriority="63" w:unhideWhenUsed="0"/>
+    <w:lsdException w:name="Medium Shading 2 Accent 5" w:semiHidden="0" w:uiPriority="64" w:unhideWhenUsed="0"/>
+    <w:lsdException w:name="Medium List 1 Accent 5" w:semiHidden="0" w:uiPriority="65" w:unhideWhenUsed="0"/>
+    <w:lsdException w:name="Medium List 2 Accent 5" w:semiHidden="0" w:uiPriority="66" w:unhideWhenUsed="0"/>
+    <w:lsdException w:name="Medium Grid 1 Accent 5" w:semiHidden="0" w:uiPriority="67" w:unhideWhenUsed="0"/>
+    <w:lsdException w:name="Medium Grid 2 Accent 5" w:semiHidden="0" w:uiPriority="68" w:unhideWhenUsed="0"/>
+    <w:lsdException w:name="Medium Grid 3 Accent 5" w:semiHidden="0" w:uiPriority="69" w:unhideWhenUsed="0"/>
+    <w:lsdException w:name="Dark List Accent 5" w:semiHidden="0" w:uiPriority="70" w:unhideWhenUsed="0"/>
+    <w:lsdException w:name="Colorful Shading Accent 5" w:semiHidden="0" w:uiPriority="71" w:unhideWhenUsed="0"/>
+    <w:lsdException w:name="Colorful List Accent 5" w:semiHidden="0" w:uiPriority="72" w:unhideWhenUsed="0"/>
+    <w:lsdException w:name="Colorful Grid Accent 5" w:semiHidden="0" w:uiPriority="73" w:unhideWhenUsed="0"/>
+    <w:lsdException w:name="Light Shading Accent 6" w:semiHidden="0" w:uiPriority="60" w:unhideWhenUsed="0"/>
+    <w:lsdException w:name="Light List Accent 6" w:semiHidden="0" w:uiPriority="61" w:unhideWhenUsed="0"/>
+    <w:lsdException w:name="Light Grid Accent 6" w:semiHidden="0" w:uiPriority="62" w:unhideWhenUsed="0"/>
+    <w:lsdException w:name="Medium Shading 1 Accent 6" w:semiHidden="0" w:uiPriority="63" w:unhideWhenUsed="0"/>
+    <w:lsdException w:name="Medium Shading 2 Accent 6" w:semiHidden="0" w:uiPriority="64" w:unhideWhenUsed="0"/>
+    <w:lsdException w:name="Medium List 1 Accent 6" w:semiHidden="0" w:uiPriority="65" w:unhideWhenUsed="0"/>
+    <w:lsdException w:name="Medium List 2 Accent 6" w:semiHidden="0" w:uiPriority="66" w:unhideWhenUsed="0"/>
+    <w:lsdException w:name="Medium Grid 1 Accent 6" w:semiHidden="0" w:uiPriority="67" w:unhideWhenUsed="0"/>
+    <w:lsdException w:name="Medium Grid 2 Accent 6" w:semiHidden="0" w:uiPriority="68" w:unhideWhenUsed="0"/>
+    <w:lsdException w:name="Medium Grid 3 Accent 6" w:semiHidden="0" w:uiPriority="69" w:unhideWhenUsed="0"/>
+    <w:lsdException w:name="Dark List Accent 6" w:semiHidden="0" w:uiPriority="70" w:unhideWhenUsed="0"/>
+    <w:lsdException w:name="Colorful Shading Accent 6" w:semiHidden="0" w:uiPriority="71" w:unhideWhenUsed="0"/>
+    <w:lsdException w:name="Colorful List Accent 6" w:semiHidden="0" w:uiPriority="72" w:unhideWhenUsed="0"/>
+    <w:lsdException w:name="Colorful Grid Accent 6" w:semiHidden="0" w:uiPriority="73" w:unhideWhenUsed="0"/>
+    <w:lsdException w:name="Subtle Emphasis" w:semiHidden="0" w:uiPriority="19" w:unhideWhenUsed="0" w:qFormat="1"/>
+    <w:lsdException w:name="Intense Emphasis" w:semiHidden="0" w:uiPriority="21" w:unhideWhenUsed="0" w:qFormat="1"/>
+    <w:lsdException w:name="Subtle Reference" w:semiHidden="0" w:uiPriority="31" w:unhideWhenUsed="0" w:qFormat="1"/>
+    <w:lsdException w:name="Intense Reference" w:semiHidden="0" w:uiPriority="32" w:unhideWhenUsed="0" w:qFormat="1"/>
+    <w:lsdException w:name="Book Title" w:semiHidden="0" w:uiPriority="33" w:unhideWhenUsed="0" w:qFormat="1"/>
+    <w:lsdException w:name="Bibliography" w:uiPriority="37"/>
+    <w:lsdException w:name="TOC Heading" w:uiPriority="39" w:qFormat="1"/>
+  </w:latentStyles>
+  <w:style w:type="paragraph" w:default="1" w:styleId="Normal">
+    <w:name w:val="Normal"/>
+    <w:qFormat/>
+  </w:style>
+  <w:style w:type="character" w:default="1" w:styleId="DefaultParagraphFont">
+    <w:name w:val="Default Paragraph Font"/>
+    <w:uiPriority w:val="1"/>
+    <w:semiHidden/>
+    <w:unhideWhenUsed/>
+  </w:style>
+  <w:style w:type="table" w:default="1" w:styleId="TableNormal">
+    <w:name w:val="Normal Table"/>
+    <w:uiPriority w:val="99"/>
+    <w:semiHidden/>
+    <w:unhideWhenUsed/>
+    <w:tblPr>
+      <w:tblInd w:w="0" w:type="dxa"/>
+      <w:tblCellMar>
+        <w:top w:w="0" w:type="dxa"/>
+        <w:left w:w="108" w:type="dxa"/>
+        <w:bottom w:w="0" w:type="dxa"/>
+        <w:right w:w="108" w:type="dxa"/>
+      </w:tblCellMar>
+    </w:tblPr>
+  </w:style>
+  <w:style w:type="numbering" w:default="1" w:styleId="NoList">
+    <w:name w:val="No List"/>
+    <w:uiPriority w:val="99"/>
+    <w:semiHidden/>
+    <w:unhideWhenUsed/>
+  </w:style>
+  <w:style w:type="paragraph" w:styleId="Title">
+    <w:name w:val="Title"/>
+    <w:basedOn w:val="Normal"/>
+    <w:next w:val="Normal"/>
+    <w:link w:val="TitleChar"/>
+    <w:uiPriority w:val="10"/>
+    <w:qFormat/>
+    <w:rsid w:val="003F6C48"/>
+    <w:pPr>
+      <w:spacing w:after="0" w:line="240" w:lineRule="auto"/>
+      <w:contextualSpacing/>
+    </w:pPr>
+    <w:rPr>
+      <w:rFonts w:asciiTheme="majorHAnsi" w:eastAsiaTheme="majorEastAsia" w:hAnsiTheme="majorHAnsi" w:cstheme="majorBidi"/>
+      <w:spacing w:val="-10"/>
+      <w:kern w:val="28"/>
+      <w:sz w:val="56"/>
+      <w:szCs w:val="56"/>
+    </w:rPr>
+  </w:style>
+  <w:style w:type="character" w:customStyle="1" w:styleId="TitleChar">
+    <w:name w:val="Title Char"/>
+    <w:basedOn w:val="DefaultParagraphFont"/>
+    <w:link w:val="Title"/>
+    <w:uiPriority w:val="10"/>
+    <w:rsid w:val="003F6C48"/>
+    <w:rPr>
+      <w:rFonts w:asciiTheme="majorHAnsi" w:eastAsiaTheme="majorEastAsia" w:hAnsiTheme="majorHAnsi" w:cstheme="majorBidi"/>
+      <w:spacing w:val="-10"/>
+      <w:kern w:val="28"/>
+      <w:sz w:val="56"/>
+      <w:szCs w:val="56"/>
+    </w:rPr>
+  </w:style>
+  <w:style w:type="paragraph" w:styleId="ListParagraph">
+    <w:name w:val="List Paragraph"/>
+    <w:basedOn w:val="Normal"/>
+    <w:uiPriority w:val="34"/>
+    <w:qFormat/>
+    <w:rsid w:val="008428E2"/>
+    <w:pPr>
+      <w:ind w:left="720"/>
+      <w:contextualSpacing/>
+    </w:pPr>
+  </w:style>
+  <w:style w:type="character" w:styleId="Hyperlink">
+    <w:name w:val="Hyperlink"/>
+    <w:basedOn w:val="DefaultParagraphFont"/>
+    <w:uiPriority w:val="99"/>
+    <w:unhideWhenUsed/>
+    <w:rsid w:val="008428E2"/>
+    <w:rPr>
+      <w:color w:val="0563C1" w:themeColor="hyperlink"/>
+      <w:u w:val="single"/>
+    </w:rPr>
+  </w:style>
+  <w:style w:type="paragraph" w:styleId="HTMLPreformatted">
+    <w:name w:val="HTML Preformatted"/>
+    <w:basedOn w:val="Normal"/>
+    <w:link w:val="HTMLPreformattedChar"/>
+    <w:uiPriority w:val="99"/>
+    <w:semiHidden/>
+    <w:unhideWhenUsed/>
+    <w:rsid w:val="00C67FB0"/>
+    <w:pPr>
+      <w:tabs>
+        <w:tab w:val="left" w:pos="916"/>
+        <w:tab w:val="left" w:pos="1832"/>
+        <w:tab w:val="left" w:pos="2748"/>
+        <w:tab w:val="left" w:pos="3664"/>
+        <w:tab w:val="left" w:pos="4580"/>
+        <w:tab w:val="left" w:pos="5496"/>
+        <w:tab w:val="left" w:pos="6412"/>
+        <w:tab w:val="left" w:pos="7328"/>
+        <w:tab w:val="left" w:pos="8244"/>
+        <w:tab w:val="left" w:pos="9160"/>
+        <w:tab w:val="left" w:pos="10076"/>
+        <w:tab w:val="left" w:pos="10992"/>
+        <w:tab w:val="left" w:pos="11908"/>
+        <w:tab w:val="left" w:pos="12824"/>
+        <w:tab w:val="left" w:pos="13740"/>
+        <w:tab w:val="left" w:pos="14656"/>
+      </w:tabs>
+      <w:spacing w:after="0" w:line="240" w:lineRule="auto"/>
+    </w:pPr>
+    <w:rPr>
+      <w:rFonts w:ascii="Courier New" w:eastAsia="Times New Roman" w:hAnsi="Courier New" w:cs="Courier New"/>
+      <w:sz w:val="20"/>
+      <w:szCs w:val="20"/>
+    </w:rPr>
+  </w:style>
+  <w:style w:type="character" w:customStyle="1" w:styleId="HTMLPreformattedChar">
+    <w:name w:val="HTML Preformatted Char"/>
+    <w:basedOn w:val="DefaultParagraphFont"/>
+    <w:link w:val="HTMLPreformatted"/>
+    <w:uiPriority w:val="99"/>
+    <w:semiHidden/>
+    <w:rsid w:val="00C67FB0"/>
+    <w:rPr>
+      <w:rFonts w:ascii="Courier New" w:eastAsia="Times New Roman" w:hAnsi="Courier New" w:cs="Courier New"/>
+      <w:sz w:val="20"/>
+      <w:szCs w:val="20"/>
     </w:rPr>
   </w:style>
 </w:styles>
@@ -1481,7 +1758,7 @@
   <a:extraClrSchemeLst/>
   <a:extLst>
     <a:ext uri="{05A4C25C-085E-4340-85A3-A5531E510DB2}">
-      <thm15:themeFamily xmlns:thm15="http://schemas.microsoft.com/office/thememl/2012/main" name="Office Theme" id="{62F939B6-93AF-4DB8-9C6B-D6C7DFDC589F}" vid="{4A3C46E8-61CC-4603-A589-7422A47A8E4A}"/>
+      <thm15:themeFamily xmlns:thm15="http://schemas.microsoft.com/office/thememl/2012/main" xmlns="" name="Office Theme" id="{62F939B6-93AF-4DB8-9C6B-D6C7DFDC589F}" vid="{4A3C46E8-61CC-4603-A589-7422A47A8E4A}"/>
     </a:ext>
   </a:extLst>
 </a:theme>

</xml_diff>

<commit_message>
colorIntrepulate , removed gilad folder , added some stuff on TODO
</commit_message>
<xml_diff>
--- a/TODO.docx
+++ b/TODO.docx
@@ -401,7 +401,16 @@
         <w:t>Maybe change scale</w:t>
       </w:r>
     </w:p>
-    <w:p/>
+    <w:p>
+      <w:pPr>
+        <w:pStyle w:val="ListParagraph"/>
+      </w:pPr>
+    </w:p>
+    <w:p>
+      <w:pPr>
+        <w:pStyle w:val="ListParagraph"/>
+      </w:pPr>
+    </w:p>
     <w:p>
       <w:pPr>
         <w:pStyle w:val="ListParagraph"/>
@@ -411,7 +420,19 @@
         </w:numPr>
       </w:pPr>
       <w:r>
-        <w:t>fix legend - borders</w:t>
+        <w:t>make each view call table with his data</w:t>
+      </w:r>
+    </w:p>
+    <w:p>
+      <w:pPr>
+        <w:pStyle w:val="ListParagraph"/>
+        <w:numPr>
+          <w:ilvl w:val="1"/>
+          <w:numId w:val="4"/>
+        </w:numPr>
+      </w:pPr>
+      <w:r>
+        <w:t>fix table css</w:t>
       </w:r>
     </w:p>
     <w:p>
@@ -423,7 +444,13 @@
         </w:numPr>
       </w:pPr>
       <w:r>
-        <w:t>delete all console log but function names</w:t>
+        <w:t>use "</w:t>
+      </w:r>
+      <w:r>
+        <w:t>var colorIntrepulate = d3.interpolateGnBu;</w:t>
+      </w:r>
+      <w:r>
+        <w:t>"</w:t>
       </w:r>
     </w:p>
     <w:p>
@@ -435,19 +462,7 @@
         </w:numPr>
       </w:pPr>
       <w:r>
-        <w:t>make each view call table with his data</w:t>
-      </w:r>
-    </w:p>
-    <w:p>
-      <w:pPr>
-        <w:pStyle w:val="ListParagraph"/>
-        <w:numPr>
-          <w:ilvl w:val="1"/>
-          <w:numId w:val="4"/>
-        </w:numPr>
-      </w:pPr>
-      <w:r>
-        <w:t>fix table css</w:t>
+        <w:t>x Axis is gone.</w:t>
       </w:r>
     </w:p>
     <w:p>
@@ -459,16 +474,8 @@
         </w:numPr>
       </w:pPr>
       <w:r>
-        <w:t>use "</w:t>
-      </w:r>
-      <w:r>
-        <w:t>var colorIntrepulate = d3.interpolateGnBu;</w:t>
-      </w:r>
-      <w:r>
-        <w:t>"</w:t>
-      </w:r>
-      <w:bookmarkStart w:id="0" w:name="_GoBack"/>
-      <w:bookmarkEnd w:id="0"/>
+        <w:t>Css Legend</w:t>
+      </w:r>
     </w:p>
     <w:p>
       <w:pPr>
@@ -478,11 +485,61 @@
           <w:numId w:val="4"/>
         </w:numPr>
       </w:pPr>
+      <w:r>
+        <w:t xml:space="preserve">Main app js : </w:t>
+      </w:r>
+      <w:r>
+        <w:t>svg.select('#y-axis-text').text(showPercent ? "</w:t>
+      </w:r>
+      <w:r>
+        <w:rPr>
+          <w:rtl/>
+        </w:rPr>
+        <w:t>מצביעים</w:t>
+      </w:r>
+      <w:r>
+        <w:t xml:space="preserve"> </w:t>
+      </w:r>
+      <w:r>
+        <w:rPr>
+          <w:rtl/>
+        </w:rPr>
+        <w:t>באחוזים</w:t>
+      </w:r>
+      <w:r>
+        <w:t>" : "</w:t>
+      </w:r>
+      <w:r>
+        <w:rPr>
+          <w:rtl/>
+        </w:rPr>
+        <w:t>מצביעים</w:t>
+      </w:r>
+      <w:r>
+        <w:t>");</w:t>
+      </w:r>
     </w:p>
     <w:p>
       <w:pPr>
         <w:pStyle w:val="ListParagraph"/>
-        <w:ind w:left="1440"/>
+        <w:numPr>
+          <w:ilvl w:val="0"/>
+          <w:numId w:val="4"/>
+        </w:numPr>
+      </w:pPr>
+      <w:r>
+        <w:t>Add short user manual</w:t>
+      </w:r>
+      <w:bookmarkStart w:id="0" w:name="_GoBack"/>
+      <w:bookmarkEnd w:id="0"/>
+    </w:p>
+    <w:p>
+      <w:pPr>
+        <w:pStyle w:val="ListParagraph"/>
+        <w:numPr>
+          <w:ilvl w:val="0"/>
+          <w:numId w:val="4"/>
+        </w:numPr>
       </w:pPr>
     </w:p>
     <w:sectPr>

</xml_diff>

<commit_message>
population table. filter isnt working.
it will work on static table :|
</commit_message>
<xml_diff>
--- a/TODO.docx
+++ b/TODO.docx
@@ -439,18 +439,24 @@
       <w:pPr>
         <w:pStyle w:val="ListParagraph"/>
         <w:numPr>
+          <w:ilvl w:val="1"/>
+          <w:numId w:val="4"/>
+        </w:numPr>
+      </w:pPr>
+      <w:r>
+        <w:t>check your city title</w:t>
+      </w:r>
+    </w:p>
+    <w:p>
+      <w:pPr>
+        <w:pStyle w:val="ListParagraph"/>
+        <w:numPr>
           <w:ilvl w:val="0"/>
           <w:numId w:val="4"/>
         </w:numPr>
       </w:pPr>
       <w:r>
-        <w:t>use "</w:t>
-      </w:r>
-      <w:r>
-        <w:t>var colorIntrepulate = d3.interpolateGnBu;</w:t>
-      </w:r>
-      <w:r>
-        <w:t>"</w:t>
+        <w:t>line - labels</w:t>
       </w:r>
     </w:p>
     <w:p>
@@ -486,37 +492,7 @@
         </w:numPr>
       </w:pPr>
       <w:r>
-        <w:t xml:space="preserve">Main app js : </w:t>
-      </w:r>
-      <w:r>
-        <w:t>svg.select('#y-axis-text').text(showPercent ? "</w:t>
-      </w:r>
-      <w:r>
-        <w:rPr>
-          <w:rtl/>
-        </w:rPr>
-        <w:t>מצביעים</w:t>
-      </w:r>
-      <w:r>
-        <w:t xml:space="preserve"> </w:t>
-      </w:r>
-      <w:r>
-        <w:rPr>
-          <w:rtl/>
-        </w:rPr>
-        <w:t>באחוזים</w:t>
-      </w:r>
-      <w:r>
-        <w:t>" : "</w:t>
-      </w:r>
-      <w:r>
-        <w:rPr>
-          <w:rtl/>
-        </w:rPr>
-        <w:t>מצביעים</w:t>
-      </w:r>
-      <w:r>
-        <w:t>");</w:t>
+        <w:t>Add short user manual</w:t>
       </w:r>
     </w:p>
     <w:p>
@@ -528,19 +504,37 @@
         </w:numPr>
       </w:pPr>
       <w:r>
-        <w:t>Add short user manual</w:t>
+        <w:t>Total number of votes on each view</w:t>
+      </w:r>
+    </w:p>
+    <w:p>
+      <w:pPr>
+        <w:pStyle w:val="ListParagraph"/>
+        <w:numPr>
+          <w:ilvl w:val="1"/>
+          <w:numId w:val="4"/>
+        </w:numPr>
+      </w:pPr>
+      <w:r>
+        <w:t>Also, sum each cluster's population</w:t>
+      </w:r>
+    </w:p>
+    <w:p>
+      <w:pPr>
+        <w:pStyle w:val="ListParagraph"/>
+        <w:numPr>
+          <w:ilvl w:val="0"/>
+          <w:numId w:val="4"/>
+        </w:numPr>
+      </w:pPr>
+      <w:r>
+        <w:t>Clickable ENGLISH-HEBREW</w:t>
+      </w:r>
+      <w:r>
+        <w:t>-GERMAN</w:t>
       </w:r>
       <w:bookmarkStart w:id="0" w:name="_GoBack"/>
       <w:bookmarkEnd w:id="0"/>
-    </w:p>
-    <w:p>
-      <w:pPr>
-        <w:pStyle w:val="ListParagraph"/>
-        <w:numPr>
-          <w:ilvl w:val="0"/>
-          <w:numId w:val="4"/>
-        </w:numPr>
-      </w:pPr>
     </w:p>
     <w:sectPr>
       <w:pgSz w:w="12240" w:h="15840"/>

</xml_diff>

<commit_message>
English is now supported
no buttons yet.
to check: in mainapp.js put laguage=1;
</commit_message>
<xml_diff>
--- a/TODO.docx
+++ b/TODO.docx
@@ -414,6 +414,65 @@
     <w:p>
       <w:pPr>
         <w:pStyle w:val="ListParagraph"/>
+      </w:pPr>
+    </w:p>
+    <w:p>
+      <w:pPr>
+        <w:pStyle w:val="ListParagraph"/>
+      </w:pPr>
+    </w:p>
+    <w:p>
+      <w:pPr>
+        <w:pStyle w:val="ListParagraph"/>
+      </w:pPr>
+    </w:p>
+    <w:p>
+      <w:pPr>
+        <w:pStyle w:val="ListParagraph"/>
+      </w:pPr>
+    </w:p>
+    <w:p>
+      <w:pPr>
+        <w:pStyle w:val="ListParagraph"/>
+      </w:pPr>
+    </w:p>
+    <w:p>
+      <w:pPr>
+        <w:pStyle w:val="ListParagraph"/>
+      </w:pPr>
+    </w:p>
+    <w:p>
+      <w:pPr>
+        <w:pStyle w:val="ListParagraph"/>
+      </w:pPr>
+    </w:p>
+    <w:p>
+      <w:pPr>
+        <w:pStyle w:val="ListParagraph"/>
+      </w:pPr>
+    </w:p>
+    <w:p>
+      <w:pPr>
+        <w:pStyle w:val="ListParagraph"/>
+      </w:pPr>
+    </w:p>
+    <w:p>
+      <w:pPr>
+        <w:pStyle w:val="ListParagraph"/>
+      </w:pPr>
+    </w:p>
+    <w:p>
+      <w:pPr>
+        <w:pStyle w:val="ListParagraph"/>
+      </w:pPr>
+      <w:r>
+        <w:lastRenderedPageBreak/>
+        <w:t>TODO</w:t>
+      </w:r>
+    </w:p>
+    <w:p>
+      <w:pPr>
+        <w:pStyle w:val="ListParagraph"/>
         <w:numPr>
           <w:ilvl w:val="0"/>
           <w:numId w:val="4"/>
@@ -444,8 +503,10 @@
         </w:numPr>
       </w:pPr>
       <w:r>
-        <w:t>check your city title</w:t>
-      </w:r>
+        <w:t>think of fancy filter( filter by cluster…)</w:t>
+      </w:r>
+      <w:bookmarkStart w:id="0" w:name="_GoBack"/>
+      <w:bookmarkEnd w:id="0"/>
     </w:p>
     <w:p>
       <w:pPr>
@@ -528,13 +589,105 @@
         </w:numPr>
       </w:pPr>
       <w:r>
-        <w:t>Clickable ENGLISH-HEBREW</w:t>
-      </w:r>
-      <w:r>
-        <w:t>-GERMAN</w:t>
-      </w:r>
-      <w:bookmarkStart w:id="0" w:name="_GoBack"/>
-      <w:bookmarkEnd w:id="0"/>
+        <w:t>2 more line 2 legend – dashed line in the rect</w:t>
+      </w:r>
+    </w:p>
+    <w:p>
+      <w:pPr>
+        <w:pStyle w:val="ListParagraph"/>
+        <w:numPr>
+          <w:ilvl w:val="0"/>
+          <w:numId w:val="4"/>
+        </w:numPr>
+      </w:pPr>
+      <w:r>
+        <w:t xml:space="preserve">Tooltip: do d3.tip tips </w:t>
+      </w:r>
+    </w:p>
+    <w:p>
+      <w:pPr>
+        <w:pStyle w:val="ListParagraph"/>
+        <w:numPr>
+          <w:ilvl w:val="0"/>
+          <w:numId w:val="4"/>
+        </w:numPr>
+      </w:pPr>
+      <w:r>
+        <w:rPr>
+          <w:noProof/>
+        </w:rPr>
+        <w:drawing>
+          <wp:inline distT="0" distB="0" distL="0" distR="0" wp14:anchorId="752D1D35" wp14:editId="0006E43D">
+            <wp:extent cx="2231409" cy="1150312"/>
+            <wp:effectExtent l="0" t="0" r="0" b="0"/>
+            <wp:docPr id="1" name="Picture 1"/>
+            <wp:cNvGraphicFramePr>
+              <a:graphicFrameLocks xmlns:a="http://schemas.openxmlformats.org/drawingml/2006/main" noChangeAspect="1"/>
+            </wp:cNvGraphicFramePr>
+            <a:graphic xmlns:a="http://schemas.openxmlformats.org/drawingml/2006/main">
+              <a:graphicData uri="http://schemas.openxmlformats.org/drawingml/2006/picture">
+                <pic:pic xmlns:pic="http://schemas.openxmlformats.org/drawingml/2006/picture">
+                  <pic:nvPicPr>
+                    <pic:cNvPr id="0" name=""/>
+                    <pic:cNvPicPr/>
+                  </pic:nvPicPr>
+                  <pic:blipFill>
+                    <a:blip r:embed="rId8"/>
+                    <a:stretch>
+                      <a:fillRect/>
+                    </a:stretch>
+                  </pic:blipFill>
+                  <pic:spPr>
+                    <a:xfrm>
+                      <a:off x="0" y="0"/>
+                      <a:ext cx="2233939" cy="1151616"/>
+                    </a:xfrm>
+                    <a:prstGeom prst="rect">
+                      <a:avLst/>
+                    </a:prstGeom>
+                  </pic:spPr>
+                </pic:pic>
+              </a:graphicData>
+            </a:graphic>
+          </wp:inline>
+        </w:drawing>
+      </w:r>
+    </w:p>
+    <w:p>
+      <w:pPr>
+        <w:pStyle w:val="ListParagraph"/>
+        <w:numPr>
+          <w:ilvl w:val="0"/>
+          <w:numId w:val="4"/>
+        </w:numPr>
+      </w:pPr>
+      <w:r>
+        <w:t>bootstarp stripe table</w:t>
+      </w:r>
+    </w:p>
+    <w:p>
+      <w:pPr>
+        <w:pStyle w:val="ListParagraph"/>
+        <w:numPr>
+          <w:ilvl w:val="0"/>
+          <w:numId w:val="4"/>
+        </w:numPr>
+      </w:pPr>
+      <w:r>
+        <w:t>change colors.</w:t>
+      </w:r>
+    </w:p>
+    <w:p>
+      <w:pPr>
+        <w:pStyle w:val="ListParagraph"/>
+        <w:numPr>
+          <w:ilvl w:val="0"/>
+          <w:numId w:val="4"/>
+        </w:numPr>
+      </w:pPr>
+      <w:r>
+        <w:t>Hebrew English buttons (radio)</w:t>
+      </w:r>
     </w:p>
     <w:sectPr>
       <w:pgSz w:w="12240" w:h="15840"/>
@@ -1257,6 +1410,36 @@
       <w:szCs w:val="20"/>
     </w:rPr>
   </w:style>
+  <w:style w:type="paragraph" w:styleId="BalloonText">
+    <w:name w:val="Balloon Text"/>
+    <w:basedOn w:val="Normal"/>
+    <w:link w:val="BalloonTextChar"/>
+    <w:uiPriority w:val="99"/>
+    <w:semiHidden/>
+    <w:unhideWhenUsed/>
+    <w:rsid w:val="003F1AED"/>
+    <w:pPr>
+      <w:spacing w:after="0" w:line="240" w:lineRule="auto"/>
+    </w:pPr>
+    <w:rPr>
+      <w:rFonts w:ascii="Tahoma" w:hAnsi="Tahoma" w:cs="Tahoma"/>
+      <w:sz w:val="16"/>
+      <w:szCs w:val="16"/>
+    </w:rPr>
+  </w:style>
+  <w:style w:type="character" w:customStyle="1" w:styleId="BalloonTextChar">
+    <w:name w:val="Balloon Text Char"/>
+    <w:basedOn w:val="DefaultParagraphFont"/>
+    <w:link w:val="BalloonText"/>
+    <w:uiPriority w:val="99"/>
+    <w:semiHidden/>
+    <w:rsid w:val="003F1AED"/>
+    <w:rPr>
+      <w:rFonts w:ascii="Tahoma" w:hAnsi="Tahoma" w:cs="Tahoma"/>
+      <w:sz w:val="16"/>
+      <w:szCs w:val="16"/>
+    </w:rPr>
+  </w:style>
 </w:styles>
 </file>
 
@@ -1549,6 +1732,36 @@
       <w:rFonts w:ascii="Courier New" w:eastAsia="Times New Roman" w:hAnsi="Courier New" w:cs="Courier New"/>
       <w:sz w:val="20"/>
       <w:szCs w:val="20"/>
+    </w:rPr>
+  </w:style>
+  <w:style w:type="paragraph" w:styleId="BalloonText">
+    <w:name w:val="Balloon Text"/>
+    <w:basedOn w:val="Normal"/>
+    <w:link w:val="BalloonTextChar"/>
+    <w:uiPriority w:val="99"/>
+    <w:semiHidden/>
+    <w:unhideWhenUsed/>
+    <w:rsid w:val="003F1AED"/>
+    <w:pPr>
+      <w:spacing w:after="0" w:line="240" w:lineRule="auto"/>
+    </w:pPr>
+    <w:rPr>
+      <w:rFonts w:ascii="Tahoma" w:hAnsi="Tahoma" w:cs="Tahoma"/>
+      <w:sz w:val="16"/>
+      <w:szCs w:val="16"/>
+    </w:rPr>
+  </w:style>
+  <w:style w:type="character" w:customStyle="1" w:styleId="BalloonTextChar">
+    <w:name w:val="Balloon Text Char"/>
+    <w:basedOn w:val="DefaultParagraphFont"/>
+    <w:link w:val="BalloonText"/>
+    <w:uiPriority w:val="99"/>
+    <w:semiHidden/>
+    <w:rsid w:val="003F1AED"/>
+    <w:rPr>
+      <w:rFonts w:ascii="Tahoma" w:hAnsi="Tahoma" w:cs="Tahoma"/>
+      <w:sz w:val="16"/>
+      <w:szCs w:val="16"/>
     </w:rPr>
   </w:style>
 </w:styles>
@@ -1809,7 +2022,7 @@
   <a:extraClrSchemeLst/>
   <a:extLst>
     <a:ext uri="{05A4C25C-085E-4340-85A3-A5531E510DB2}">
-      <thm15:themeFamily xmlns:thm15="http://schemas.microsoft.com/office/thememl/2012/main" xmlns="" name="Office Theme" id="{62F939B6-93AF-4DB8-9C6B-D6C7DFDC589F}" vid="{4A3C46E8-61CC-4603-A589-7422A47A8E4A}"/>
+      <thm15:themeFamily xmlns="" xmlns:thm15="http://schemas.microsoft.com/office/thememl/2012/main" name="Office Theme" id="{62F939B6-93AF-4DB8-9C6B-D6C7DFDC589F}" vid="{4A3C46E8-61CC-4603-A589-7422A47A8E4A}"/>
     </a:ext>
   </a:extLst>
 </a:theme>

</xml_diff>

<commit_message>
table not shrinking anymore :)
</commit_message>
<xml_diff>
--- a/TODO.docx
+++ b/TODO.docx
@@ -316,12 +316,14 @@
           <w:u w:val="single"/>
         </w:rPr>
       </w:pPr>
+      <w:proofErr w:type="gramStart"/>
       <w:r>
         <w:rPr>
           <w:u w:val="single"/>
         </w:rPr>
         <w:t>colors</w:t>
       </w:r>
+      <w:proofErr w:type="gramEnd"/>
     </w:p>
     <w:p>
       <w:hyperlink r:id="rId7" w:anchor="schemeAccent" w:history="1">
@@ -337,9 +339,13 @@
       </w:r>
     </w:p>
     <w:p>
+      <w:proofErr w:type="spellStart"/>
+      <w:proofErr w:type="gramStart"/>
       <w:r>
         <w:t>todo</w:t>
       </w:r>
+      <w:proofErr w:type="spellEnd"/>
+      <w:proofErr w:type="gramEnd"/>
     </w:p>
     <w:p>
       <w:pPr>
@@ -491,8 +497,13 @@
         </w:numPr>
       </w:pPr>
       <w:r>
-        <w:t>fix table css</w:t>
-      </w:r>
+        <w:t xml:space="preserve">fix table </w:t>
+      </w:r>
+      <w:r>
+        <w:t>Css</w:t>
+      </w:r>
+      <w:bookmarkStart w:id="0" w:name="_GoBack"/>
+      <w:bookmarkEnd w:id="0"/>
     </w:p>
     <w:p>
       <w:pPr>
@@ -503,10 +514,17 @@
         </w:numPr>
       </w:pPr>
       <w:r>
-        <w:t>think of fancy filter( filter by cluster…)</w:t>
-      </w:r>
-      <w:bookmarkStart w:id="0" w:name="_GoBack"/>
-      <w:bookmarkEnd w:id="0"/>
+        <w:t>Think</w:t>
+      </w:r>
+      <w:r>
+        <w:t xml:space="preserve"> of fancy </w:t>
+      </w:r>
+      <w:r>
+        <w:t>filter (filter</w:t>
+      </w:r>
+      <w:r>
+        <w:t xml:space="preserve"> by cluster…)</w:t>
+      </w:r>
     </w:p>
     <w:p>
       <w:pPr>
@@ -528,8 +546,13 @@
           <w:numId w:val="4"/>
         </w:numPr>
       </w:pPr>
-      <w:r>
-        <w:t>x Axis is gone.</w:t>
+      <w:proofErr w:type="gramStart"/>
+      <w:r>
+        <w:t>x</w:t>
+      </w:r>
+      <w:proofErr w:type="gramEnd"/>
+      <w:r>
+        <w:t xml:space="preserve"> Axis is gone.</w:t>
       </w:r>
     </w:p>
     <w:p>
@@ -540,8 +563,13 @@
           <w:numId w:val="4"/>
         </w:numPr>
       </w:pPr>
-      <w:r>
-        <w:t>Css Legend</w:t>
+      <w:proofErr w:type="spellStart"/>
+      <w:r>
+        <w:t>Css</w:t>
+      </w:r>
+      <w:proofErr w:type="spellEnd"/>
+      <w:r>
+        <w:t xml:space="preserve"> Legend</w:t>
       </w:r>
     </w:p>
     <w:p>
@@ -589,8 +617,13 @@
         </w:numPr>
       </w:pPr>
       <w:r>
-        <w:t>2 more line 2 legend – dashed line in the rect</w:t>
-      </w:r>
+        <w:t xml:space="preserve">2 more line 2 legend – dashed line in the </w:t>
+      </w:r>
+      <w:proofErr w:type="spellStart"/>
+      <w:r>
+        <w:t>rect</w:t>
+      </w:r>
+      <w:proofErr w:type="spellEnd"/>
     </w:p>
     <w:p>
       <w:pPr>
@@ -662,7 +695,10 @@
         </w:numPr>
       </w:pPr>
       <w:r>
-        <w:t>bootstarp stripe table</w:t>
+        <w:t>bootstrap</w:t>
+      </w:r>
+      <w:r>
+        <w:t xml:space="preserve"> stripe table</w:t>
       </w:r>
     </w:p>
     <w:p>
@@ -674,7 +710,10 @@
         </w:numPr>
       </w:pPr>
       <w:r>
-        <w:t>change colors.</w:t>
+        <w:t>Change</w:t>
+      </w:r>
+      <w:r>
+        <w:t xml:space="preserve"> colors.</w:t>
       </w:r>
     </w:p>
     <w:p>
@@ -688,6 +727,83 @@
       <w:r>
         <w:t>Hebrew English buttons (radio)</w:t>
       </w:r>
+    </w:p>
+    <w:p>
+      <w:pPr>
+        <w:pStyle w:val="ListParagraph"/>
+        <w:numPr>
+          <w:ilvl w:val="0"/>
+          <w:numId w:val="4"/>
+        </w:numPr>
+      </w:pPr>
+      <w:r>
+        <w:t>Why site refreshing upon clicking 'enter' in filter</w:t>
+      </w:r>
+    </w:p>
+    <w:p>
+      <w:pPr>
+        <w:pStyle w:val="ListParagraph"/>
+        <w:numPr>
+          <w:ilvl w:val="0"/>
+          <w:numId w:val="4"/>
+        </w:numPr>
+      </w:pPr>
+      <w:r>
+        <w:t xml:space="preserve">Problem with </w:t>
+      </w:r>
+      <w:r>
+        <w:rPr>
+          <w:noProof/>
+        </w:rPr>
+        <w:drawing>
+          <wp:inline distT="0" distB="0" distL="0" distR="0" wp14:anchorId="4B4209F1" wp14:editId="4E895FF3">
+            <wp:extent cx="3609975" cy="1019175"/>
+            <wp:effectExtent l="0" t="0" r="9525" b="9525"/>
+            <wp:docPr id="2" name="Picture 2"/>
+            <wp:cNvGraphicFramePr>
+              <a:graphicFrameLocks xmlns:a="http://schemas.openxmlformats.org/drawingml/2006/main" noChangeAspect="1"/>
+            </wp:cNvGraphicFramePr>
+            <a:graphic xmlns:a="http://schemas.openxmlformats.org/drawingml/2006/main">
+              <a:graphicData uri="http://schemas.openxmlformats.org/drawingml/2006/picture">
+                <pic:pic xmlns:pic="http://schemas.openxmlformats.org/drawingml/2006/picture">
+                  <pic:nvPicPr>
+                    <pic:cNvPr id="0" name=""/>
+                    <pic:cNvPicPr/>
+                  </pic:nvPicPr>
+                  <pic:blipFill>
+                    <a:blip r:embed="rId9"/>
+                    <a:stretch>
+                      <a:fillRect/>
+                    </a:stretch>
+                  </pic:blipFill>
+                  <pic:spPr>
+                    <a:xfrm>
+                      <a:off x="0" y="0"/>
+                      <a:ext cx="3609975" cy="1019175"/>
+                    </a:xfrm>
+                    <a:prstGeom prst="rect">
+                      <a:avLst/>
+                    </a:prstGeom>
+                  </pic:spPr>
+                </pic:pic>
+              </a:graphicData>
+            </a:graphic>
+          </wp:inline>
+        </w:drawing>
+      </w:r>
+    </w:p>
+    <w:p>
+      <w:pPr>
+        <w:pStyle w:val="ListParagraph"/>
+      </w:pPr>
+      <w:r>
+        <w:t xml:space="preserve">Can't put it </w:t>
+      </w:r>
+      <w:proofErr w:type="spellStart"/>
+      <w:r>
+        <w:t>loacaly</w:t>
+      </w:r>
+      <w:proofErr w:type="spellEnd"/>
     </w:p>
     <w:sectPr>
       <w:pgSz w:w="12240" w:h="15840"/>
@@ -2022,7 +2138,7 @@
   <a:extraClrSchemeLst/>
   <a:extLst>
     <a:ext uri="{05A4C25C-085E-4340-85A3-A5531E510DB2}">
-      <thm15:themeFamily xmlns="" xmlns:thm15="http://schemas.microsoft.com/office/thememl/2012/main" name="Office Theme" id="{62F939B6-93AF-4DB8-9C6B-D6C7DFDC589F}" vid="{4A3C46E8-61CC-4603-A589-7422A47A8E4A}"/>
+      <thm15:themeFamily xmlns:thm15="http://schemas.microsoft.com/office/thememl/2012/main" xmlns="" name="Office Theme" id="{62F939B6-93AF-4DB8-9C6B-D6C7DFDC589F}" vid="{4A3C46E8-61CC-4603-A589-7422A47A8E4A}"/>
     </a:ext>
   </a:extLst>
 </a:theme>

</xml_diff>

<commit_message>
legend: added 2 dashed line + text labels
one we decide what the text should be, we need to play with the 'x'
coordinates to fix position.
</commit_message>
<xml_diff>
--- a/TODO.docx
+++ b/TODO.docx
@@ -316,14 +316,12 @@
           <w:u w:val="single"/>
         </w:rPr>
       </w:pPr>
-      <w:proofErr w:type="gramStart"/>
       <w:r>
         <w:rPr>
           <w:u w:val="single"/>
         </w:rPr>
         <w:t>colors</w:t>
       </w:r>
-      <w:proofErr w:type="gramEnd"/>
     </w:p>
     <w:p>
       <w:hyperlink r:id="rId7" w:anchor="schemeAccent" w:history="1">
@@ -339,13 +337,9 @@
       </w:r>
     </w:p>
     <w:p>
-      <w:proofErr w:type="spellStart"/>
-      <w:proofErr w:type="gramStart"/>
       <w:r>
         <w:t>todo</w:t>
       </w:r>
-      <w:proofErr w:type="spellEnd"/>
-      <w:proofErr w:type="gramEnd"/>
     </w:p>
     <w:p>
       <w:pPr>
@@ -473,6 +467,9 @@
       </w:pPr>
       <w:r>
         <w:lastRenderedPageBreak/>
+        <w:t>//</w:t>
+      </w:r>
+      <w:r>
         <w:t>TODO</w:t>
       </w:r>
     </w:p>
@@ -502,8 +499,6 @@
       <w:r>
         <w:t>Css</w:t>
       </w:r>
-      <w:bookmarkStart w:id="0" w:name="_GoBack"/>
-      <w:bookmarkEnd w:id="0"/>
     </w:p>
     <w:p>
       <w:pPr>
@@ -514,16 +509,13 @@
         </w:numPr>
       </w:pPr>
       <w:r>
-        <w:t>Think</w:t>
-      </w:r>
-      <w:r>
-        <w:t xml:space="preserve"> of fancy </w:t>
-      </w:r>
-      <w:r>
-        <w:t>filter (filter</w:t>
-      </w:r>
-      <w:r>
-        <w:t xml:space="preserve"> by cluster…)</w:t>
+        <w:t xml:space="preserve">bootstrap </w:t>
+      </w:r>
+      <w:r>
+        <w:t xml:space="preserve">- </w:t>
+      </w:r>
+      <w:r>
+        <w:t>stripe table</w:t>
       </w:r>
     </w:p>
     <w:p>
@@ -546,13 +538,32 @@
           <w:numId w:val="4"/>
         </w:numPr>
       </w:pPr>
-      <w:proofErr w:type="gramStart"/>
-      <w:r>
-        <w:t>x</w:t>
-      </w:r>
-      <w:proofErr w:type="gramEnd"/>
-      <w:r>
-        <w:t xml:space="preserve"> Axis is gone.</w:t>
+      <w:r>
+        <w:t>Css Legend</w:t>
+      </w:r>
+    </w:p>
+    <w:p>
+      <w:pPr>
+        <w:pStyle w:val="ListParagraph"/>
+        <w:numPr>
+          <w:ilvl w:val="1"/>
+          <w:numId w:val="4"/>
+        </w:numPr>
+      </w:pPr>
+      <w:r>
+        <w:t>CSS</w:t>
+      </w:r>
+    </w:p>
+    <w:p>
+      <w:pPr>
+        <w:pStyle w:val="ListParagraph"/>
+        <w:numPr>
+          <w:ilvl w:val="1"/>
+          <w:numId w:val="4"/>
+        </w:numPr>
+      </w:pPr>
+      <w:r>
+        <w:t>2 more line 2 legend – dashed line in the rect</w:t>
       </w:r>
     </w:p>
     <w:p>
@@ -563,13 +574,8 @@
           <w:numId w:val="4"/>
         </w:numPr>
       </w:pPr>
-      <w:proofErr w:type="spellStart"/>
-      <w:r>
-        <w:t>Css</w:t>
-      </w:r>
-      <w:proofErr w:type="spellEnd"/>
-      <w:r>
-        <w:t xml:space="preserve"> Legend</w:t>
+      <w:r>
+        <w:t>Add short user manual</w:t>
       </w:r>
     </w:p>
     <w:p>
@@ -581,18 +587,6 @@
         </w:numPr>
       </w:pPr>
       <w:r>
-        <w:t>Add short user manual</w:t>
-      </w:r>
-    </w:p>
-    <w:p>
-      <w:pPr>
-        <w:pStyle w:val="ListParagraph"/>
-        <w:numPr>
-          <w:ilvl w:val="0"/>
-          <w:numId w:val="4"/>
-        </w:numPr>
-      </w:pPr>
-      <w:r>
         <w:t>Total number of votes on each view</w:t>
       </w:r>
     </w:p>
@@ -607,23 +601,6 @@
       <w:r>
         <w:t>Also, sum each cluster's population</w:t>
       </w:r>
-    </w:p>
-    <w:p>
-      <w:pPr>
-        <w:pStyle w:val="ListParagraph"/>
-        <w:numPr>
-          <w:ilvl w:val="0"/>
-          <w:numId w:val="4"/>
-        </w:numPr>
-      </w:pPr>
-      <w:r>
-        <w:t xml:space="preserve">2 more line 2 legend – dashed line in the </w:t>
-      </w:r>
-      <w:proofErr w:type="spellStart"/>
-      <w:r>
-        <w:t>rect</w:t>
-      </w:r>
-      <w:proofErr w:type="spellEnd"/>
     </w:p>
     <w:p>
       <w:pPr>
@@ -695,11 +672,16 @@
         </w:numPr>
       </w:pPr>
       <w:r>
-        <w:t>bootstrap</w:t>
-      </w:r>
-      <w:r>
-        <w:t xml:space="preserve"> stripe table</w:t>
-      </w:r>
+        <w:t>Change</w:t>
+      </w:r>
+      <w:r>
+        <w:t xml:space="preserve"> colors.</w:t>
+      </w:r>
+    </w:p>
+    <w:p>
+      <w:pPr>
+        <w:pStyle w:val="ListParagraph"/>
+      </w:pPr>
     </w:p>
     <w:p>
       <w:pPr>
@@ -710,53 +692,130 @@
         </w:numPr>
       </w:pPr>
       <w:r>
-        <w:t>Change</w:t>
-      </w:r>
-      <w:r>
-        <w:t xml:space="preserve"> colors.</w:t>
-      </w:r>
-    </w:p>
-    <w:p>
-      <w:pPr>
-        <w:pStyle w:val="ListParagraph"/>
-        <w:numPr>
-          <w:ilvl w:val="0"/>
+        <w:t>VADIM:</w:t>
+      </w:r>
+    </w:p>
+    <w:p>
+      <w:pPr>
+        <w:pStyle w:val="ListParagraph"/>
+        <w:numPr>
+          <w:ilvl w:val="1"/>
           <w:numId w:val="4"/>
         </w:numPr>
       </w:pPr>
       <w:r>
-        <w:t>Hebrew English buttons (radio)</w:t>
-      </w:r>
-    </w:p>
-    <w:p>
-      <w:pPr>
-        <w:pStyle w:val="ListParagraph"/>
-        <w:numPr>
-          <w:ilvl w:val="0"/>
+        <w:t>x</w:t>
+      </w:r>
+      <w:r>
+        <w:t xml:space="preserve"> Axis is gone locally</w:t>
+      </w:r>
+    </w:p>
+    <w:p>
+      <w:pPr>
+        <w:pStyle w:val="ListParagraph"/>
+        <w:numPr>
+          <w:ilvl w:val="1"/>
           <w:numId w:val="4"/>
         </w:numPr>
       </w:pPr>
       <w:r>
-        <w:t>Why site refreshing upon clicking 'enter' in filter</w:t>
-      </w:r>
-    </w:p>
-    <w:p>
-      <w:pPr>
-        <w:pStyle w:val="ListParagraph"/>
-        <w:numPr>
-          <w:ilvl w:val="0"/>
+        <w:t xml:space="preserve"> </w:t>
+      </w:r>
+      <w:r>
+        <w:rPr>
+          <w:noProof/>
+        </w:rPr>
+        <w:drawing>
+          <wp:inline distT="0" distB="0" distL="0" distR="0" wp14:anchorId="59C6F037" wp14:editId="3FFA65B7">
+            <wp:extent cx="3371850" cy="1899547"/>
+            <wp:effectExtent l="0" t="0" r="0" b="5715"/>
+            <wp:docPr id="3" name="Picture 3"/>
+            <wp:cNvGraphicFramePr>
+              <a:graphicFrameLocks xmlns:a="http://schemas.openxmlformats.org/drawingml/2006/main" noChangeAspect="1"/>
+            </wp:cNvGraphicFramePr>
+            <a:graphic xmlns:a="http://schemas.openxmlformats.org/drawingml/2006/main">
+              <a:graphicData uri="http://schemas.openxmlformats.org/drawingml/2006/picture">
+                <pic:pic xmlns:pic="http://schemas.openxmlformats.org/drawingml/2006/picture">
+                  <pic:nvPicPr>
+                    <pic:cNvPr id="0" name="XAxis.JPG"/>
+                    <pic:cNvPicPr/>
+                  </pic:nvPicPr>
+                  <pic:blipFill>
+                    <a:blip r:embed="rId9" cstate="print">
+                      <a:extLst>
+                        <a:ext uri="{28A0092B-C50C-407E-A947-70E740481C1C}">
+                          <a14:useLocalDpi xmlns:a14="http://schemas.microsoft.com/office/drawing/2010/main" val="0"/>
+                        </a:ext>
+                      </a:extLst>
+                    </a:blip>
+                    <a:stretch>
+                      <a:fillRect/>
+                    </a:stretch>
+                  </pic:blipFill>
+                  <pic:spPr>
+                    <a:xfrm>
+                      <a:off x="0" y="0"/>
+                      <a:ext cx="3373770" cy="1900629"/>
+                    </a:xfrm>
+                    <a:prstGeom prst="rect">
+                      <a:avLst/>
+                    </a:prstGeom>
+                  </pic:spPr>
+                </pic:pic>
+              </a:graphicData>
+            </a:graphic>
+          </wp:inline>
+        </w:drawing>
+      </w:r>
+    </w:p>
+    <w:p>
+      <w:pPr>
+        <w:pStyle w:val="ListParagraph"/>
+        <w:numPr>
+          <w:ilvl w:val="1"/>
           <w:numId w:val="4"/>
         </w:numPr>
       </w:pPr>
       <w:r>
-        <w:t xml:space="preserve">Problem with </w:t>
+        <w:t>Problem with</w:t>
+      </w:r>
+      <w:r>
+        <w:t xml:space="preserve"> </w:t>
+      </w:r>
+      <w:r>
+        <w:t>bootstarp.css .</w:t>
+      </w:r>
+      <w:r>
+        <w:t xml:space="preserve">Can't put it </w:t>
+      </w:r>
+      <w:r>
+        <w:t>locally.</w:t>
+      </w:r>
+      <w:bookmarkStart w:id="0" w:name="_GoBack"/>
+      <w:bookmarkEnd w:id="0"/>
+    </w:p>
+    <w:p>
+      <w:pPr>
+        <w:pStyle w:val="ListParagraph"/>
+      </w:pPr>
+    </w:p>
+    <w:p>
+      <w:pPr>
+        <w:pStyle w:val="ListParagraph"/>
+        <w:numPr>
+          <w:ilvl w:val="1"/>
+          <w:numId w:val="4"/>
+        </w:numPr>
+      </w:pPr>
+      <w:r>
+        <w:t xml:space="preserve"> </w:t>
       </w:r>
       <w:r>
         <w:rPr>
           <w:noProof/>
         </w:rPr>
         <w:drawing>
-          <wp:inline distT="0" distB="0" distL="0" distR="0" wp14:anchorId="4B4209F1" wp14:editId="4E895FF3">
+          <wp:inline distT="0" distB="0" distL="0" distR="0" wp14:anchorId="4B51A795" wp14:editId="1696EDA7">
             <wp:extent cx="3609975" cy="1019175"/>
             <wp:effectExtent l="0" t="0" r="9525" b="9525"/>
             <wp:docPr id="2" name="Picture 2"/>
@@ -771,7 +830,7 @@
                     <pic:cNvPicPr/>
                   </pic:nvPicPr>
                   <pic:blipFill>
-                    <a:blip r:embed="rId9"/>
+                    <a:blip r:embed="rId10"/>
                     <a:stretch>
                       <a:fillRect/>
                     </a:stretch>
@@ -795,15 +854,8 @@
     <w:p>
       <w:pPr>
         <w:pStyle w:val="ListParagraph"/>
-      </w:pPr>
-      <w:r>
-        <w:t xml:space="preserve">Can't put it </w:t>
-      </w:r>
-      <w:proofErr w:type="spellStart"/>
-      <w:r>
-        <w:t>loacaly</w:t>
-      </w:r>
-      <w:proofErr w:type="spellEnd"/>
+        <w:ind w:left="1440"/>
+      </w:pPr>
     </w:p>
     <w:sectPr>
       <w:pgSz w:w="12240" w:h="15840"/>
@@ -2138,7 +2190,7 @@
   <a:extraClrSchemeLst/>
   <a:extLst>
     <a:ext uri="{05A4C25C-085E-4340-85A3-A5531E510DB2}">
-      <thm15:themeFamily xmlns:thm15="http://schemas.microsoft.com/office/thememl/2012/main" xmlns="" name="Office Theme" id="{62F939B6-93AF-4DB8-9C6B-D6C7DFDC589F}" vid="{4A3C46E8-61CC-4603-A589-7422A47A8E4A}"/>
+      <thm15:themeFamily xmlns="" xmlns:thm15="http://schemas.microsoft.com/office/thememl/2012/main" name="Office Theme" id="{62F939B6-93AF-4DB8-9C6B-D6C7DFDC589F}" vid="{4A3C46E8-61CC-4603-A589-7422A47A8E4A}"/>
     </a:ext>
   </a:extLst>
 </a:theme>

</xml_diff>